<commit_message>
Fixed a number of typos and clarified some paragraphs.
</commit_message>
<xml_diff>
--- a/SIF3InfraREST/documentation/UserGuide/SIF3Framework_DevelopersGuide_v0.1.docx
+++ b/SIF3InfraREST/documentation/UserGuide/SIF3Framework_DevelopersGuide_v0.1.docx
@@ -36,41 +36,21 @@
       <w:r>
         <w:t xml:space="preserve">ersion </w:t>
       </w:r>
-      <w:r>
-        <w:fldChar w:fldCharType="begin"/>
-      </w:r>
-      <w:r>
-        <w:instrText xml:space="preserve"> DOCPROPERTY "SystemVersion" </w:instrText>
-      </w:r>
-      <w:r>
-        <w:fldChar w:fldCharType="separate"/>
-      </w:r>
-      <w:r>
-        <w:t>0.1</w:t>
-      </w:r>
-      <w:r>
-        <w:fldChar w:fldCharType="end"/>
-      </w:r>
+      <w:fldSimple w:instr=" DOCPROPERTY &quot;SystemVersion&quot; ">
+        <w:r>
+          <w:t>0.1</w:t>
+        </w:r>
+      </w:fldSimple>
     </w:p>
     <w:p>
       <w:pPr>
         <w:pStyle w:val="DocumentTitleBlock"/>
       </w:pPr>
-      <w:r>
-        <w:fldChar w:fldCharType="begin"/>
-      </w:r>
-      <w:r>
-        <w:instrText xml:space="preserve"> DOCPROPERTY "Title" </w:instrText>
-      </w:r>
-      <w:r>
-        <w:fldChar w:fldCharType="separate"/>
-      </w:r>
-      <w:r>
-        <w:t>Developer's Guide</w:t>
-      </w:r>
-      <w:r>
-        <w:fldChar w:fldCharType="end"/>
-      </w:r>
+      <w:fldSimple w:instr=" DOCPROPERTY &quot;Title&quot; ">
+        <w:r>
+          <w:t>Developer's Guide</w:t>
+        </w:r>
+      </w:fldSimple>
     </w:p>
     <w:p>
       <w:pPr>
@@ -95,8 +75,13 @@
       <w:r>
         <w:fldChar w:fldCharType="separate"/>
       </w:r>
-      <w:r>
-        <w:t>Joerg Huber</w:t>
+      <w:proofErr w:type="spellStart"/>
+      <w:r>
+        <w:t>Joerg</w:t>
+      </w:r>
+      <w:proofErr w:type="spellEnd"/>
+      <w:r>
+        <w:t xml:space="preserve"> Huber</w:t>
       </w:r>
       <w:r>
         <w:fldChar w:fldCharType="end"/>
@@ -104,71 +89,51 @@
       <w:r>
         <w:t xml:space="preserve">, </w:t>
       </w:r>
+      <w:fldSimple w:instr=" DOCPROPERTY &quot;AuthorRole&quot; ">
+        <w:r>
+          <w:t>SIF Solution Architect</w:t>
+        </w:r>
+      </w:fldSimple>
+    </w:p>
+    <w:p>
+      <w:pPr>
+        <w:pStyle w:val="DocumentAdminBlock"/>
+      </w:pPr>
+      <w:r>
+        <w:rPr>
+          <w:rStyle w:val="Strong"/>
+        </w:rPr>
+        <w:t>Revision:</w:t>
+      </w:r>
+      <w:r>
+        <w:t xml:space="preserve"> </w:t>
+      </w:r>
       <w:r>
         <w:fldChar w:fldCharType="begin"/>
       </w:r>
       <w:r>
-        <w:instrText xml:space="preserve"> DOCPROPERTY "AuthorRole" </w:instrText>
+        <w:instrText xml:space="preserve"> DOCPROPERTY "Revision" \# "0.0" </w:instrText>
       </w:r>
       <w:r>
         <w:fldChar w:fldCharType="separate"/>
       </w:r>
       <w:r>
-        <w:t>SIF Solution Architect</w:t>
+        <w:t>0.1</w:t>
       </w:r>
       <w:r>
         <w:fldChar w:fldCharType="end"/>
       </w:r>
-    </w:p>
-    <w:p>
-      <w:pPr>
-        <w:pStyle w:val="DocumentAdminBlock"/>
-      </w:pPr>
-      <w:r>
-        <w:rPr>
-          <w:rStyle w:val="Strong"/>
-        </w:rPr>
-        <w:t>Revision:</w:t>
-      </w:r>
-      <w:r>
-        <w:t xml:space="preserve"> </w:t>
-      </w:r>
       <w:r>
         <w:fldChar w:fldCharType="begin"/>
       </w:r>
       <w:r>
-        <w:instrText xml:space="preserve"> DOCPROPERTY "Revision" \# "0.0" </w:instrText>
-      </w:r>
-      <w:r>
-        <w:fldChar w:fldCharType="separate"/>
-      </w:r>
-      <w:r>
-        <w:t>0.1</w:t>
-      </w:r>
-      <w:r>
-        <w:fldChar w:fldCharType="end"/>
-      </w:r>
-      <w:r>
-        <w:fldChar w:fldCharType="begin"/>
-      </w:r>
-      <w:r>
         <w:instrText xml:space="preserve"> IF </w:instrText>
       </w:r>
-      <w:r>
-        <w:fldChar w:fldCharType="begin"/>
-      </w:r>
-      <w:r>
-        <w:instrText xml:space="preserve"> DOCPROPERTY "Status" </w:instrText>
-      </w:r>
-      <w:r>
-        <w:fldChar w:fldCharType="separate"/>
-      </w:r>
-      <w:r>
-        <w:instrText>draft</w:instrText>
-      </w:r>
-      <w:r>
-        <w:fldChar w:fldCharType="end"/>
-      </w:r>
+      <w:fldSimple w:instr=" DOCPROPERTY &quot;Status&quot; ">
+        <w:r>
+          <w:instrText>draft</w:instrText>
+        </w:r>
+      </w:fldSimple>
       <w:r>
         <w:instrText xml:space="preserve"> = "draft" " (</w:instrText>
       </w:r>
@@ -286,21 +251,11 @@
       <w:r>
         <w:t xml:space="preserve">, </w:t>
       </w:r>
-      <w:r>
-        <w:fldChar w:fldCharType="begin"/>
-      </w:r>
-      <w:r>
-        <w:instrText xml:space="preserve"> DOCPROPERTY "Company" </w:instrText>
-      </w:r>
-      <w:r>
-        <w:fldChar w:fldCharType="separate"/>
-      </w:r>
-      <w:r>
-        <w:t>Systemic Pty Ltd</w:t>
-      </w:r>
-      <w:r>
-        <w:fldChar w:fldCharType="end"/>
-      </w:r>
+      <w:fldSimple w:instr=" DOCPROPERTY &quot;Company&quot; ">
+        <w:r>
+          <w:t>Systemic Pty Ltd</w:t>
+        </w:r>
+      </w:fldSimple>
     </w:p>
     <w:p>
       <w:pPr>
@@ -329,8 +284,6 @@
       <w:r>
         <w:fldChar w:fldCharType="separate"/>
       </w:r>
-      <w:bookmarkStart w:id="0" w:name="_GoBack"/>
-      <w:bookmarkEnd w:id="0"/>
       <w:r>
         <w:rPr>
           <w:noProof/>
@@ -359,7 +312,7 @@
         <w:rPr>
           <w:noProof/>
         </w:rPr>
-        <w:instrText xml:space="preserve"> PAGEREF _Toc371773909 \h </w:instrText>
+        <w:instrText xml:space="preserve"> PAGEREF _Toc371854102 \h </w:instrText>
       </w:r>
       <w:r>
         <w:rPr>
@@ -422,7 +375,7 @@
         <w:rPr>
           <w:noProof/>
         </w:rPr>
-        <w:instrText xml:space="preserve"> PAGEREF _Toc371773910 \h </w:instrText>
+        <w:instrText xml:space="preserve"> PAGEREF _Toc371854103 \h </w:instrText>
       </w:r>
       <w:r>
         <w:rPr>
@@ -485,7 +438,7 @@
         <w:rPr>
           <w:noProof/>
         </w:rPr>
-        <w:instrText xml:space="preserve"> PAGEREF _Toc371773911 \h </w:instrText>
+        <w:instrText xml:space="preserve"> PAGEREF _Toc371854104 \h </w:instrText>
       </w:r>
       <w:r>
         <w:rPr>
@@ -548,7 +501,7 @@
         <w:rPr>
           <w:noProof/>
         </w:rPr>
-        <w:instrText xml:space="preserve"> PAGEREF _Toc371773912 \h </w:instrText>
+        <w:instrText xml:space="preserve"> PAGEREF _Toc371854105 \h </w:instrText>
       </w:r>
       <w:r>
         <w:rPr>
@@ -611,7 +564,7 @@
         <w:rPr>
           <w:noProof/>
         </w:rPr>
-        <w:instrText xml:space="preserve"> PAGEREF _Toc371773913 \h </w:instrText>
+        <w:instrText xml:space="preserve"> PAGEREF _Toc371854106 \h </w:instrText>
       </w:r>
       <w:r>
         <w:rPr>
@@ -674,7 +627,7 @@
         <w:rPr>
           <w:noProof/>
         </w:rPr>
-        <w:instrText xml:space="preserve"> PAGEREF _Toc371773914 \h </w:instrText>
+        <w:instrText xml:space="preserve"> PAGEREF _Toc371854107 \h </w:instrText>
       </w:r>
       <w:r>
         <w:rPr>
@@ -737,7 +690,7 @@
         <w:rPr>
           <w:noProof/>
         </w:rPr>
-        <w:instrText xml:space="preserve"> PAGEREF _Toc371773915 \h </w:instrText>
+        <w:instrText xml:space="preserve"> PAGEREF _Toc371854108 \h </w:instrText>
       </w:r>
       <w:r>
         <w:rPr>
@@ -800,7 +753,7 @@
         <w:rPr>
           <w:noProof/>
         </w:rPr>
-        <w:instrText xml:space="preserve"> PAGEREF _Toc371773916 \h </w:instrText>
+        <w:instrText xml:space="preserve"> PAGEREF _Toc371854109 \h </w:instrText>
       </w:r>
       <w:r>
         <w:rPr>
@@ -863,7 +816,7 @@
         <w:rPr>
           <w:noProof/>
         </w:rPr>
-        <w:instrText xml:space="preserve"> PAGEREF _Toc371773917 \h </w:instrText>
+        <w:instrText xml:space="preserve"> PAGEREF _Toc371854110 \h </w:instrText>
       </w:r>
       <w:r>
         <w:rPr>
@@ -926,7 +879,7 @@
         <w:rPr>
           <w:noProof/>
         </w:rPr>
-        <w:instrText xml:space="preserve"> PAGEREF _Toc371773918 \h </w:instrText>
+        <w:instrText xml:space="preserve"> PAGEREF _Toc371854111 \h </w:instrText>
       </w:r>
       <w:r>
         <w:rPr>
@@ -989,7 +942,7 @@
         <w:rPr>
           <w:noProof/>
         </w:rPr>
-        <w:instrText xml:space="preserve"> PAGEREF _Toc371773919 \h </w:instrText>
+        <w:instrText xml:space="preserve"> PAGEREF _Toc371854112 \h </w:instrText>
       </w:r>
       <w:r>
         <w:rPr>
@@ -1052,7 +1005,7 @@
         <w:rPr>
           <w:noProof/>
         </w:rPr>
-        <w:instrText xml:space="preserve"> PAGEREF _Toc371773920 \h </w:instrText>
+        <w:instrText xml:space="preserve"> PAGEREF _Toc371854113 \h </w:instrText>
       </w:r>
       <w:r>
         <w:rPr>
@@ -1115,7 +1068,7 @@
         <w:rPr>
           <w:noProof/>
         </w:rPr>
-        <w:instrText xml:space="preserve"> PAGEREF _Toc371773921 \h </w:instrText>
+        <w:instrText xml:space="preserve"> PAGEREF _Toc371854114 \h </w:instrText>
       </w:r>
       <w:r>
         <w:rPr>
@@ -1178,7 +1131,7 @@
         <w:rPr>
           <w:noProof/>
         </w:rPr>
-        <w:instrText xml:space="preserve"> PAGEREF _Toc371773922 \h </w:instrText>
+        <w:instrText xml:space="preserve"> PAGEREF _Toc371854115 \h </w:instrText>
       </w:r>
       <w:r>
         <w:rPr>
@@ -1241,7 +1194,7 @@
         <w:rPr>
           <w:noProof/>
         </w:rPr>
-        <w:instrText xml:space="preserve"> PAGEREF _Toc371773923 \h </w:instrText>
+        <w:instrText xml:space="preserve"> PAGEREF _Toc371854116 \h </w:instrText>
       </w:r>
       <w:r>
         <w:rPr>
@@ -1304,7 +1257,7 @@
         <w:rPr>
           <w:noProof/>
         </w:rPr>
-        <w:instrText xml:space="preserve"> PAGEREF _Toc371773924 \h </w:instrText>
+        <w:instrText xml:space="preserve"> PAGEREF _Toc371854117 \h </w:instrText>
       </w:r>
       <w:r>
         <w:rPr>
@@ -1367,7 +1320,7 @@
         <w:rPr>
           <w:noProof/>
         </w:rPr>
-        <w:instrText xml:space="preserve"> PAGEREF _Toc371773925 \h </w:instrText>
+        <w:instrText xml:space="preserve"> PAGEREF _Toc371854118 \h </w:instrText>
       </w:r>
       <w:r>
         <w:rPr>
@@ -1430,7 +1383,7 @@
         <w:rPr>
           <w:noProof/>
         </w:rPr>
-        <w:instrText xml:space="preserve"> PAGEREF _Toc371773926 \h </w:instrText>
+        <w:instrText xml:space="preserve"> PAGEREF _Toc371854119 \h </w:instrText>
       </w:r>
       <w:r>
         <w:rPr>
@@ -1493,7 +1446,7 @@
         <w:rPr>
           <w:noProof/>
         </w:rPr>
-        <w:instrText xml:space="preserve"> PAGEREF _Toc371773927 \h </w:instrText>
+        <w:instrText xml:space="preserve"> PAGEREF _Toc371854120 \h </w:instrText>
       </w:r>
       <w:r>
         <w:rPr>
@@ -1556,7 +1509,7 @@
         <w:rPr>
           <w:noProof/>
         </w:rPr>
-        <w:instrText xml:space="preserve"> PAGEREF _Toc371773928 \h </w:instrText>
+        <w:instrText xml:space="preserve"> PAGEREF _Toc371854121 \h </w:instrText>
       </w:r>
       <w:r>
         <w:rPr>
@@ -1619,7 +1572,7 @@
         <w:rPr>
           <w:noProof/>
         </w:rPr>
-        <w:instrText xml:space="preserve"> PAGEREF _Toc371773929 \h </w:instrText>
+        <w:instrText xml:space="preserve"> PAGEREF _Toc371854122 \h </w:instrText>
       </w:r>
       <w:r>
         <w:rPr>
@@ -1682,7 +1635,7 @@
         <w:rPr>
           <w:noProof/>
         </w:rPr>
-        <w:instrText xml:space="preserve"> PAGEREF _Toc371773930 \h </w:instrText>
+        <w:instrText xml:space="preserve"> PAGEREF _Toc371854123 \h </w:instrText>
       </w:r>
       <w:r>
         <w:rPr>
@@ -1745,7 +1698,7 @@
         <w:rPr>
           <w:noProof/>
         </w:rPr>
-        <w:instrText xml:space="preserve"> PAGEREF _Toc371773931 \h </w:instrText>
+        <w:instrText xml:space="preserve"> PAGEREF _Toc371854124 \h </w:instrText>
       </w:r>
       <w:r>
         <w:rPr>
@@ -1808,7 +1761,7 @@
         <w:rPr>
           <w:noProof/>
         </w:rPr>
-        <w:instrText xml:space="preserve"> PAGEREF _Toc371773932 \h </w:instrText>
+        <w:instrText xml:space="preserve"> PAGEREF _Toc371854125 \h </w:instrText>
       </w:r>
       <w:r>
         <w:rPr>
@@ -1871,7 +1824,7 @@
         <w:rPr>
           <w:noProof/>
         </w:rPr>
-        <w:instrText xml:space="preserve"> PAGEREF _Toc371773933 \h </w:instrText>
+        <w:instrText xml:space="preserve"> PAGEREF _Toc371854126 \h </w:instrText>
       </w:r>
       <w:r>
         <w:rPr>
@@ -1934,7 +1887,7 @@
         <w:rPr>
           <w:noProof/>
         </w:rPr>
-        <w:instrText xml:space="preserve"> PAGEREF _Toc371773934 \h </w:instrText>
+        <w:instrText xml:space="preserve"> PAGEREF _Toc371854127 \h </w:instrText>
       </w:r>
       <w:r>
         <w:rPr>
@@ -1975,95 +1928,96 @@
       <w:r>
         <w:br w:type="page"/>
       </w:r>
-      <w:bookmarkStart w:id="1" w:name="_Toc252882298"/>
-      <w:bookmarkStart w:id="2" w:name="_Toc252882604"/>
-      <w:bookmarkStart w:id="3" w:name="_Toc252882660"/>
-      <w:bookmarkStart w:id="4" w:name="_Toc252882714"/>
-      <w:bookmarkStart w:id="5" w:name="_Toc252882745"/>
-      <w:bookmarkStart w:id="6" w:name="_Toc252882795"/>
-      <w:bookmarkStart w:id="7" w:name="_Toc252883572"/>
-      <w:bookmarkStart w:id="8" w:name="_Toc252883735"/>
-      <w:bookmarkStart w:id="9" w:name="_Toc252883782"/>
-      <w:bookmarkStart w:id="10" w:name="_Toc252883812"/>
-      <w:bookmarkStart w:id="11" w:name="_Toc252883821"/>
-      <w:bookmarkStart w:id="12" w:name="_Toc252883825"/>
-      <w:bookmarkStart w:id="13" w:name="_Toc252883845"/>
-      <w:bookmarkStart w:id="14" w:name="_Toc252884237"/>
-      <w:bookmarkStart w:id="15" w:name="_Toc252884245"/>
-      <w:bookmarkStart w:id="16" w:name="_Toc252884249"/>
-      <w:bookmarkStart w:id="17" w:name="_Toc252884266"/>
-      <w:bookmarkStart w:id="18" w:name="_Toc252884400"/>
-      <w:bookmarkStart w:id="19" w:name="_Toc252884408"/>
-      <w:bookmarkStart w:id="20" w:name="_Toc252884412"/>
-      <w:bookmarkStart w:id="21" w:name="_Toc252888109"/>
-      <w:bookmarkStart w:id="22" w:name="_Toc252888115"/>
-      <w:bookmarkStart w:id="23" w:name="_Toc252888123"/>
-      <w:bookmarkStart w:id="24" w:name="_Toc252889686"/>
-      <w:bookmarkStart w:id="25" w:name="_Toc252917011"/>
-      <w:bookmarkStart w:id="26" w:name="_Toc252917020"/>
-      <w:bookmarkStart w:id="27" w:name="_Toc252917027"/>
-      <w:bookmarkStart w:id="28" w:name="_Toc252918469"/>
-      <w:bookmarkStart w:id="29" w:name="_Toc252918486"/>
-      <w:bookmarkStart w:id="30" w:name="_Toc252919040"/>
-      <w:bookmarkStart w:id="31" w:name="_Toc252919075"/>
-      <w:bookmarkStart w:id="32" w:name="_Toc252919904"/>
-      <w:bookmarkStart w:id="33" w:name="_Toc252919917"/>
-      <w:bookmarkStart w:id="34" w:name="_Toc252919927"/>
-      <w:bookmarkStart w:id="35" w:name="_Toc252919940"/>
-      <w:bookmarkStart w:id="36" w:name="_Toc252919947"/>
-      <w:bookmarkStart w:id="37" w:name="_Toc252919965"/>
-      <w:bookmarkStart w:id="38" w:name="_Toc252920126"/>
-      <w:bookmarkStart w:id="39" w:name="_Toc252920139"/>
-      <w:bookmarkStart w:id="40" w:name="_Toc252920146"/>
-      <w:bookmarkStart w:id="41" w:name="_Toc252963742"/>
-      <w:bookmarkStart w:id="42" w:name="_Toc252963754"/>
-      <w:bookmarkStart w:id="43" w:name="_Toc252964491"/>
-      <w:bookmarkStart w:id="44" w:name="_Toc253050874"/>
-      <w:bookmarkStart w:id="45" w:name="_Toc253050889"/>
-      <w:bookmarkStart w:id="46" w:name="_Toc253050913"/>
-      <w:bookmarkStart w:id="47" w:name="_Toc253050967"/>
-      <w:bookmarkStart w:id="48" w:name="_Toc253050982"/>
-      <w:bookmarkStart w:id="49" w:name="_Toc253050989"/>
-      <w:bookmarkStart w:id="50" w:name="_Toc253051525"/>
-      <w:bookmarkStart w:id="51" w:name="_Toc253051541"/>
-      <w:bookmarkStart w:id="52" w:name="_Toc253051552"/>
-      <w:bookmarkStart w:id="53" w:name="_Toc253079331"/>
-      <w:bookmarkStart w:id="54" w:name="_Toc253079350"/>
-      <w:bookmarkStart w:id="55" w:name="_Toc253079361"/>
-      <w:bookmarkStart w:id="56" w:name="_Toc253080744"/>
-      <w:bookmarkStart w:id="57" w:name="_Toc253080763"/>
-      <w:bookmarkStart w:id="58" w:name="_Toc253080774"/>
-      <w:bookmarkStart w:id="59" w:name="_Toc253080793"/>
-      <w:bookmarkStart w:id="60" w:name="_Toc253090115"/>
-      <w:bookmarkStart w:id="61" w:name="_Toc253090134"/>
-      <w:bookmarkStart w:id="62" w:name="_Toc253090145"/>
-      <w:bookmarkStart w:id="63" w:name="_Toc253121643"/>
-      <w:bookmarkStart w:id="64" w:name="_Toc253121647"/>
-      <w:bookmarkStart w:id="65" w:name="_Toc253121649"/>
-      <w:bookmarkStart w:id="66" w:name="_Toc253122302"/>
-      <w:bookmarkStart w:id="67" w:name="_Toc253122306"/>
-      <w:bookmarkStart w:id="68" w:name="_Toc253122310"/>
-      <w:bookmarkStart w:id="69" w:name="_Toc253122463"/>
-      <w:bookmarkStart w:id="70" w:name="_Toc253122466"/>
-      <w:bookmarkStart w:id="71" w:name="_Toc253122467"/>
-      <w:bookmarkStart w:id="72" w:name="_Toc253147891"/>
-      <w:bookmarkStart w:id="73" w:name="_Toc253384724"/>
-      <w:bookmarkStart w:id="74" w:name="_Toc253384730"/>
-      <w:bookmarkStart w:id="75" w:name="_Toc253384732"/>
-      <w:bookmarkStart w:id="76" w:name="_Toc253577081"/>
-      <w:bookmarkStart w:id="77" w:name="_Toc253995803"/>
-      <w:bookmarkStart w:id="78" w:name="_Toc253995814"/>
-      <w:bookmarkStart w:id="79" w:name="_Toc253995820"/>
-      <w:bookmarkStart w:id="80" w:name="_Toc254158359"/>
-      <w:bookmarkStart w:id="81" w:name="_Toc254158364"/>
-      <w:bookmarkStart w:id="82" w:name="_Toc258831691"/>
-      <w:bookmarkStart w:id="83" w:name="_Toc258831948"/>
-      <w:bookmarkStart w:id="84" w:name="_Toc258831956"/>
-      <w:bookmarkStart w:id="85" w:name="_Toc371773909"/>
+      <w:bookmarkStart w:id="0" w:name="_Toc252882298"/>
+      <w:bookmarkStart w:id="1" w:name="_Toc252882604"/>
+      <w:bookmarkStart w:id="2" w:name="_Toc252882660"/>
+      <w:bookmarkStart w:id="3" w:name="_Toc252882714"/>
+      <w:bookmarkStart w:id="4" w:name="_Toc252882745"/>
+      <w:bookmarkStart w:id="5" w:name="_Toc252882795"/>
+      <w:bookmarkStart w:id="6" w:name="_Toc252883572"/>
+      <w:bookmarkStart w:id="7" w:name="_Toc252883735"/>
+      <w:bookmarkStart w:id="8" w:name="_Toc252883782"/>
+      <w:bookmarkStart w:id="9" w:name="_Toc252883812"/>
+      <w:bookmarkStart w:id="10" w:name="_Toc252883821"/>
+      <w:bookmarkStart w:id="11" w:name="_Toc252883825"/>
+      <w:bookmarkStart w:id="12" w:name="_Toc252883845"/>
+      <w:bookmarkStart w:id="13" w:name="_Toc252884237"/>
+      <w:bookmarkStart w:id="14" w:name="_Toc252884245"/>
+      <w:bookmarkStart w:id="15" w:name="_Toc252884249"/>
+      <w:bookmarkStart w:id="16" w:name="_Toc252884266"/>
+      <w:bookmarkStart w:id="17" w:name="_Toc252884400"/>
+      <w:bookmarkStart w:id="18" w:name="_Toc252884408"/>
+      <w:bookmarkStart w:id="19" w:name="_Toc252884412"/>
+      <w:bookmarkStart w:id="20" w:name="_Toc252888109"/>
+      <w:bookmarkStart w:id="21" w:name="_Toc252888115"/>
+      <w:bookmarkStart w:id="22" w:name="_Toc252888123"/>
+      <w:bookmarkStart w:id="23" w:name="_Toc252889686"/>
+      <w:bookmarkStart w:id="24" w:name="_Toc252917011"/>
+      <w:bookmarkStart w:id="25" w:name="_Toc252917020"/>
+      <w:bookmarkStart w:id="26" w:name="_Toc252917027"/>
+      <w:bookmarkStart w:id="27" w:name="_Toc252918469"/>
+      <w:bookmarkStart w:id="28" w:name="_Toc252918486"/>
+      <w:bookmarkStart w:id="29" w:name="_Toc252919040"/>
+      <w:bookmarkStart w:id="30" w:name="_Toc252919075"/>
+      <w:bookmarkStart w:id="31" w:name="_Toc252919904"/>
+      <w:bookmarkStart w:id="32" w:name="_Toc252919917"/>
+      <w:bookmarkStart w:id="33" w:name="_Toc252919927"/>
+      <w:bookmarkStart w:id="34" w:name="_Toc252919940"/>
+      <w:bookmarkStart w:id="35" w:name="_Toc252919947"/>
+      <w:bookmarkStart w:id="36" w:name="_Toc252919965"/>
+      <w:bookmarkStart w:id="37" w:name="_Toc252920126"/>
+      <w:bookmarkStart w:id="38" w:name="_Toc252920139"/>
+      <w:bookmarkStart w:id="39" w:name="_Toc252920146"/>
+      <w:bookmarkStart w:id="40" w:name="_Toc252963742"/>
+      <w:bookmarkStart w:id="41" w:name="_Toc252963754"/>
+      <w:bookmarkStart w:id="42" w:name="_Toc252964491"/>
+      <w:bookmarkStart w:id="43" w:name="_Toc253050874"/>
+      <w:bookmarkStart w:id="44" w:name="_Toc253050889"/>
+      <w:bookmarkStart w:id="45" w:name="_Toc253050913"/>
+      <w:bookmarkStart w:id="46" w:name="_Toc253050967"/>
+      <w:bookmarkStart w:id="47" w:name="_Toc253050982"/>
+      <w:bookmarkStart w:id="48" w:name="_Toc253050989"/>
+      <w:bookmarkStart w:id="49" w:name="_Toc253051525"/>
+      <w:bookmarkStart w:id="50" w:name="_Toc253051541"/>
+      <w:bookmarkStart w:id="51" w:name="_Toc253051552"/>
+      <w:bookmarkStart w:id="52" w:name="_Toc253079331"/>
+      <w:bookmarkStart w:id="53" w:name="_Toc253079350"/>
+      <w:bookmarkStart w:id="54" w:name="_Toc253079361"/>
+      <w:bookmarkStart w:id="55" w:name="_Toc253080744"/>
+      <w:bookmarkStart w:id="56" w:name="_Toc253080763"/>
+      <w:bookmarkStart w:id="57" w:name="_Toc253080774"/>
+      <w:bookmarkStart w:id="58" w:name="_Toc253080793"/>
+      <w:bookmarkStart w:id="59" w:name="_Toc253090115"/>
+      <w:bookmarkStart w:id="60" w:name="_Toc253090134"/>
+      <w:bookmarkStart w:id="61" w:name="_Toc253090145"/>
+      <w:bookmarkStart w:id="62" w:name="_Toc253121643"/>
+      <w:bookmarkStart w:id="63" w:name="_Toc253121647"/>
+      <w:bookmarkStart w:id="64" w:name="_Toc253121649"/>
+      <w:bookmarkStart w:id="65" w:name="_Toc253122302"/>
+      <w:bookmarkStart w:id="66" w:name="_Toc253122306"/>
+      <w:bookmarkStart w:id="67" w:name="_Toc253122310"/>
+      <w:bookmarkStart w:id="68" w:name="_Toc253122463"/>
+      <w:bookmarkStart w:id="69" w:name="_Toc253122466"/>
+      <w:bookmarkStart w:id="70" w:name="_Toc253122467"/>
+      <w:bookmarkStart w:id="71" w:name="_Toc253147891"/>
+      <w:bookmarkStart w:id="72" w:name="_Toc253384724"/>
+      <w:bookmarkStart w:id="73" w:name="_Toc253384730"/>
+      <w:bookmarkStart w:id="74" w:name="_Toc253384732"/>
+      <w:bookmarkStart w:id="75" w:name="_Toc253577081"/>
+      <w:bookmarkStart w:id="76" w:name="_Toc253995803"/>
+      <w:bookmarkStart w:id="77" w:name="_Toc253995814"/>
+      <w:bookmarkStart w:id="78" w:name="_Toc253995820"/>
+      <w:bookmarkStart w:id="79" w:name="_Toc254158359"/>
+      <w:bookmarkStart w:id="80" w:name="_Toc254158364"/>
+      <w:bookmarkStart w:id="81" w:name="_Toc258831691"/>
+      <w:bookmarkStart w:id="82" w:name="_Toc258831948"/>
+      <w:bookmarkStart w:id="83" w:name="_Toc258831956"/>
+      <w:bookmarkStart w:id="84" w:name="_Toc371854102"/>
       <w:r>
         <w:lastRenderedPageBreak/>
         <w:t>Introduction</w:t>
       </w:r>
+      <w:bookmarkEnd w:id="0"/>
       <w:bookmarkEnd w:id="1"/>
       <w:bookmarkEnd w:id="2"/>
       <w:bookmarkEnd w:id="3"/>
@@ -2148,7 +2102,6 @@
       <w:bookmarkEnd w:id="82"/>
       <w:bookmarkEnd w:id="83"/>
       <w:bookmarkEnd w:id="84"/>
-      <w:bookmarkEnd w:id="85"/>
     </w:p>
     <w:p>
       <w:pPr>
@@ -2164,15 +2117,15 @@
         <w:spacing w:before="240" w:after="60"/>
         <w:ind w:left="576" w:hanging="576"/>
       </w:pPr>
-      <w:bookmarkStart w:id="86" w:name="_Toc292265604"/>
-      <w:bookmarkStart w:id="87" w:name="_Toc292632086"/>
-      <w:bookmarkStart w:id="88" w:name="_Toc371773910"/>
+      <w:bookmarkStart w:id="85" w:name="_Toc292265604"/>
+      <w:bookmarkStart w:id="86" w:name="_Toc292632086"/>
+      <w:bookmarkStart w:id="87" w:name="_Toc371854103"/>
       <w:r>
         <w:t>History</w:t>
       </w:r>
+      <w:bookmarkEnd w:id="85"/>
       <w:bookmarkEnd w:id="86"/>
       <w:bookmarkEnd w:id="87"/>
-      <w:bookmarkEnd w:id="88"/>
     </w:p>
     <w:p>
       <w:pPr>
@@ -2283,15 +2236,15 @@
         <w:spacing w:before="240" w:after="60"/>
         <w:ind w:left="576" w:hanging="576"/>
       </w:pPr>
-      <w:bookmarkStart w:id="89" w:name="_Toc292265605"/>
-      <w:bookmarkStart w:id="90" w:name="_Toc292632087"/>
-      <w:bookmarkStart w:id="91" w:name="_Toc371773911"/>
+      <w:bookmarkStart w:id="88" w:name="_Toc292265605"/>
+      <w:bookmarkStart w:id="89" w:name="_Toc292632087"/>
+      <w:bookmarkStart w:id="90" w:name="_Toc371854104"/>
       <w:r>
         <w:t>Licensing</w:t>
       </w:r>
+      <w:bookmarkEnd w:id="88"/>
       <w:bookmarkEnd w:id="89"/>
       <w:bookmarkEnd w:id="90"/>
-      <w:bookmarkEnd w:id="91"/>
     </w:p>
     <w:p>
       <w:pPr>
@@ -2307,9 +2260,9 @@
         <w:spacing w:before="240" w:after="60"/>
         <w:ind w:left="720" w:hanging="720"/>
       </w:pPr>
-      <w:bookmarkStart w:id="92" w:name="_Toc292265606"/>
-      <w:bookmarkStart w:id="93" w:name="_Toc292632088"/>
-      <w:bookmarkStart w:id="94" w:name="_Toc371773912"/>
+      <w:bookmarkStart w:id="91" w:name="_Toc292265606"/>
+      <w:bookmarkStart w:id="92" w:name="_Toc292632088"/>
+      <w:bookmarkStart w:id="93" w:name="_Toc371854105"/>
       <w:r>
         <w:t>SIF</w:t>
       </w:r>
@@ -2319,9 +2272,9 @@
       <w:r>
         <w:t xml:space="preserve"> Framework</w:t>
       </w:r>
+      <w:bookmarkEnd w:id="91"/>
       <w:bookmarkEnd w:id="92"/>
       <w:bookmarkEnd w:id="93"/>
-      <w:bookmarkEnd w:id="94"/>
     </w:p>
     <w:p>
       <w:pPr>
@@ -2362,9 +2315,9 @@
         <w:spacing w:before="240" w:after="60"/>
         <w:ind w:left="576" w:hanging="576"/>
       </w:pPr>
-      <w:bookmarkStart w:id="95" w:name="_Toc292265608"/>
-      <w:bookmarkStart w:id="96" w:name="_Toc292632090"/>
-      <w:bookmarkStart w:id="97" w:name="_Toc371773913"/>
+      <w:bookmarkStart w:id="94" w:name="_Toc292265608"/>
+      <w:bookmarkStart w:id="95" w:name="_Toc292632090"/>
+      <w:bookmarkStart w:id="96" w:name="_Toc371854106"/>
       <w:r>
         <w:t>Why SIF</w:t>
       </w:r>
@@ -2374,9 +2327,9 @@
       <w:r>
         <w:t xml:space="preserve"> Framework?</w:t>
       </w:r>
+      <w:bookmarkEnd w:id="94"/>
       <w:bookmarkEnd w:id="95"/>
       <w:bookmarkEnd w:id="96"/>
-      <w:bookmarkEnd w:id="97"/>
     </w:p>
     <w:p>
       <w:pPr>
@@ -2458,13 +2411,11 @@
         <w:t>provider</w:t>
       </w:r>
       <w:r>
-        <w:t xml:space="preserve">) in an efficient manner by only writing the minimal amount of code to have the skeleton of </w:t>
-      </w:r>
-      <w:proofErr w:type="gramStart"/>
-      <w:r>
-        <w:t>an</w:t>
-      </w:r>
-      <w:proofErr w:type="gramEnd"/>
+        <w:t>) in an efficient manner by only writing the minimal amount of</w:t>
+      </w:r>
+      <w:r>
+        <w:t xml:space="preserve"> code to have the skeleton of a</w:t>
+      </w:r>
       <w:r>
         <w:t xml:space="preserve"> </w:t>
       </w:r>
@@ -2495,15 +2446,15 @@
         <w:spacing w:before="240" w:after="60"/>
         <w:ind w:left="432" w:hanging="432"/>
       </w:pPr>
-      <w:bookmarkStart w:id="98" w:name="_Toc292265609"/>
-      <w:bookmarkStart w:id="99" w:name="_Toc292632091"/>
-      <w:bookmarkStart w:id="100" w:name="_Toc371773914"/>
+      <w:bookmarkStart w:id="97" w:name="_Toc292265609"/>
+      <w:bookmarkStart w:id="98" w:name="_Toc292632091"/>
+      <w:bookmarkStart w:id="99" w:name="_Toc371854107"/>
       <w:r>
         <w:t>Assumption &amp; Constraints</w:t>
       </w:r>
+      <w:bookmarkEnd w:id="97"/>
       <w:bookmarkEnd w:id="98"/>
       <w:bookmarkEnd w:id="99"/>
-      <w:bookmarkEnd w:id="100"/>
     </w:p>
     <w:p>
       <w:pPr>
@@ -2525,13 +2476,14 @@
         <w:t xml:space="preserve">The framework is a work-in-progress. There are no guarantees that things work without any errors and I’m sure there are some bugs in there. It is open-source and once downloaded from the </w:t>
       </w:r>
       <w:r>
-        <w:t xml:space="preserve">NSIP </w:t>
-      </w:r>
-      <w:proofErr w:type="spellStart"/>
-      <w:r>
-        <w:t>Github</w:t>
-      </w:r>
-      <w:proofErr w:type="spellEnd"/>
+        <w:t>NSIP</w:t>
+      </w:r>
+      <w:r>
+        <w:t>’s GitH</w:t>
+      </w:r>
+      <w:r>
+        <w:t>ub</w:t>
+      </w:r>
       <w:r>
         <w:t xml:space="preserve"> site (</w:t>
       </w:r>
@@ -2614,11 +2566,11 @@
       <w:pPr>
         <w:pStyle w:val="Heading2"/>
       </w:pPr>
-      <w:bookmarkStart w:id="101" w:name="_Toc371773915"/>
+      <w:bookmarkStart w:id="100" w:name="_Toc371854108"/>
       <w:r>
         <w:t>Functionality</w:t>
       </w:r>
-      <w:bookmarkEnd w:id="101"/>
+      <w:bookmarkEnd w:id="100"/>
     </w:p>
     <w:p>
       <w:pPr>
@@ -2645,6 +2597,9 @@
       <w:r>
         <w:t>Direct Environment only</w:t>
       </w:r>
+      <w:r>
+        <w:t xml:space="preserve"> (for providers, for consumers it should not matter if it connects to a direct or brokered environment)</w:t>
+      </w:r>
     </w:p>
     <w:p>
       <w:pPr>
@@ -2700,7 +2655,13 @@
         <w:t>your own risk</w:t>
       </w:r>
       <w:r>
-        <w:t xml:space="preserve"> until SIF 3.0 specified the details of an XML&lt;-&gt;JSON ma</w:t>
+        <w:t xml:space="preserve"> until SIF 3.0 specifie</w:t>
+      </w:r>
+      <w:r>
+        <w:t>s</w:t>
+      </w:r>
+      <w:r>
+        <w:t xml:space="preserve"> the details of an XML&lt;-&gt;JSON ma</w:t>
       </w:r>
       <w:r>
         <w:t>p</w:t>
@@ -2752,22 +2713,25 @@
         <w:jc w:val="both"/>
       </w:pPr>
       <w:r>
-        <w:t>More of the missing functionality might be added in subsequent releases.</w:t>
+        <w:t>Some</w:t>
+      </w:r>
+      <w:r>
+        <w:t xml:space="preserve"> of the missing functionality might be added in subsequent releases.</w:t>
       </w:r>
     </w:p>
     <w:p>
       <w:pPr>
         <w:pStyle w:val="Heading1"/>
       </w:pPr>
-      <w:bookmarkStart w:id="102" w:name="_Toc292265610"/>
-      <w:bookmarkStart w:id="103" w:name="_Toc292632092"/>
-      <w:bookmarkStart w:id="104" w:name="_Toc371773916"/>
+      <w:bookmarkStart w:id="101" w:name="_Toc292265610"/>
+      <w:bookmarkStart w:id="102" w:name="_Toc292632092"/>
+      <w:bookmarkStart w:id="103" w:name="_Toc371854109"/>
       <w:r>
         <w:t>Installation</w:t>
       </w:r>
+      <w:bookmarkEnd w:id="101"/>
       <w:bookmarkEnd w:id="102"/>
       <w:bookmarkEnd w:id="103"/>
-      <w:bookmarkEnd w:id="104"/>
     </w:p>
     <w:p>
       <w:pPr>
@@ -2972,6 +2936,9 @@
       <w:r>
         <w:t>StudentPersonal</w:t>
       </w:r>
+      <w:r>
+        <w:t>Consumer</w:t>
+      </w:r>
       <w:proofErr w:type="spellEnd"/>
       <w:r>
         <w:t>) and provider (</w:t>
@@ -2979,6 +2946,9 @@
       <w:proofErr w:type="spellStart"/>
       <w:r>
         <w:t>StudentPersonal</w:t>
+      </w:r>
+      <w:r>
+        <w:t>Provider</w:t>
       </w:r>
       <w:proofErr w:type="spellEnd"/>
       <w:r>
@@ -3016,7 +2986,10 @@
         <w:t xml:space="preserve">: Various test classes to test </w:t>
       </w:r>
       <w:r>
-        <w:t>things of the framework. Mainly used for development.</w:t>
+        <w:t>parts/components</w:t>
+      </w:r>
+      <w:r>
+        <w:t xml:space="preserve"> of the framework. Mainly used for development.</w:t>
       </w:r>
     </w:p>
     <w:p>
@@ -3050,7 +3023,21 @@
         <w:t xml:space="preserve">: </w:t>
       </w:r>
       <w:r>
-        <w:t>This package does NOT from part of the framework. The SIF3 framework is independent from the data model. This package is only there so that the demo package can showcase how different data models are supported with the same infrastructure.</w:t>
+        <w:t xml:space="preserve">This package does NOT from part of the </w:t>
+      </w:r>
+      <w:proofErr w:type="spellStart"/>
+      <w:r>
+        <w:t>framework</w:t>
+      </w:r>
+      <w:r>
+        <w:t>,i.e</w:t>
+      </w:r>
+      <w:proofErr w:type="spellEnd"/>
+      <w:r>
+        <w:t>. is not required for the framework to function</w:t>
+      </w:r>
+      <w:r>
+        <w:t>. The SIF3 framework is independent from the data model. This package is only there so that the demo package can showcase how different data models are supported with the same infrastructure.</w:t>
       </w:r>
     </w:p>
     <w:p>
@@ -3091,6 +3078,7 @@
         <w:jc w:val="both"/>
       </w:pPr>
       <w:r>
+        <w:lastRenderedPageBreak/>
         <w:t>The “</w:t>
       </w:r>
       <w:proofErr w:type="spellStart"/>
@@ -3105,10 +3093,19 @@
       </w:r>
       <w:proofErr w:type="spellEnd"/>
       <w:r>
-        <w:t>” directory is core to the framework. It holds a number of configuration files that are required by the framework to function. For details about the configuration files and their content</w:t>
+        <w:t xml:space="preserve">” directory is core to the framework. It holds a number of configuration files that are required by </w:t>
+      </w:r>
+      <w:r>
+        <w:t>the framework to function. D</w:t>
+      </w:r>
+      <w:r>
+        <w:t>etails about the configuration files and their content</w:t>
       </w:r>
       <w:r>
         <w:t xml:space="preserve"> can be found in appropriate sections</w:t>
+      </w:r>
+      <w:r>
+        <w:t xml:space="preserve"> of this document</w:t>
       </w:r>
       <w:r>
         <w:t>.</w:t>
@@ -3135,7 +3132,6 @@
           <w:b/>
           <w:u w:val="single"/>
         </w:rPr>
-        <w:lastRenderedPageBreak/>
         <w:t>Documentation</w:t>
       </w:r>
       <w:r>
@@ -3173,15 +3169,7 @@
         <w:t>documentation</w:t>
       </w:r>
       <w:r>
-        <w:t xml:space="preserve">” directory has the </w:t>
-      </w:r>
-      <w:proofErr w:type="spellStart"/>
-      <w:r>
-        <w:t>javadoc</w:t>
-      </w:r>
-      <w:proofErr w:type="spellEnd"/>
-      <w:r>
-        <w:t xml:space="preserve"> for the framework as well as this developer’s guide.</w:t>
+        <w:t>” directory has the javadoc for the framework as well as this developer’s guide.</w:t>
       </w:r>
     </w:p>
     <w:p>
@@ -3205,7 +3193,7 @@
           <w:b/>
           <w:u w:val="single"/>
         </w:rPr>
-        <w:t>Documentation</w:t>
+        <w:t>Generator</w:t>
       </w:r>
       <w:r>
         <w:rPr>
@@ -3431,7 +3419,19 @@
         <w:t>war</w:t>
       </w:r>
       <w:r>
-        <w:t>” holds all the required structure, descriptors and libraries for a provider to be deployed in a web- or application container. If you write a provider you must copy this directory content into your own application.</w:t>
+        <w:t xml:space="preserve">” </w:t>
+      </w:r>
+      <w:r>
+        <w:t xml:space="preserve">directory </w:t>
+      </w:r>
+      <w:r>
+        <w:t>holds all the required structure, descriptors and libraries for a provider to be deployed in a web- or application container. If you write a provider you must copy this directory</w:t>
+      </w:r>
+      <w:r>
+        <w:t>’s</w:t>
+      </w:r>
+      <w:r>
+        <w:t xml:space="preserve"> content into your own application.</w:t>
       </w:r>
     </w:p>
     <w:p>
@@ -3485,7 +3485,13 @@
         <w:t>build</w:t>
       </w:r>
       <w:r>
-        <w:t>” directory is the directory where classes and the final jar are located. If you run the ant script to build the jar files then they will be located in this directory under the “</w:t>
+        <w:t>” directory is the directory where classes and the final jar</w:t>
+      </w:r>
+      <w:r>
+        <w:t>s</w:t>
+      </w:r>
+      <w:r>
+        <w:t xml:space="preserve"> are located. If you run the ant script to build the jar files then they will be located in this directory under the “</w:t>
       </w:r>
       <w:proofErr w:type="spellStart"/>
       <w:r>
@@ -3520,18 +3526,18 @@
         <w:ind w:left="576" w:hanging="576"/>
         <w:jc w:val="both"/>
       </w:pPr>
-      <w:bookmarkStart w:id="105" w:name="_Toc292265612"/>
-      <w:bookmarkStart w:id="106" w:name="_Toc292632094"/>
-      <w:bookmarkStart w:id="107" w:name="_Toc371773917"/>
+      <w:bookmarkStart w:id="104" w:name="_Toc292265612"/>
+      <w:bookmarkStart w:id="105" w:name="_Toc292632094"/>
+      <w:bookmarkStart w:id="106" w:name="_Toc371854110"/>
       <w:r>
         <w:t xml:space="preserve">Building </w:t>
       </w:r>
+      <w:bookmarkEnd w:id="104"/>
       <w:bookmarkEnd w:id="105"/>
+      <w:r>
+        <w:t>Components of the Framework</w:t>
+      </w:r>
       <w:bookmarkEnd w:id="106"/>
-      <w:r>
-        <w:t>Components of the Framework</w:t>
-      </w:r>
-      <w:bookmarkEnd w:id="107"/>
     </w:p>
     <w:p>
       <w:pPr>
@@ -3574,11 +3580,11 @@
       <w:pPr>
         <w:pStyle w:val="Heading3"/>
       </w:pPr>
-      <w:bookmarkStart w:id="108" w:name="_Toc371773918"/>
+      <w:bookmarkStart w:id="107" w:name="_Toc371854111"/>
       <w:r>
         <w:t>Consumer Build</w:t>
       </w:r>
-      <w:bookmarkEnd w:id="108"/>
+      <w:bookmarkEnd w:id="107"/>
     </w:p>
     <w:p>
       <w:pPr>
@@ -3690,11 +3696,11 @@
       <w:pPr>
         <w:pStyle w:val="Heading3"/>
       </w:pPr>
-      <w:bookmarkStart w:id="109" w:name="_Toc371773919"/>
+      <w:bookmarkStart w:id="108" w:name="_Toc371854112"/>
       <w:r>
         <w:t>Provider Build</w:t>
       </w:r>
-      <w:bookmarkEnd w:id="109"/>
+      <w:bookmarkEnd w:id="108"/>
     </w:p>
     <w:p>
       <w:pPr>
@@ -3744,18 +3750,18 @@
         <w:ind w:left="432" w:hanging="432"/>
         <w:jc w:val="both"/>
       </w:pPr>
-      <w:bookmarkStart w:id="110" w:name="_Ref233689296"/>
-      <w:bookmarkStart w:id="111" w:name="_Toc292265613"/>
-      <w:bookmarkStart w:id="112" w:name="_Toc292632095"/>
-      <w:bookmarkStart w:id="113" w:name="_Toc371773920"/>
+      <w:bookmarkStart w:id="109" w:name="_Ref233689296"/>
+      <w:bookmarkStart w:id="110" w:name="_Toc292265613"/>
+      <w:bookmarkStart w:id="111" w:name="_Toc292632095"/>
+      <w:bookmarkStart w:id="112" w:name="_Toc371854113"/>
       <w:r>
         <w:lastRenderedPageBreak/>
         <w:t>Concepts &amp; Terminology</w:t>
       </w:r>
+      <w:bookmarkEnd w:id="109"/>
       <w:bookmarkEnd w:id="110"/>
       <w:bookmarkEnd w:id="111"/>
       <w:bookmarkEnd w:id="112"/>
-      <w:bookmarkEnd w:id="113"/>
     </w:p>
     <w:p>
       <w:pPr>
@@ -3835,17 +3841,17 @@
         <w:spacing w:before="240" w:after="60"/>
         <w:ind w:left="432" w:hanging="432"/>
       </w:pPr>
-      <w:bookmarkStart w:id="114" w:name="_Ref233534178"/>
-      <w:bookmarkStart w:id="115" w:name="_Toc292265617"/>
-      <w:bookmarkStart w:id="116" w:name="_Toc292632099"/>
-      <w:bookmarkStart w:id="117" w:name="_Toc371773921"/>
+      <w:bookmarkStart w:id="113" w:name="_Ref233534178"/>
+      <w:bookmarkStart w:id="114" w:name="_Toc292265617"/>
+      <w:bookmarkStart w:id="115" w:name="_Toc292632099"/>
+      <w:bookmarkStart w:id="116" w:name="_Toc371854114"/>
       <w:r>
         <w:t>Framework Classes/Packages and Usage</w:t>
       </w:r>
+      <w:bookmarkEnd w:id="113"/>
       <w:bookmarkEnd w:id="114"/>
       <w:bookmarkEnd w:id="115"/>
       <w:bookmarkEnd w:id="116"/>
-      <w:bookmarkEnd w:id="117"/>
     </w:p>
     <w:p>
       <w:pPr>
@@ -3870,15 +3876,13 @@
         <w:t>Consumers and Providers</w:t>
       </w:r>
       <w:r>
-        <w:t xml:space="preserve">. It is also recommended to use the </w:t>
-      </w:r>
-      <w:proofErr w:type="spellStart"/>
-      <w:r>
-        <w:t>Javadoc</w:t>
-      </w:r>
-      <w:proofErr w:type="spellEnd"/>
-      <w:r>
-        <w:t xml:space="preserve"> that is provided as part of the SIF</w:t>
+        <w:t xml:space="preserve">. It </w:t>
+      </w:r>
+      <w:r>
+        <w:t>is also recommended to use the j</w:t>
+      </w:r>
+      <w:r>
+        <w:t>avadoc that is provided as part of the SIF</w:t>
       </w:r>
       <w:r>
         <w:t>3 Framework</w:t>
@@ -3890,15 +3894,10 @@
         <w:t xml:space="preserve">additional </w:t>
       </w:r>
       <w:r>
-        <w:t xml:space="preserve">information. The </w:t>
-      </w:r>
-      <w:proofErr w:type="spellStart"/>
-      <w:r>
-        <w:t>Javadoc</w:t>
-      </w:r>
-      <w:proofErr w:type="spellEnd"/>
-      <w:r>
-        <w:t xml:space="preserve"> is basic but should be sufficient to get you going once you have read through this developer’s guide.</w:t>
+        <w:t>information. The j</w:t>
+      </w:r>
+      <w:r>
+        <w:t>avadoc is basic but should be sufficient to get you going once you have read through this developer’s guide.</w:t>
       </w:r>
     </w:p>
     <w:p>
@@ -3915,18 +3914,18 @@
         <w:spacing w:before="240" w:after="60"/>
         <w:ind w:left="576" w:hanging="576"/>
       </w:pPr>
-      <w:bookmarkStart w:id="118" w:name="_Toc292265618"/>
-      <w:bookmarkStart w:id="119" w:name="_Toc292632100"/>
-      <w:bookmarkStart w:id="120" w:name="_Toc371773922"/>
+      <w:bookmarkStart w:id="117" w:name="_Toc292265618"/>
+      <w:bookmarkStart w:id="118" w:name="_Toc292632100"/>
+      <w:bookmarkStart w:id="119" w:name="_Toc371854115"/>
       <w:r>
         <w:t xml:space="preserve">General Process of Developing </w:t>
       </w:r>
+      <w:bookmarkEnd w:id="117"/>
       <w:bookmarkEnd w:id="118"/>
+      <w:r>
+        <w:t>SIF3 Services</w:t>
+      </w:r>
       <w:bookmarkEnd w:id="119"/>
-      <w:r>
-        <w:t>SIF3 Services</w:t>
-      </w:r>
-      <w:bookmarkEnd w:id="120"/>
     </w:p>
     <w:p>
       <w:r>
@@ -4050,7 +4049,19 @@
         <w:t>provider</w:t>
       </w:r>
       <w:r>
-        <w:t xml:space="preserve"> you need to determine if its objects are published as an event or are published</w:t>
+        <w:t xml:space="preserve"> you need to determine if </w:t>
+      </w:r>
+      <w:r>
+        <w:t xml:space="preserve">its objects are published as </w:t>
+      </w:r>
+      <w:r>
+        <w:t>event</w:t>
+      </w:r>
+      <w:r>
+        <w:t>s</w:t>
+      </w:r>
+      <w:r>
+        <w:t xml:space="preserve"> or are published</w:t>
       </w:r>
       <w:r>
         <w:t>/modified</w:t>
@@ -4158,17 +4169,17 @@
         <w:spacing w:before="240" w:after="60"/>
         <w:ind w:left="576" w:hanging="576"/>
       </w:pPr>
-      <w:bookmarkStart w:id="121" w:name="_Ref233690851"/>
-      <w:bookmarkStart w:id="122" w:name="_Toc292265619"/>
-      <w:bookmarkStart w:id="123" w:name="_Toc292632101"/>
-      <w:bookmarkStart w:id="124" w:name="_Toc371773923"/>
+      <w:bookmarkStart w:id="120" w:name="_Ref233690851"/>
+      <w:bookmarkStart w:id="121" w:name="_Toc292265619"/>
+      <w:bookmarkStart w:id="122" w:name="_Toc292632101"/>
+      <w:bookmarkStart w:id="123" w:name="_Toc371854116"/>
       <w:r>
         <w:t>Proposed Package Structure</w:t>
       </w:r>
+      <w:bookmarkEnd w:id="120"/>
       <w:bookmarkEnd w:id="121"/>
       <w:bookmarkEnd w:id="122"/>
       <w:bookmarkEnd w:id="123"/>
-      <w:bookmarkEnd w:id="124"/>
     </w:p>
     <w:p>
       <w:pPr>
@@ -4301,15 +4312,13 @@
         <w:t xml:space="preserve"> </w:t>
       </w:r>
       <w:r>
-        <w:t xml:space="preserve">(package where the code for your data model, marshallers and </w:t>
-      </w:r>
-      <w:proofErr w:type="spellStart"/>
-      <w:r>
-        <w:t>unmarshalles</w:t>
-      </w:r>
-      <w:proofErr w:type="spellEnd"/>
-      <w:r>
-        <w:t xml:space="preserve"> is)</w:t>
+        <w:t>(package where the code for your data model, marshallers and unmarshalle</w:t>
+      </w:r>
+      <w:r>
+        <w:t>r</w:t>
+      </w:r>
+      <w:r>
+        <w:t>s is)</w:t>
       </w:r>
     </w:p>
     <w:p>
@@ -4583,13 +4592,13 @@
       <w:pPr>
         <w:pStyle w:val="Heading2"/>
       </w:pPr>
-      <w:bookmarkStart w:id="125" w:name="_Ref371750056"/>
-      <w:bookmarkStart w:id="126" w:name="_Toc371773924"/>
+      <w:bookmarkStart w:id="124" w:name="_Ref371750056"/>
+      <w:bookmarkStart w:id="125" w:name="_Toc371854117"/>
       <w:r>
         <w:t>Environments</w:t>
       </w:r>
+      <w:bookmarkEnd w:id="124"/>
       <w:bookmarkEnd w:id="125"/>
-      <w:bookmarkEnd w:id="126"/>
     </w:p>
     <w:p>
       <w:pPr>
@@ -4599,16 +4608,14 @@
         <w:t>The SIF Environment forms a core part of SIF3. Everything you do is in the context of an environment. Before any operations can be performed, consumer and/or provider, there must be a valid SIF Environment</w:t>
       </w:r>
       <w:r>
-        <w:t>,</w:t>
-      </w:r>
-      <w:r>
-        <w:t xml:space="preserve"> either </w:t>
-      </w:r>
-      <w:proofErr w:type="gramStart"/>
-      <w:r>
-        <w:t>be</w:t>
-      </w:r>
-      <w:proofErr w:type="gramEnd"/>
+        <w:t xml:space="preserve">. The environment is </w:t>
+      </w:r>
+      <w:r>
+        <w:t>either be</w:t>
+      </w:r>
+      <w:r>
+        <w:t>ing</w:t>
+      </w:r>
       <w:r>
         <w:t xml:space="preserve"> provided by an Environment Provider (Brokered Environment) or the Provider itself (Direct Environment). A service’s first step is to authenticate against an environment and then get an authorisation.</w:t>
       </w:r>
@@ -4702,6 +4709,8 @@
       <w:r>
         <w:fldChar w:fldCharType="end"/>
       </w:r>
+      <w:bookmarkStart w:id="126" w:name="_GoBack"/>
+      <w:bookmarkEnd w:id="126"/>
       <w:r>
         <w:t xml:space="preserve">). </w:t>
       </w:r>
@@ -4720,7 +4729,7 @@
       <w:pPr>
         <w:pStyle w:val="Heading3"/>
       </w:pPr>
-      <w:bookmarkStart w:id="127" w:name="_Toc371773925"/>
+      <w:bookmarkStart w:id="127" w:name="_Toc371854118"/>
       <w:r>
         <w:t>Environment Store Setup</w:t>
       </w:r>
@@ -4895,9 +4904,11 @@
       <w:pPr>
         <w:pStyle w:val="Heading5"/>
       </w:pPr>
+      <w:bookmarkStart w:id="128" w:name="_Ref371852478"/>
       <w:r>
         <w:t>Consumer Environment Store Structure</w:t>
       </w:r>
+      <w:bookmarkEnd w:id="128"/>
     </w:p>
     <w:p>
       <w:pPr>
@@ -4908,7 +4919,13 @@
       </w:pPr>
       <w:proofErr w:type="gramStart"/>
       <w:r>
-        <w:t>The first directory that must exist under the ‘consumers’ sub-directory is called ‘</w:t>
+        <w:t xml:space="preserve">The </w:t>
+      </w:r>
+      <w:r>
+        <w:t>core</w:t>
+      </w:r>
+      <w:r>
+        <w:t xml:space="preserve"> directory that must exist under the ‘consumers’ sub-directory is called ‘</w:t>
       </w:r>
       <w:r>
         <w:rPr>
@@ -4922,7 +4939,13 @@
       </w:r>
       <w:proofErr w:type="gramEnd"/>
       <w:r>
-        <w:t xml:space="preserve"> This directory holds environment templates that can be used by any consumer to connect to an environment. The environment templates are XML files where the template name corresponds to the name of the environment. The typical content of such a template XML is shown below:</w:t>
+        <w:t xml:space="preserve"> This directory holds environment templates that can be used by any consumer to connect to an environment. The environment templates are XML files where the </w:t>
+      </w:r>
+      <w:r>
+        <w:t>file/</w:t>
+      </w:r>
+      <w:r>
+        <w:t>template name corresponds to the name of the environment. The typical content of such a template XML is shown below:</w:t>
       </w:r>
     </w:p>
     <w:p>
@@ -6075,10 +6098,7 @@
         <w:fldChar w:fldCharType="begin"/>
       </w:r>
       <w:r>
-        <w:instrText xml:space="preserve"> REF _Ref371768795 \r \h </w:instrText>
-      </w:r>
-      <w:r>
-        <w:instrText xml:space="preserve"> \* MERGEFORMAT </w:instrText>
+        <w:instrText xml:space="preserve"> REF _Ref371768795 \r \h  \* MERGEFORMAT </w:instrText>
       </w:r>
       <w:r>
         <w:fldChar w:fldCharType="separate"/>
@@ -6123,56 +6143,60 @@
       </w:r>
       <w:proofErr w:type="spellEnd"/>
       <w:r>
-        <w:t xml:space="preserve"> which is the </w:t>
+        <w:t xml:space="preserve"> which is the consumer</w:t>
+      </w:r>
+      <w:r>
+        <w:t xml:space="preserve"> </w:t>
+      </w:r>
+      <w:r>
+        <w:t xml:space="preserve">ID. Once successfully connected to a provider the provider will return a </w:t>
+      </w:r>
+      <w:r>
+        <w:rPr>
+          <w:b/>
+          <w:u w:val="single"/>
+        </w:rPr>
+        <w:t>FULL environment XML</w:t>
+      </w:r>
+      <w:r>
+        <w:t xml:space="preserve"> with all service URIs, access rights, session token, </w:t>
       </w:r>
       <w:proofErr w:type="spellStart"/>
       <w:r>
-        <w:t>consumerID</w:t>
+        <w:t>environmentID</w:t>
       </w:r>
       <w:proofErr w:type="spellEnd"/>
       <w:r>
-        <w:t xml:space="preserve">. Once successfully connected to a provider the provider will return a </w:t>
-      </w:r>
-      <w:r>
-        <w:rPr>
-          <w:b/>
-          <w:u w:val="single"/>
-        </w:rPr>
-        <w:t>FULL environment XML</w:t>
-      </w:r>
-      <w:r>
-        <w:t xml:space="preserve"> with all service URIs, access rights, session token, </w:t>
+        <w:t xml:space="preserve"> etc. That returned environment is stored in the ‘</w:t>
       </w:r>
       <w:proofErr w:type="spellStart"/>
       <w:r>
-        <w:t>environmentID</w:t>
+        <w:t>workstore</w:t>
       </w:r>
       <w:proofErr w:type="spellEnd"/>
       <w:r>
-        <w:t xml:space="preserve"> etc. That returned environment is stored in the ‘</w:t>
+        <w:t>’ directory. Subsequent start-ups of the consumer will investigate if ther</w:t>
+      </w:r>
+      <w:r>
+        <w:t>e is an environment in the ‘</w:t>
       </w:r>
       <w:proofErr w:type="spellStart"/>
       <w:r>
+        <w:t>work</w:t>
+      </w:r>
+      <w:r>
+        <w:t>store</w:t>
+      </w:r>
+      <w:proofErr w:type="spellEnd"/>
+      <w:r>
+        <w:t>’ and if so consolidate it with the provider. If it doesn’t have an environment in the ‘</w:t>
+      </w:r>
+      <w:proofErr w:type="spellStart"/>
+      <w:r>
         <w:t>workstore</w:t>
       </w:r>
       <w:proofErr w:type="spellEnd"/>
       <w:r>
-        <w:t>’ directory. Subsequent start-ups of the consumer will investigate if there is an environment in the ‘</w:t>
-      </w:r>
-      <w:proofErr w:type="spellStart"/>
-      <w:r>
-        <w:t>worlstore</w:t>
-      </w:r>
-      <w:proofErr w:type="spellEnd"/>
-      <w:r>
-        <w:t>’ and if so consolidate it with the provider. If it doesn’t have an environment in the ‘</w:t>
-      </w:r>
-      <w:proofErr w:type="spellStart"/>
-      <w:r>
-        <w:t>workstore</w:t>
-      </w:r>
-      <w:proofErr w:type="spellEnd"/>
-      <w:r>
         <w:t>’ it will attempt to create an environment with the data of the environment XML in the ‘input’ directory</w:t>
       </w:r>
       <w:r>
@@ -6186,12 +6210,11 @@
       <w:pPr>
         <w:pStyle w:val="Heading5"/>
       </w:pPr>
-      <w:r>
-        <w:t>Provider</w:t>
-      </w:r>
-      <w:r>
-        <w:t xml:space="preserve"> Environment Store Structure</w:t>
-      </w:r>
+      <w:bookmarkStart w:id="129" w:name="_Ref371853172"/>
+      <w:r>
+        <w:t>Provider Environment Store Structure</w:t>
+      </w:r>
+      <w:bookmarkEnd w:id="129"/>
     </w:p>
     <w:p>
       <w:pPr>
@@ -6251,7 +6274,13 @@
         <w:t>template</w:t>
       </w:r>
       <w:r>
-        <w:t>’ a ‘</w:t>
+        <w:t>’</w:t>
+      </w:r>
+      <w:r>
+        <w:t>,</w:t>
+      </w:r>
+      <w:r>
+        <w:t xml:space="preserve"> a ‘</w:t>
       </w:r>
       <w:proofErr w:type="spellStart"/>
       <w:r>
@@ -6263,7 +6292,7 @@
       </w:r>
       <w:proofErr w:type="spellEnd"/>
       <w:r>
-        <w:t>’ directory and optionally an ‘</w:t>
+        <w:t>’ and optionally an ‘</w:t>
       </w:r>
       <w:r>
         <w:rPr>
@@ -6281,19 +6310,13 @@
       </w:r>
       <w:proofErr w:type="spellEnd"/>
       <w:r>
-        <w:t>’ is set to TRUE in the provider’s property file (</w:t>
-      </w:r>
-      <w:r>
-        <w:t xml:space="preserve">see section </w:t>
+        <w:t xml:space="preserve">’ is set to TRUE in the provider’s property file (see section </w:t>
       </w:r>
       <w:r>
         <w:fldChar w:fldCharType="begin"/>
       </w:r>
       <w:r>
-        <w:instrText xml:space="preserve"> REF _Ref371768805 \r \h </w:instrText>
-      </w:r>
-      <w:r>
-        <w:instrText xml:space="preserve"> \* MERGEFORMAT </w:instrText>
+        <w:instrText xml:space="preserve"> REF _Ref371768805 \r \h  \* MERGEFORMAT </w:instrText>
       </w:r>
       <w:r>
         <w:fldChar w:fldCharType="separate"/>
@@ -6305,75 +6328,75 @@
         <w:fldChar w:fldCharType="end"/>
       </w:r>
       <w:r>
-        <w:t xml:space="preserve"> for details about the ‘any’ option).</w:t>
-      </w:r>
-      <w:r>
-        <w:t xml:space="preserve"> These sub-directories will automatically be created when a provider starts-up for the first time.</w:t>
-      </w:r>
-      <w:r>
+        <w:t xml:space="preserve"> for details about the ‘any’ option). These sub-directories will automatically be created when a provider starts-up for the first time. Each additional sub-directory in the ‘</w:t>
+      </w:r>
+      <w:proofErr w:type="spellStart"/>
+      <w:r>
+        <w:t>workstore</w:t>
+      </w:r>
+      <w:proofErr w:type="spellEnd"/>
+      <w:r>
+        <w:t>’ or ‘any’ directory is only created at the time a consumer connects to the provider.</w:t>
+      </w:r>
+      <w:r>
+        <w:t xml:space="preserve"> The ‘template’ directory forms the key to the provider’s environment store. It holds environment XML files for all environments this provider supports. Each environment XML file must be a </w:t>
+      </w:r>
+      <w:r>
+        <w:rPr>
+          <w:b/>
+          <w:u w:val="single"/>
+        </w:rPr>
+        <w:t>FULL</w:t>
+      </w:r>
+      <w:r>
+        <w:rPr>
+          <w:u w:val="single"/>
+        </w:rPr>
         <w:t xml:space="preserve"> </w:t>
       </w:r>
       <w:r>
-        <w:t>Each additional sub-directory in the ‘</w:t>
+        <w:rPr>
+          <w:b/>
+          <w:u w:val="single"/>
+        </w:rPr>
+        <w:t>XML</w:t>
+      </w:r>
+      <w:r>
+        <w:rPr>
+          <w:b/>
+        </w:rPr>
+        <w:t xml:space="preserve"> </w:t>
+      </w:r>
+      <w:r>
+        <w:t>file, meaning it must hold all service URIs, Service Access rights etc. When a consumer connects to the provider with an environment name the provider look</w:t>
+      </w:r>
+      <w:r>
+        <w:t>s</w:t>
+      </w:r>
+      <w:r>
+        <w:t xml:space="preserve">-up the ‘template’ directory to ensure that the environment request is valid (i.e. such an environment is known to the provider). If it is valid it will fill out some </w:t>
+      </w:r>
+      <w:r>
+        <w:t>crucial</w:t>
+      </w:r>
+      <w:r>
+        <w:t xml:space="preserve"> bits of</w:t>
+      </w:r>
+      <w:r>
+        <w:t xml:space="preserve"> </w:t>
+      </w:r>
+      <w:r>
+        <w:t>information in the environment (i.e. Session Token, Environment ID etc.) and return the final environment to the consumer. The provider will also s</w:t>
+      </w:r>
+      <w:r>
+        <w:t>tore the final XML in the ‘</w:t>
       </w:r>
       <w:proofErr w:type="spellStart"/>
       <w:r>
-        <w:t>workstore</w:t>
-      </w:r>
-      <w:proofErr w:type="spellEnd"/>
-      <w:r>
-        <w:t>’ or ‘any’ directory is only created at the time a consumer connects to the provider.</w:t>
-      </w:r>
-      <w:r>
-        <w:t xml:space="preserve"> The ‘template’ directory forms the key to the provider’s environment store. It holds environment XML files for all environments this provider supports. Each environment XML file must be a </w:t>
-      </w:r>
-      <w:r>
-        <w:rPr>
-          <w:b/>
-          <w:u w:val="single"/>
-        </w:rPr>
-        <w:t>FULL</w:t>
-      </w:r>
-      <w:r>
-        <w:rPr>
-          <w:u w:val="single"/>
-        </w:rPr>
-        <w:t xml:space="preserve"> </w:t>
-      </w:r>
-      <w:r>
-        <w:rPr>
-          <w:b/>
-          <w:u w:val="single"/>
-        </w:rPr>
-        <w:t>XML</w:t>
-      </w:r>
-      <w:r>
-        <w:rPr>
-          <w:b/>
-        </w:rPr>
-        <w:t xml:space="preserve"> </w:t>
-      </w:r>
-      <w:r>
-        <w:t>file, meaning it must hold all service URIs, Service Access rights etc. When a consumer connects to the provider with an environment name the provider look</w:t>
-      </w:r>
-      <w:r>
-        <w:t>s</w:t>
-      </w:r>
-      <w:r>
-        <w:t xml:space="preserve">-up the ‘template’ directory to ensure that the environment request is valid (i.e. such an environment is known to the provider). If it is valid it will fill out some </w:t>
-      </w:r>
-      <w:r>
-        <w:t>crucial</w:t>
-      </w:r>
-      <w:r>
-        <w:t xml:space="preserve"> </w:t>
-      </w:r>
-      <w:r>
-        <w:t>information in the environment (i.e. Session Token, Environment ID etc.) and return the final environment to the consumer. The provider will also store the final XML in the ‘</w:t>
-      </w:r>
-      <w:proofErr w:type="spellStart"/>
-      <w:r>
-        <w:t>workestore</w:t>
+        <w:t>work</w:t>
+      </w:r>
+      <w:r>
+        <w:t>store</w:t>
       </w:r>
       <w:proofErr w:type="spellEnd"/>
       <w:r>
@@ -6414,11 +6437,11 @@
       <w:pPr>
         <w:pStyle w:val="Heading2"/>
       </w:pPr>
-      <w:bookmarkStart w:id="128" w:name="_Toc371773926"/>
+      <w:bookmarkStart w:id="130" w:name="_Toc371854119"/>
       <w:r>
         <w:t>Data Model</w:t>
       </w:r>
-      <w:bookmarkEnd w:id="128"/>
+      <w:bookmarkEnd w:id="130"/>
     </w:p>
     <w:p>
       <w:pPr>
@@ -6465,12 +6488,12 @@
       <w:pPr>
         <w:pStyle w:val="Heading3"/>
       </w:pPr>
-      <w:bookmarkStart w:id="129" w:name="_Toc371773927"/>
+      <w:bookmarkStart w:id="131" w:name="_Toc371854120"/>
       <w:r>
         <w:lastRenderedPageBreak/>
         <w:t>Data Model POJOs</w:t>
       </w:r>
-      <w:bookmarkEnd w:id="129"/>
+      <w:bookmarkEnd w:id="131"/>
     </w:p>
     <w:p>
       <w:pPr>
@@ -6587,11 +6610,11 @@
       <w:pPr>
         <w:pStyle w:val="Heading3"/>
       </w:pPr>
-      <w:bookmarkStart w:id="130" w:name="_Toc371773928"/>
+      <w:bookmarkStart w:id="132" w:name="_Toc371854121"/>
       <w:r>
         <w:t>Marshal &amp; Unmarshal Factories</w:t>
       </w:r>
-      <w:bookmarkEnd w:id="130"/>
+      <w:bookmarkEnd w:id="132"/>
     </w:p>
     <w:p>
       <w:pPr>
@@ -6737,11 +6760,11 @@
         <w:pStyle w:val="Heading2"/>
         <w:jc w:val="both"/>
       </w:pPr>
-      <w:bookmarkStart w:id="131" w:name="_Toc371773929"/>
+      <w:bookmarkStart w:id="133" w:name="_Toc371854122"/>
       <w:r>
         <w:t>Building a Consumer</w:t>
       </w:r>
-      <w:bookmarkEnd w:id="131"/>
+      <w:bookmarkEnd w:id="133"/>
     </w:p>
     <w:p>
       <w:pPr>
@@ -6759,11 +6782,11 @@
         <w:pStyle w:val="Heading3"/>
         <w:jc w:val="both"/>
       </w:pPr>
-      <w:bookmarkStart w:id="132" w:name="_Toc371773930"/>
+      <w:bookmarkStart w:id="134" w:name="_Toc371854123"/>
       <w:r>
         <w:t>Constraint</w:t>
       </w:r>
-      <w:bookmarkEnd w:id="132"/>
+      <w:bookmarkEnd w:id="134"/>
     </w:p>
     <w:p>
       <w:pPr>
@@ -6823,7 +6846,7 @@
       <w:pPr>
         <w:pStyle w:val="Heading3"/>
       </w:pPr>
-      <w:bookmarkStart w:id="133" w:name="_Toc371773931"/>
+      <w:bookmarkStart w:id="135" w:name="_Toc371854124"/>
       <w:r>
         <w:lastRenderedPageBreak/>
         <w:t xml:space="preserve">Components </w:t>
@@ -6834,7 +6857,7 @@
       <w:r>
         <w:t xml:space="preserve"> a Consumer</w:t>
       </w:r>
-      <w:bookmarkEnd w:id="133"/>
+      <w:bookmarkEnd w:id="135"/>
     </w:p>
     <w:p>
       <w:pPr>
@@ -6944,11 +6967,11 @@
         <w:pStyle w:val="Heading4"/>
         <w:jc w:val="both"/>
       </w:pPr>
-      <w:bookmarkStart w:id="134" w:name="_Ref371756192"/>
+      <w:bookmarkStart w:id="136" w:name="_Ref371756192"/>
       <w:r>
         <w:t>Configure your Consumer Environment</w:t>
       </w:r>
-      <w:bookmarkEnd w:id="134"/>
+      <w:bookmarkEnd w:id="136"/>
     </w:p>
     <w:p>
       <w:pPr>
@@ -7111,7 +7134,7 @@
         <w:fldChar w:fldCharType="separate"/>
       </w:r>
       <w:r>
-        <w:t>5.6</w:t>
+        <w:t>5.3</w:t>
       </w:r>
       <w:r>
         <w:fldChar w:fldCharType="end"/>
@@ -7124,11 +7147,11 @@
       <w:pPr>
         <w:pStyle w:val="Heading5"/>
       </w:pPr>
-      <w:bookmarkStart w:id="135" w:name="_Ref371768795"/>
+      <w:bookmarkStart w:id="137" w:name="_Ref371768795"/>
       <w:r>
         <w:t>Consumer Properties File</w:t>
       </w:r>
-      <w:bookmarkEnd w:id="135"/>
+      <w:bookmarkEnd w:id="137"/>
     </w:p>
     <w:p>
       <w:pPr>
@@ -7171,13 +7194,7 @@
         <w:fldChar w:fldCharType="separate"/>
       </w:r>
       <w:r>
-        <w:t>5.4</w:t>
-      </w:r>
-      <w:r>
-        <w:t>.</w:t>
-      </w:r>
-      <w:r>
-        <w:t>2.4</w:t>
+        <w:t>5.5.2.3</w:t>
       </w:r>
       <w:r>
         <w:fldChar w:fldCharType="end"/>
@@ -7254,13 +7271,19 @@
           <w:szCs w:val="22"/>
         </w:rPr>
       </w:pPr>
-      <w:proofErr w:type="gramStart"/>
       <w:r>
         <w:rPr>
           <w:rFonts w:asciiTheme="minorHAnsi" w:hAnsiTheme="minorHAnsi" w:cstheme="minorHAnsi"/>
           <w:szCs w:val="22"/>
         </w:rPr>
-        <w:t xml:space="preserve">Can be either </w:t>
+        <w:t>Valid values for this property are</w:t>
+      </w:r>
+      <w:r>
+        <w:rPr>
+          <w:rFonts w:asciiTheme="minorHAnsi" w:hAnsiTheme="minorHAnsi" w:cstheme="minorHAnsi"/>
+          <w:szCs w:val="22"/>
+        </w:rPr>
+        <w:t xml:space="preserve"> either </w:t>
       </w:r>
       <w:r>
         <w:rPr>
@@ -7292,15 +7315,7 @@
           <w:rFonts w:asciiTheme="minorHAnsi" w:hAnsiTheme="minorHAnsi" w:cstheme="minorHAnsi"/>
           <w:szCs w:val="22"/>
         </w:rPr>
-        <w:t>.</w:t>
-      </w:r>
-      <w:proofErr w:type="gramEnd"/>
-      <w:r>
-        <w:rPr>
-          <w:rFonts w:asciiTheme="minorHAnsi" w:hAnsiTheme="minorHAnsi" w:cstheme="minorHAnsi"/>
-          <w:szCs w:val="22"/>
-        </w:rPr>
-        <w:t xml:space="preserve"> In this case it must be “consumer” because we deal with a consumer.</w:t>
+        <w:t>. In this case it must be “consumer” because we deal with a consumer.</w:t>
       </w:r>
     </w:p>
     <w:p>
@@ -7419,13 +7434,27 @@
           <w:rFonts w:asciiTheme="minorHAnsi" w:hAnsiTheme="minorHAnsi" w:cstheme="minorHAnsi"/>
           <w:szCs w:val="22"/>
         </w:rPr>
-        <w:t xml:space="preserve">A list of environments this consumer wants to connect to. In most cases there will be only one but in case </w:t>
+        <w:t>A list of environments this consumer wants to connect to. In most cases there will be only one but in case</w:t>
       </w:r>
       <w:r>
         <w:rPr>
           <w:rFonts w:asciiTheme="minorHAnsi" w:hAnsiTheme="minorHAnsi" w:cstheme="minorHAnsi"/>
           <w:szCs w:val="22"/>
         </w:rPr>
+        <w:t>s</w:t>
+      </w:r>
+      <w:r>
+        <w:rPr>
+          <w:rFonts w:asciiTheme="minorHAnsi" w:hAnsiTheme="minorHAnsi" w:cstheme="minorHAnsi"/>
+          <w:szCs w:val="22"/>
+        </w:rPr>
+        <w:t xml:space="preserve"> </w:t>
+      </w:r>
+      <w:r>
+        <w:rPr>
+          <w:rFonts w:asciiTheme="minorHAnsi" w:hAnsiTheme="minorHAnsi" w:cstheme="minorHAnsi"/>
+          <w:szCs w:val="22"/>
+        </w:rPr>
         <w:t xml:space="preserve">where </w:t>
       </w:r>
       <w:r>
@@ -7433,7 +7462,69 @@
           <w:rFonts w:asciiTheme="minorHAnsi" w:hAnsiTheme="minorHAnsi" w:cstheme="minorHAnsi"/>
           <w:szCs w:val="22"/>
         </w:rPr>
-        <w:t>there is more than one then this is a comma separated list of environments. The name of these environments should correspond to the names of the environment XML files in the environment store’s template directory.</w:t>
+        <w:t>there is more than one then this is a comma separated list of environments. The name of these environments should correspond to the names of the environment XML files in the environment store’s template directory</w:t>
+      </w:r>
+      <w:r>
+        <w:rPr>
+          <w:rFonts w:asciiTheme="minorHAnsi" w:hAnsiTheme="minorHAnsi" w:cstheme="minorHAnsi"/>
+          <w:szCs w:val="22"/>
+        </w:rPr>
+        <w:t xml:space="preserve"> (see also section </w:t>
+      </w:r>
+      <w:r>
+        <w:rPr>
+          <w:rFonts w:asciiTheme="minorHAnsi" w:hAnsiTheme="minorHAnsi" w:cstheme="minorHAnsi"/>
+          <w:szCs w:val="22"/>
+        </w:rPr>
+        <w:fldChar w:fldCharType="begin"/>
+      </w:r>
+      <w:r>
+        <w:rPr>
+          <w:rFonts w:asciiTheme="minorHAnsi" w:hAnsiTheme="minorHAnsi" w:cstheme="minorHAnsi"/>
+          <w:szCs w:val="22"/>
+        </w:rPr>
+        <w:instrText xml:space="preserve"> REF _Ref371852478 \r \h </w:instrText>
+      </w:r>
+      <w:r>
+        <w:rPr>
+          <w:rFonts w:asciiTheme="minorHAnsi" w:hAnsiTheme="minorHAnsi" w:cstheme="minorHAnsi"/>
+          <w:szCs w:val="22"/>
+        </w:rPr>
+      </w:r>
+      <w:r>
+        <w:rPr>
+          <w:rFonts w:asciiTheme="minorHAnsi" w:hAnsiTheme="minorHAnsi" w:cstheme="minorHAnsi"/>
+          <w:szCs w:val="22"/>
+        </w:rPr>
+        <w:fldChar w:fldCharType="separate"/>
+      </w:r>
+      <w:r>
+        <w:rPr>
+          <w:rFonts w:asciiTheme="minorHAnsi" w:hAnsiTheme="minorHAnsi" w:cstheme="minorHAnsi"/>
+          <w:szCs w:val="22"/>
+        </w:rPr>
+        <w:t>5.3.1.2.1</w:t>
+      </w:r>
+      <w:r>
+        <w:rPr>
+          <w:rFonts w:asciiTheme="minorHAnsi" w:hAnsiTheme="minorHAnsi" w:cstheme="minorHAnsi"/>
+          <w:szCs w:val="22"/>
+        </w:rPr>
+        <w:fldChar w:fldCharType="end"/>
+      </w:r>
+      <w:r>
+        <w:rPr>
+          <w:rFonts w:asciiTheme="minorHAnsi" w:hAnsiTheme="minorHAnsi" w:cstheme="minorHAnsi"/>
+          <w:szCs w:val="22"/>
+        </w:rPr>
+        <w:t>)</w:t>
+      </w:r>
+      <w:r>
+        <w:rPr>
+          <w:rFonts w:asciiTheme="minorHAnsi" w:hAnsiTheme="minorHAnsi" w:cstheme="minorHAnsi"/>
+          <w:szCs w:val="22"/>
+        </w:rPr>
+        <w:t>.</w:t>
       </w:r>
     </w:p>
     <w:p>
@@ -7685,7 +7776,28 @@
           <w:rFonts w:asciiTheme="minorHAnsi" w:hAnsiTheme="minorHAnsi" w:cstheme="minorHAnsi"/>
           <w:szCs w:val="22"/>
         </w:rPr>
-        <w:t>The username to connect to the specific environment.</w:t>
+        <w:t>The username to authenticate</w:t>
+      </w:r>
+      <w:r>
+        <w:rPr>
+          <w:rFonts w:asciiTheme="minorHAnsi" w:hAnsiTheme="minorHAnsi" w:cstheme="minorHAnsi"/>
+          <w:szCs w:val="22"/>
+        </w:rPr>
+        <w:t xml:space="preserve"> </w:t>
+      </w:r>
+      <w:r>
+        <w:rPr>
+          <w:rFonts w:asciiTheme="minorHAnsi" w:hAnsiTheme="minorHAnsi" w:cstheme="minorHAnsi"/>
+          <w:szCs w:val="22"/>
+        </w:rPr>
+        <w:t xml:space="preserve">with a </w:t>
+      </w:r>
+      <w:r>
+        <w:rPr>
+          <w:rFonts w:asciiTheme="minorHAnsi" w:hAnsiTheme="minorHAnsi" w:cstheme="minorHAnsi"/>
+          <w:szCs w:val="22"/>
+        </w:rPr>
+        <w:t>specific environment.</w:t>
       </w:r>
       <w:proofErr w:type="gramEnd"/>
     </w:p>
@@ -7776,7 +7888,21 @@
           <w:rFonts w:asciiTheme="minorHAnsi" w:hAnsiTheme="minorHAnsi" w:cstheme="minorHAnsi"/>
           <w:szCs w:val="22"/>
         </w:rPr>
-        <w:t>The password to connect to the specific environment.</w:t>
+        <w:t xml:space="preserve">The password to </w:t>
+      </w:r>
+      <w:r>
+        <w:rPr>
+          <w:rFonts w:asciiTheme="minorHAnsi" w:hAnsiTheme="minorHAnsi" w:cstheme="minorHAnsi"/>
+          <w:szCs w:val="22"/>
+        </w:rPr>
+        <w:t>authenticate with a</w:t>
+      </w:r>
+      <w:r>
+        <w:rPr>
+          <w:rFonts w:asciiTheme="minorHAnsi" w:hAnsiTheme="minorHAnsi" w:cstheme="minorHAnsi"/>
+          <w:szCs w:val="22"/>
+        </w:rPr>
+        <w:t xml:space="preserve"> specific environment.</w:t>
       </w:r>
       <w:proofErr w:type="gramEnd"/>
     </w:p>
@@ -7914,7 +8040,21 @@
           <w:rFonts w:asciiTheme="minorHAnsi" w:hAnsiTheme="minorHAnsi" w:cstheme="minorHAnsi"/>
           <w:szCs w:val="22"/>
         </w:rPr>
-        <w:t>Currently SIF3 only specifies XML. If you implement JSON as a media type you do this at your own risk as it may not conform to the future definition of the SIF Specification.</w:t>
+        <w:t xml:space="preserve">Currently SIF3 only specifies XML. If you implement JSON as a media type you do this at your own risk as it may not conform to the future definition of the </w:t>
+      </w:r>
+      <w:r>
+        <w:rPr>
+          <w:rFonts w:asciiTheme="minorHAnsi" w:hAnsiTheme="minorHAnsi" w:cstheme="minorHAnsi"/>
+          <w:szCs w:val="22"/>
+        </w:rPr>
+        <w:t xml:space="preserve">JSON mappings in the </w:t>
+      </w:r>
+      <w:r>
+        <w:rPr>
+          <w:rFonts w:asciiTheme="minorHAnsi" w:hAnsiTheme="minorHAnsi" w:cstheme="minorHAnsi"/>
+          <w:szCs w:val="22"/>
+        </w:rPr>
+        <w:t>SIF Specification.</w:t>
       </w:r>
     </w:p>
     <w:p>
@@ -8386,15 +8526,13 @@
         <w:jc w:val="both"/>
       </w:pPr>
       <w:r>
-        <w:t xml:space="preserve">Links up the name of Collection Type </w:t>
-      </w:r>
-      <w:proofErr w:type="gramStart"/>
-      <w:r>
-        <w:t>Objects  with</w:t>
-      </w:r>
-      <w:proofErr w:type="gramEnd"/>
-      <w:r>
-        <w:t xml:space="preserve"> the internal data model class.</w:t>
+        <w:t>Links up the n</w:t>
+      </w:r>
+      <w:r>
+        <w:t>ame of Collection Type Objects</w:t>
+      </w:r>
+      <w:r>
+        <w:t xml:space="preserve"> with the internal data model class.</w:t>
       </w:r>
     </w:p>
     <w:p>
@@ -8641,6 +8779,7 @@
         <w:pStyle w:val="Body1"/>
         <w:spacing w:before="0"/>
         <w:ind w:left="0"/>
+        <w:jc w:val="both"/>
       </w:pPr>
       <w:r>
         <w:lastRenderedPageBreak/>
@@ -8711,11 +8850,11 @@
       <w:pPr>
         <w:pStyle w:val="Heading4"/>
       </w:pPr>
-      <w:bookmarkStart w:id="136" w:name="_Ref371689956"/>
+      <w:bookmarkStart w:id="138" w:name="_Ref371689956"/>
       <w:r>
         <w:t>Actual Implementation</w:t>
       </w:r>
-      <w:bookmarkEnd w:id="136"/>
+      <w:bookmarkEnd w:id="138"/>
     </w:p>
     <w:p>
       <w:pPr>
@@ -8818,7 +8957,13 @@
         <w:jc w:val="both"/>
       </w:pPr>
       <w:r>
-        <w:t>The above class read the data from a file. At the top of the class are the paths where the file is located. You may need to modify that path to your installation to make this class work properly.</w:t>
+        <w:t>The above class read</w:t>
+      </w:r>
+      <w:r>
+        <w:t>s</w:t>
+      </w:r>
+      <w:r>
+        <w:t xml:space="preserve"> the data from a file. At the top of the class are the paths where the file is located. You may need to modify that path to your installation to make this class work properly.</w:t>
       </w:r>
     </w:p>
     <w:p>
@@ -8840,7 +8985,19 @@
         <w:t>CONSUMER_ID</w:t>
       </w:r>
       <w:r>
-        <w:t xml:space="preserve"> that is defined at the top of this Test class. This ID is the same as the consumer property file that will be used for this consumer. </w:t>
+        <w:t xml:space="preserve"> that is defined at the top of this Test class. This ID is</w:t>
+      </w:r>
+      <w:r>
+        <w:t>/must be</w:t>
+      </w:r>
+      <w:r>
+        <w:t xml:space="preserve"> the same as the </w:t>
+      </w:r>
+      <w:r>
+        <w:t xml:space="preserve">name </w:t>
+      </w:r>
+      <w:r>
+        <w:t xml:space="preserve">consumer property file that will be used for this consumer. </w:t>
       </w:r>
     </w:p>
     <w:p>
@@ -8872,7 +9029,13 @@
         <w:t>()</w:t>
       </w:r>
       <w:r>
-        <w:t xml:space="preserve"> method that shows you how the consumer is initialised with an appropriate data model marshal/unmarshal factory, they key to link up a consumer with the data model it deals with.</w:t>
+        <w:t xml:space="preserve"> method that shows you how the consumer is initialised with an appropriate data model</w:t>
+      </w:r>
+      <w:r>
+        <w:t xml:space="preserve"> and marshal/unmarshal factory, the</w:t>
+      </w:r>
+      <w:r>
+        <w:t xml:space="preserve"> key to link up a consumer with the data model it deals with.</w:t>
       </w:r>
     </w:p>
     <w:p>
@@ -8880,11 +9043,11 @@
         <w:pStyle w:val="Heading2"/>
         <w:jc w:val="both"/>
       </w:pPr>
-      <w:bookmarkStart w:id="137" w:name="_Toc371773932"/>
+      <w:bookmarkStart w:id="139" w:name="_Toc371854125"/>
       <w:r>
         <w:t>Building a Provider</w:t>
       </w:r>
-      <w:bookmarkEnd w:id="137"/>
+      <w:bookmarkEnd w:id="139"/>
     </w:p>
     <w:p>
       <w:pPr>
@@ -8902,11 +9065,11 @@
         <w:pStyle w:val="Heading3"/>
         <w:jc w:val="both"/>
       </w:pPr>
-      <w:bookmarkStart w:id="138" w:name="_Toc371773933"/>
+      <w:bookmarkStart w:id="140" w:name="_Toc371854126"/>
       <w:r>
         <w:t>Constraint</w:t>
       </w:r>
-      <w:bookmarkEnd w:id="138"/>
+      <w:bookmarkEnd w:id="140"/>
     </w:p>
     <w:p>
       <w:pPr>
@@ -8919,18 +9082,24 @@
         <w:t>As of November 2013 (alpha version)</w:t>
       </w:r>
       <w:r>
-        <w:t xml:space="preserve"> the framework has only been tested with Tomcat. This doesn’t mean it won’t work with other web- or application containers, but no guarantee can be given. Care has been taken not to introduce tomcat specific scripts, code etc. so that it should work with other containers.</w:t>
+        <w:t xml:space="preserve"> the framework has only been tested with Tomcat. This doesn’t mean it won’t work with other web- or application containers, but no guarantee can be given. Care h</w:t>
+      </w:r>
+      <w:r>
+        <w:t>as been taken not to introduce T</w:t>
+      </w:r>
+      <w:r>
+        <w:t>omcat specific scripts, code etc. so that it should work with other containers.</w:t>
       </w:r>
     </w:p>
     <w:p>
       <w:pPr>
         <w:pStyle w:val="Heading3"/>
       </w:pPr>
-      <w:bookmarkStart w:id="139" w:name="_Toc371773934"/>
+      <w:bookmarkStart w:id="141" w:name="_Toc371854127"/>
       <w:r>
         <w:t>Components of a Provider</w:t>
       </w:r>
-      <w:bookmarkEnd w:id="139"/>
+      <w:bookmarkEnd w:id="141"/>
     </w:p>
     <w:p>
       <w:pPr>
@@ -8956,7 +9125,19 @@
         <w:jc w:val="both"/>
       </w:pPr>
       <w:r>
-        <w:t>This section deals with Provider Components specific to this framework as of November 2013. Some of the components listed here are only true for this framework and might sound slightly incorrect according to the SIF3 Specification. The “incorrectness” is only due to the way the current version of the framework implements certain concepts, but it doesn’t break the SIF3 Specification at all.</w:t>
+        <w:t>This section deals with Provider Components specific to this framework as of November 2013. Some of the components</w:t>
+      </w:r>
+      <w:r>
+        <w:t>/statements</w:t>
+      </w:r>
+      <w:r>
+        <w:t xml:space="preserve"> listed</w:t>
+      </w:r>
+      <w:r>
+        <w:t xml:space="preserve"> or stated</w:t>
+      </w:r>
+      <w:r>
+        <w:t xml:space="preserve"> here are only true for this framework and might sound slightly incorrect according to the SIF3 Specification. The “incorrectness” is only due to the way the current version of the framework implements certain concepts, but it doesn’t break the SIF3 Specification at all.</w:t>
       </w:r>
     </w:p>
     <w:p>
@@ -8982,7 +9163,28 @@
         <w:jc w:val="both"/>
       </w:pPr>
       <w:r>
-        <w:t>Configure your Provider Environment. As of November 2013 this framework only deals with DIRECT environments and therefore the provider is also an Environment provider.</w:t>
+        <w:lastRenderedPageBreak/>
+        <w:t xml:space="preserve">Configure your Provider Environment. As of November 2013 this framework only deals with DIRECT environments and therefore the provider is </w:t>
+      </w:r>
+      <w:proofErr w:type="spellStart"/>
+      <w:r>
+        <w:t>also</w:t>
+      </w:r>
+      <w:r>
+        <w:t>what</w:t>
+      </w:r>
+      <w:proofErr w:type="spellEnd"/>
+      <w:r>
+        <w:t xml:space="preserve"> is known as</w:t>
+      </w:r>
+      <w:r>
+        <w:t xml:space="preserve"> an Environment provider</w:t>
+      </w:r>
+      <w:r>
+        <w:t xml:space="preserve"> in SIF3</w:t>
+      </w:r>
+      <w:r>
+        <w:t>.</w:t>
       </w:r>
     </w:p>
     <w:p>
@@ -9012,7 +9214,6 @@
         <w:jc w:val="both"/>
       </w:pPr>
       <w:r>
-        <w:lastRenderedPageBreak/>
         <w:t xml:space="preserve">Implement </w:t>
       </w:r>
       <w:proofErr w:type="spellStart"/>
@@ -9137,7 +9338,7 @@
         <w:fldChar w:fldCharType="separate"/>
       </w:r>
       <w:r>
-        <w:t>5.4.2.1</w:t>
+        <w:t>5.5.2.1</w:t>
       </w:r>
       <w:r>
         <w:fldChar w:fldCharType="end"/>
@@ -9150,11 +9351,11 @@
       <w:pPr>
         <w:pStyle w:val="Heading5"/>
       </w:pPr>
-      <w:bookmarkStart w:id="140" w:name="_Ref371768805"/>
+      <w:bookmarkStart w:id="142" w:name="_Ref371768805"/>
       <w:r>
         <w:t>Provider Property File</w:t>
       </w:r>
-      <w:bookmarkEnd w:id="140"/>
+      <w:bookmarkEnd w:id="142"/>
     </w:p>
     <w:p>
       <w:pPr>
@@ -9170,7 +9371,13 @@
         <w:t xml:space="preserve"> a consumer</w:t>
       </w:r>
       <w:r>
-        <w:t xml:space="preserve"> the provider has a property file that tells the application what a provider consists of, what environments it deals with etc. The list below explains each property of the provider property file.</w:t>
+        <w:t xml:space="preserve"> the provider has a property file that tells the application what a provider consists of, what environments it deals with etc. The list below explains each property of the provider</w:t>
+      </w:r>
+      <w:r>
+        <w:t>’s</w:t>
+      </w:r>
+      <w:r>
+        <w:t xml:space="preserve"> property file.</w:t>
       </w:r>
       <w:r>
         <w:t xml:space="preserve"> It is also suggested that you look at the </w:t>
@@ -9247,13 +9454,19 @@
           <w:szCs w:val="22"/>
         </w:rPr>
       </w:pPr>
-      <w:proofErr w:type="gramStart"/>
       <w:r>
         <w:rPr>
           <w:rFonts w:asciiTheme="minorHAnsi" w:hAnsiTheme="minorHAnsi" w:cstheme="minorHAnsi"/>
           <w:szCs w:val="22"/>
         </w:rPr>
-        <w:t xml:space="preserve">Can be either </w:t>
+        <w:t xml:space="preserve">Valid values for this property are </w:t>
+      </w:r>
+      <w:r>
+        <w:rPr>
+          <w:rFonts w:asciiTheme="minorHAnsi" w:hAnsiTheme="minorHAnsi" w:cstheme="minorHAnsi"/>
+          <w:szCs w:val="22"/>
+        </w:rPr>
+        <w:t xml:space="preserve">either </w:t>
       </w:r>
       <w:r>
         <w:rPr>
@@ -9285,15 +9498,7 @@
           <w:rFonts w:asciiTheme="minorHAnsi" w:hAnsiTheme="minorHAnsi" w:cstheme="minorHAnsi"/>
           <w:szCs w:val="22"/>
         </w:rPr>
-        <w:t>.</w:t>
-      </w:r>
-      <w:proofErr w:type="gramEnd"/>
-      <w:r>
-        <w:rPr>
-          <w:rFonts w:asciiTheme="minorHAnsi" w:hAnsiTheme="minorHAnsi" w:cstheme="minorHAnsi"/>
-          <w:szCs w:val="22"/>
-        </w:rPr>
-        <w:t xml:space="preserve"> In this case it must be “provider” because we deal with a provider.</w:t>
+        <w:t>. In this case it must be “provider” because we deal with a provider.</w:t>
       </w:r>
     </w:p>
     <w:p>
@@ -9342,7 +9547,7 @@
           <w:sz w:val="20"/>
           <w:szCs w:val="20"/>
         </w:rPr>
-        <w:t>consumer</w:t>
+        <w:t>provider</w:t>
       </w:r>
       <w:r>
         <w:rPr>
@@ -9412,7 +9617,97 @@
           <w:rFonts w:asciiTheme="minorHAnsi" w:hAnsiTheme="minorHAnsi" w:cstheme="minorHAnsi"/>
           <w:szCs w:val="22"/>
         </w:rPr>
-        <w:t>A list of environments this provider accepts. In most cases there will be only one but in case where there is more than one then this is a comma separated list of environments. The name of these environments should correspond to the names of the environment XML files in the environment store’s template directory.</w:t>
+        <w:t xml:space="preserve">A list of environments this provider accepts. In most cases there will be only one but in case where there is more than one then this is a comma separated list of environments. The name of these environments should correspond to the names of the environment XML files in the environment store’s </w:t>
+      </w:r>
+      <w:r>
+        <w:rPr>
+          <w:rFonts w:asciiTheme="minorHAnsi" w:hAnsiTheme="minorHAnsi" w:cstheme="minorHAnsi"/>
+          <w:szCs w:val="22"/>
+        </w:rPr>
+        <w:t>‘</w:t>
+      </w:r>
+      <w:r>
+        <w:rPr>
+          <w:rFonts w:asciiTheme="minorHAnsi" w:hAnsiTheme="minorHAnsi" w:cstheme="minorHAnsi"/>
+          <w:szCs w:val="22"/>
+        </w:rPr>
+        <w:t>template</w:t>
+      </w:r>
+      <w:r>
+        <w:rPr>
+          <w:rFonts w:asciiTheme="minorHAnsi" w:hAnsiTheme="minorHAnsi" w:cstheme="minorHAnsi"/>
+          <w:szCs w:val="22"/>
+        </w:rPr>
+        <w:t>’</w:t>
+      </w:r>
+      <w:r>
+        <w:rPr>
+          <w:rFonts w:asciiTheme="minorHAnsi" w:hAnsiTheme="minorHAnsi" w:cstheme="minorHAnsi"/>
+          <w:szCs w:val="22"/>
+        </w:rPr>
+        <w:t xml:space="preserve"> directory</w:t>
+      </w:r>
+      <w:r>
+        <w:rPr>
+          <w:rFonts w:asciiTheme="minorHAnsi" w:hAnsiTheme="minorHAnsi" w:cstheme="minorHAnsi"/>
+          <w:szCs w:val="22"/>
+        </w:rPr>
+        <w:t xml:space="preserve"> (see also section </w:t>
+      </w:r>
+      <w:r>
+        <w:rPr>
+          <w:rFonts w:asciiTheme="minorHAnsi" w:hAnsiTheme="minorHAnsi" w:cstheme="minorHAnsi"/>
+          <w:szCs w:val="22"/>
+        </w:rPr>
+        <w:fldChar w:fldCharType="begin"/>
+      </w:r>
+      <w:r>
+        <w:rPr>
+          <w:rFonts w:asciiTheme="minorHAnsi" w:hAnsiTheme="minorHAnsi" w:cstheme="minorHAnsi"/>
+          <w:szCs w:val="22"/>
+        </w:rPr>
+        <w:instrText xml:space="preserve"> REF _Ref371853172 \r \h </w:instrText>
+      </w:r>
+      <w:r>
+        <w:rPr>
+          <w:rFonts w:asciiTheme="minorHAnsi" w:hAnsiTheme="minorHAnsi" w:cstheme="minorHAnsi"/>
+          <w:szCs w:val="22"/>
+        </w:rPr>
+      </w:r>
+      <w:r>
+        <w:rPr>
+          <w:rFonts w:asciiTheme="minorHAnsi" w:hAnsiTheme="minorHAnsi" w:cstheme="minorHAnsi"/>
+          <w:szCs w:val="22"/>
+        </w:rPr>
+        <w:fldChar w:fldCharType="separate"/>
+      </w:r>
+      <w:r>
+        <w:rPr>
+          <w:rFonts w:asciiTheme="minorHAnsi" w:hAnsiTheme="minorHAnsi" w:cstheme="minorHAnsi"/>
+          <w:szCs w:val="22"/>
+        </w:rPr>
+        <w:t>5.3.1.2.2</w:t>
+      </w:r>
+      <w:r>
+        <w:rPr>
+          <w:rFonts w:asciiTheme="minorHAnsi" w:hAnsiTheme="minorHAnsi" w:cstheme="minorHAnsi"/>
+          <w:szCs w:val="22"/>
+        </w:rPr>
+        <w:fldChar w:fldCharType="end"/>
+      </w:r>
+      <w:r>
+        <w:rPr>
+          <w:rFonts w:asciiTheme="minorHAnsi" w:hAnsiTheme="minorHAnsi" w:cstheme="minorHAnsi"/>
+          <w:szCs w:val="22"/>
+        </w:rPr>
+        <w:t>)</w:t>
+      </w:r>
+      <w:r>
+        <w:rPr>
+          <w:rFonts w:asciiTheme="minorHAnsi" w:hAnsiTheme="minorHAnsi" w:cstheme="minorHAnsi"/>
+          <w:szCs w:val="22"/>
+        </w:rPr>
+        <w:t>.</w:t>
       </w:r>
     </w:p>
     <w:p>
@@ -9587,6 +9882,13 @@
         </w:rPr>
         <w:t xml:space="preserve"> property.</w:t>
       </w:r>
+      <w:r>
+        <w:rPr>
+          <w:rFonts w:asciiTheme="minorHAnsi" w:hAnsiTheme="minorHAnsi" w:cstheme="minorHAnsi"/>
+          <w:szCs w:val="22"/>
+        </w:rPr>
+        <w:t xml:space="preserve"> If your provider supports more than one environment, the set of properties listed below will be repeated for each environment.</w:t>
+      </w:r>
     </w:p>
     <w:p>
       <w:pPr>
@@ -9652,24 +9954,21 @@
         <w:jc w:val="both"/>
       </w:pPr>
       <w:r>
-        <w:t xml:space="preserve">This property indicates (TRUE/FALSE) if the given environment allows anyone to connect. There are cases where this might be appropriate. Set it to TRUE if you want anyone to allow </w:t>
-      </w:r>
-      <w:proofErr w:type="gramStart"/>
-      <w:r>
-        <w:t>to connect</w:t>
-      </w:r>
-      <w:proofErr w:type="gramEnd"/>
-      <w:r>
-        <w:t xml:space="preserve"> to the environment. If you set it to FALSE then only consumer that have a specific entry in this property file will be able to connect (see further down this list of properties for details).</w:t>
-      </w:r>
-    </w:p>
-    <w:p>
-      <w:pPr>
-        <w:pStyle w:val="Body1"/>
-        <w:ind w:left="0"/>
-      </w:pPr>
-      <w:r>
-        <w:t>If not set then the default for each environment is FALSE.</w:t>
+        <w:t>Valid values are: TRUE and FALSE (default=false).</w:t>
+      </w:r>
+    </w:p>
+    <w:p>
+      <w:pPr>
+        <w:jc w:val="both"/>
+      </w:pPr>
+      <w:r>
+        <w:t xml:space="preserve">This property indicates if the given environment allows anyone to connect. There are cases where this might be appropriate. Set it to TRUE if </w:t>
+      </w:r>
+      <w:r>
+        <w:t>the environment allows any consumer to connect</w:t>
+      </w:r>
+      <w:r>
+        <w:t>. If you set it to FALSE then only consumer that have a specific entry in this property file will be able to connect (see further down this list of properties for details).</w:t>
       </w:r>
     </w:p>
     <w:p>
@@ -9871,23 +10170,49 @@
           <w:rFonts w:asciiTheme="minorHAnsi" w:hAnsiTheme="minorHAnsi" w:cs="Courier New"/>
           <w:szCs w:val="22"/>
         </w:rPr>
-        <w:t xml:space="preserve">property is a list of data models and their version the given environment supports. The syntax of this </w:t>
-      </w:r>
-      <w:proofErr w:type="spellStart"/>
+        <w:t xml:space="preserve">property is a list </w:t>
+      </w:r>
       <w:r>
         <w:rPr>
           <w:rFonts w:asciiTheme="minorHAnsi" w:hAnsiTheme="minorHAnsi" w:cs="Courier New"/>
           <w:szCs w:val="22"/>
         </w:rPr>
-        <w:t>propery</w:t>
-      </w:r>
-      <w:proofErr w:type="spellEnd"/>
+        <w:t xml:space="preserve">(comma separated) </w:t>
+      </w:r>
       <w:r>
         <w:rPr>
           <w:rFonts w:asciiTheme="minorHAnsi" w:hAnsiTheme="minorHAnsi" w:cs="Courier New"/>
           <w:szCs w:val="22"/>
         </w:rPr>
-        <w:t xml:space="preserve"> is: </w:t>
+        <w:t>of data models and their version</w:t>
+      </w:r>
+      <w:r>
+        <w:rPr>
+          <w:rFonts w:asciiTheme="minorHAnsi" w:hAnsiTheme="minorHAnsi" w:cs="Courier New"/>
+          <w:szCs w:val="22"/>
+        </w:rPr>
+        <w:t>s</w:t>
+      </w:r>
+      <w:r>
+        <w:rPr>
+          <w:rFonts w:asciiTheme="minorHAnsi" w:hAnsiTheme="minorHAnsi" w:cs="Courier New"/>
+          <w:szCs w:val="22"/>
+        </w:rPr>
+        <w:t xml:space="preserve"> the given environment supports. The syntax of this proper</w:t>
+      </w:r>
+      <w:r>
+        <w:rPr>
+          <w:rFonts w:asciiTheme="minorHAnsi" w:hAnsiTheme="minorHAnsi" w:cs="Courier New"/>
+          <w:szCs w:val="22"/>
+        </w:rPr>
+        <w:t>t</w:t>
+      </w:r>
+      <w:r>
+        <w:rPr>
+          <w:rFonts w:asciiTheme="minorHAnsi" w:hAnsiTheme="minorHAnsi" w:cs="Courier New"/>
+          <w:szCs w:val="22"/>
+        </w:rPr>
+        <w:t xml:space="preserve">y is: </w:t>
       </w:r>
       <w:proofErr w:type="spellStart"/>
       <w:r>
@@ -9950,7 +10275,6 @@
         <w:jc w:val="both"/>
       </w:pPr>
       <w:r>
-        <w:lastRenderedPageBreak/>
         <w:t xml:space="preserve">Note: </w:t>
       </w:r>
     </w:p>
@@ -10040,12 +10364,35 @@
           <w:szCs w:val="22"/>
         </w:rPr>
       </w:pPr>
+      <w:proofErr w:type="gramStart"/>
       <w:r>
         <w:rPr>
           <w:rFonts w:asciiTheme="minorHAnsi" w:hAnsiTheme="minorHAnsi" w:cstheme="minorHAnsi"/>
           <w:szCs w:val="22"/>
         </w:rPr>
-        <w:t xml:space="preserve">The media type use with this environment. </w:t>
+        <w:t>The media type use</w:t>
+      </w:r>
+      <w:r>
+        <w:rPr>
+          <w:rFonts w:asciiTheme="minorHAnsi" w:hAnsiTheme="minorHAnsi" w:cstheme="minorHAnsi"/>
+          <w:szCs w:val="22"/>
+        </w:rPr>
+        <w:t>d</w:t>
+      </w:r>
+      <w:r>
+        <w:rPr>
+          <w:rFonts w:asciiTheme="minorHAnsi" w:hAnsiTheme="minorHAnsi" w:cstheme="minorHAnsi"/>
+          <w:szCs w:val="22"/>
+        </w:rPr>
+        <w:t xml:space="preserve"> with this environment.</w:t>
+      </w:r>
+      <w:proofErr w:type="gramEnd"/>
+      <w:r>
+        <w:rPr>
+          <w:rFonts w:asciiTheme="minorHAnsi" w:hAnsiTheme="minorHAnsi" w:cstheme="minorHAnsi"/>
+          <w:szCs w:val="22"/>
+        </w:rPr>
+        <w:t xml:space="preserve"> </w:t>
       </w:r>
       <w:proofErr w:type="gramStart"/>
       <w:r>
@@ -10099,7 +10446,21 @@
           <w:rFonts w:asciiTheme="minorHAnsi" w:hAnsiTheme="minorHAnsi" w:cstheme="minorHAnsi"/>
           <w:szCs w:val="22"/>
         </w:rPr>
-        <w:t>Currently SIF3 only specifies XML. If you implement JSON as a media type you do this at your own risk as it may not conform to the future definition of the SIF Specification.</w:t>
+        <w:t xml:space="preserve">Currently SIF3 only specifies XML. If you implement JSON as a media type you do this at your own risk as it may not conform to the future definition </w:t>
+      </w:r>
+      <w:r>
+        <w:rPr>
+          <w:rFonts w:asciiTheme="minorHAnsi" w:hAnsiTheme="minorHAnsi" w:cstheme="minorHAnsi"/>
+          <w:szCs w:val="22"/>
+        </w:rPr>
+        <w:t xml:space="preserve">of the XML-&gt;JSON mappings </w:t>
+      </w:r>
+      <w:r>
+        <w:rPr>
+          <w:rFonts w:asciiTheme="minorHAnsi" w:hAnsiTheme="minorHAnsi" w:cstheme="minorHAnsi"/>
+          <w:szCs w:val="22"/>
+        </w:rPr>
+        <w:t>of the SIF Specification.</w:t>
       </w:r>
     </w:p>
     <w:p>
@@ -10162,7 +10523,10 @@
         <w:t>true</w:t>
       </w:r>
       <w:r>
-        <w:t xml:space="preserve"> for an environments. If it is set to </w:t>
+        <w:t xml:space="preserve"> for an environment</w:t>
+      </w:r>
+      <w:r>
+        <w:t xml:space="preserve">. If it is set to </w:t>
       </w:r>
       <w:r>
         <w:rPr>
@@ -10296,7 +10660,17 @@
         <w:jc w:val="both"/>
       </w:pPr>
       <w:r>
-        <w:t xml:space="preserve">All following properties relate to an environment and a consumer within that environment. They have the following syntax: </w:t>
+        <w:t xml:space="preserve">All following properties relate to an environment </w:t>
+      </w:r>
+      <w:r>
+        <w:rPr>
+          <w:b/>
+          <w:u w:val="single"/>
+        </w:rPr>
+        <w:t>and</w:t>
+      </w:r>
+      <w:r>
+        <w:t xml:space="preserve"> a consumer within that environment. They have the following syntax: </w:t>
       </w:r>
       <w:proofErr w:type="spellStart"/>
       <w:r>
@@ -10693,11 +11067,23 @@
           <w:szCs w:val="22"/>
         </w:rPr>
       </w:pPr>
-      <w:r>
+    </w:p>
+    <w:p>
+      <w:pPr>
+        <w:pStyle w:val="Body1"/>
+        <w:spacing w:before="0"/>
+        <w:ind w:left="0"/>
+        <w:jc w:val="both"/>
         <w:rPr>
           <w:rFonts w:asciiTheme="minorHAnsi" w:hAnsiTheme="minorHAnsi" w:cstheme="minorHAnsi"/>
           <w:szCs w:val="22"/>
         </w:rPr>
+      </w:pPr>
+      <w:r>
+        <w:rPr>
+          <w:rFonts w:asciiTheme="minorHAnsi" w:hAnsiTheme="minorHAnsi" w:cstheme="minorHAnsi"/>
+          <w:szCs w:val="22"/>
+        </w:rPr>
         <w:t xml:space="preserve">The final section of the provider property file relates to the wiring of the provider. It tells the web-application what provider classes make up the actual provider. Each provider is most likely made up of several classes, each implementing the functionality of for a particular SIF Object Type (see also section </w:t>
       </w:r>
       <w:r>
@@ -10712,7 +11098,7 @@
           <w:rFonts w:asciiTheme="minorHAnsi" w:hAnsiTheme="minorHAnsi" w:cstheme="minorHAnsi"/>
           <w:szCs w:val="22"/>
         </w:rPr>
-        <w:instrText xml:space="preserve"> REF _Ref371765566 \r \h </w:instrText>
+        <w:instrText xml:space="preserve"> REF _Ref371765566 \r \h  \* MERGEFORMAT </w:instrText>
       </w:r>
       <w:r>
         <w:rPr>
@@ -10725,21 +11111,14 @@
           <w:rFonts w:asciiTheme="minorHAnsi" w:hAnsiTheme="minorHAnsi" w:cstheme="minorHAnsi"/>
           <w:szCs w:val="22"/>
         </w:rPr>
-        <w:instrText xml:space="preserve"> \* MERGEFORMAT </w:instrText>
+        <w:fldChar w:fldCharType="separate"/>
       </w:r>
       <w:r>
         <w:rPr>
           <w:rFonts w:asciiTheme="minorHAnsi" w:hAnsiTheme="minorHAnsi" w:cstheme="minorHAnsi"/>
           <w:szCs w:val="22"/>
         </w:rPr>
-        <w:fldChar w:fldCharType="separate"/>
-      </w:r>
-      <w:r>
-        <w:rPr>
-          <w:rFonts w:asciiTheme="minorHAnsi" w:hAnsiTheme="minorHAnsi" w:cstheme="minorHAnsi"/>
-          <w:szCs w:val="22"/>
-        </w:rPr>
-        <w:t>5.5.2.2</w:t>
+        <w:t>5.6.2.2</w:t>
       </w:r>
       <w:r>
         <w:rPr>
@@ -10787,8 +11166,25 @@
       <w:pPr>
         <w:jc w:val="both"/>
       </w:pPr>
-      <w:r>
-        <w:t>The Base Package where all Provider Classes can be found. It is suggested that all provider classes (one per SIF Object Type) are being placed under one package. This property is the fully qualified path (dot notation) of that provider class package.</w:t>
+      <w:proofErr w:type="gramStart"/>
+      <w:r>
+        <w:t xml:space="preserve">The </w:t>
+      </w:r>
+      <w:r>
+        <w:t>name of the b</w:t>
+      </w:r>
+      <w:r>
+        <w:t>ase</w:t>
+      </w:r>
+      <w:r>
+        <w:t>/root p</w:t>
+      </w:r>
+      <w:r>
+        <w:t>ackage where all Provider Classes can be found.</w:t>
+      </w:r>
+      <w:proofErr w:type="gramEnd"/>
+      <w:r>
+        <w:t xml:space="preserve"> It is suggested that all provider classes (one per SIF Object Type) are being placed under one package. This property is the fully qualified path (dot notation) of that provider class package.</w:t>
       </w:r>
     </w:p>
     <w:p>
@@ -10908,6 +11304,7 @@
       </w:pPr>
       <w:proofErr w:type="gramStart"/>
       <w:r>
+        <w:lastRenderedPageBreak/>
         <w:t>web.xml</w:t>
       </w:r>
       <w:proofErr w:type="gramEnd"/>
@@ -10985,7 +11382,6 @@
         <w:jc w:val="both"/>
       </w:pPr>
       <w:r>
-        <w:lastRenderedPageBreak/>
         <w:t>To make the framework aware which provider property file to use the web.xml</w:t>
       </w:r>
       <w:r>
@@ -11392,7 +11788,7 @@
       <w:pPr>
         <w:pStyle w:val="Heading4"/>
       </w:pPr>
-      <w:bookmarkStart w:id="141" w:name="_Ref371765566"/>
+      <w:bookmarkStart w:id="143" w:name="_Ref371765566"/>
       <w:r>
         <w:t xml:space="preserve">The </w:t>
       </w:r>
@@ -11404,7 +11800,7 @@
       <w:r>
         <w:t xml:space="preserve"> Class</w:t>
       </w:r>
-      <w:bookmarkEnd w:id="141"/>
+      <w:bookmarkEnd w:id="143"/>
     </w:p>
     <w:p>
       <w:pPr>
@@ -11441,7 +11837,7 @@
         <w:t xml:space="preserve"> class per SIF Object. With this class you wire up your implementation with the framework or in other word you make the framework aware of your SIF Objects, data model etc.</w:t>
       </w:r>
       <w:r>
-        <w:t xml:space="preserve"> It ensures ensures the marshal/unmarshal factories to use to convert the SIF Model Objects to/</w:t>
+        <w:t xml:space="preserve"> It ensures the marshal/unmarshal factories to use to convert the SIF Model Objects to/</w:t>
       </w:r>
       <w:proofErr w:type="spellStart"/>
       <w:r>
@@ -11563,7 +11959,32 @@
         <w:t xml:space="preserve">As already mentioned the provider is deployed as a web-application. </w:t>
       </w:r>
       <w:r>
-        <w:t xml:space="preserve"> There is an ant task provided with the framework that will build the final war file with all required classes and libraries. You can simply drop the war file into a web- or application container and you should be ready to go. By default the resource base path will be </w:t>
+        <w:t xml:space="preserve"> There is an ant task provided with the framework that will build the final war file with all required classes and libraries.</w:t>
+      </w:r>
+      <w:r>
+        <w:t xml:space="preserve"> The war file can be found in the </w:t>
+      </w:r>
+      <w:r>
+        <w:rPr>
+          <w:rFonts w:ascii="Courier New" w:hAnsi="Courier New" w:cs="Courier New"/>
+          <w:b/>
+        </w:rPr>
+        <w:t>build/</w:t>
+      </w:r>
+      <w:proofErr w:type="spellStart"/>
+      <w:r>
+        <w:rPr>
+          <w:rFonts w:ascii="Courier New" w:hAnsi="Courier New" w:cs="Courier New"/>
+          <w:b/>
+        </w:rPr>
+        <w:t>dist</w:t>
+      </w:r>
+      <w:proofErr w:type="spellEnd"/>
+      <w:r>
+        <w:t xml:space="preserve"> directory.</w:t>
+      </w:r>
+      <w:r>
+        <w:t xml:space="preserve"> You can simply drop the war file into a web- or application container and you should be ready to go. By default the resource base path will be </w:t>
       </w:r>
       <w:r>
         <w:rPr>
@@ -11729,6 +12150,85 @@
     <w:p>
       <w:pPr>
         <w:pStyle w:val="Body1"/>
+        <w:spacing w:before="0"/>
+        <w:ind w:left="0"/>
+        <w:jc w:val="both"/>
+        <w:rPr>
+          <w:rFonts w:asciiTheme="minorHAnsi" w:hAnsiTheme="minorHAnsi" w:cs="Courier New"/>
+          <w:szCs w:val="22"/>
+        </w:rPr>
+      </w:pPr>
+    </w:p>
+    <w:p>
+      <w:pPr>
+        <w:pStyle w:val="Body1"/>
+        <w:spacing w:before="0"/>
+        <w:ind w:left="0"/>
+        <w:jc w:val="both"/>
+        <w:rPr>
+          <w:rFonts w:asciiTheme="minorHAnsi" w:hAnsiTheme="minorHAnsi" w:cs="Courier New"/>
+          <w:szCs w:val="22"/>
+        </w:rPr>
+      </w:pPr>
+      <w:r>
+        <w:rPr>
+          <w:rFonts w:asciiTheme="minorHAnsi" w:hAnsiTheme="minorHAnsi" w:cs="Courier New"/>
+          <w:szCs w:val="22"/>
+        </w:rPr>
+        <w:t xml:space="preserve">Ensure that the environment template XML files in the provider’s ‘template’ directory of the environment store hold the correct URIs as set out in the web.xml (see section </w:t>
+      </w:r>
+      <w:r>
+        <w:rPr>
+          <w:rFonts w:asciiTheme="minorHAnsi" w:hAnsiTheme="minorHAnsi" w:cs="Courier New"/>
+          <w:szCs w:val="22"/>
+        </w:rPr>
+        <w:fldChar w:fldCharType="begin"/>
+      </w:r>
+      <w:r>
+        <w:rPr>
+          <w:rFonts w:asciiTheme="minorHAnsi" w:hAnsiTheme="minorHAnsi" w:cs="Courier New"/>
+          <w:szCs w:val="22"/>
+        </w:rPr>
+        <w:instrText xml:space="preserve"> REF _Ref371853172 \r \h </w:instrText>
+      </w:r>
+      <w:r>
+        <w:rPr>
+          <w:rFonts w:asciiTheme="minorHAnsi" w:hAnsiTheme="minorHAnsi" w:cs="Courier New"/>
+          <w:szCs w:val="22"/>
+        </w:rPr>
+      </w:r>
+      <w:r>
+        <w:rPr>
+          <w:rFonts w:asciiTheme="minorHAnsi" w:hAnsiTheme="minorHAnsi" w:cs="Courier New"/>
+          <w:szCs w:val="22"/>
+        </w:rPr>
+        <w:fldChar w:fldCharType="separate"/>
+      </w:r>
+      <w:r>
+        <w:rPr>
+          <w:rFonts w:asciiTheme="minorHAnsi" w:hAnsiTheme="minorHAnsi" w:cs="Courier New"/>
+          <w:szCs w:val="22"/>
+        </w:rPr>
+        <w:t>5.3.1.2.2</w:t>
+      </w:r>
+      <w:r>
+        <w:rPr>
+          <w:rFonts w:asciiTheme="minorHAnsi" w:hAnsiTheme="minorHAnsi" w:cs="Courier New"/>
+          <w:szCs w:val="22"/>
+        </w:rPr>
+        <w:fldChar w:fldCharType="end"/>
+      </w:r>
+      <w:r>
+        <w:rPr>
+          <w:rFonts w:asciiTheme="minorHAnsi" w:hAnsiTheme="minorHAnsi" w:cs="Courier New"/>
+          <w:szCs w:val="22"/>
+        </w:rPr>
+        <w:t xml:space="preserve"> for details about the provider’s environment store).  </w:t>
+      </w:r>
+    </w:p>
+    <w:p>
+      <w:pPr>
+        <w:pStyle w:val="Body1"/>
         <w:spacing w:before="120"/>
         <w:ind w:left="0"/>
         <w:jc w:val="both"/>
@@ -11738,7 +12238,14 @@
           <w:rFonts w:asciiTheme="minorHAnsi" w:hAnsiTheme="minorHAnsi" w:cs="Courier New"/>
           <w:szCs w:val="22"/>
         </w:rPr>
-        <w:t xml:space="preserve">Ensure that the </w:t>
+        <w:t>Finally e</w:t>
+      </w:r>
+      <w:r>
+        <w:rPr>
+          <w:rFonts w:asciiTheme="minorHAnsi" w:hAnsiTheme="minorHAnsi" w:cs="Courier New"/>
+          <w:szCs w:val="22"/>
+        </w:rPr>
+        <w:t xml:space="preserve">nsure that the </w:t>
       </w:r>
       <w:proofErr w:type="spellStart"/>
       <w:r>
@@ -11976,42 +12483,22 @@
     <w:r>
       <w:instrText xml:space="preserve"> QUOTE "Revision: " </w:instrText>
     </w:r>
-    <w:r>
-      <w:fldChar w:fldCharType="begin"/>
-    </w:r>
-    <w:r>
-      <w:instrText xml:space="preserve"> DOCPROPERTY "Revision" </w:instrText>
-    </w:r>
-    <w:r>
-      <w:fldChar w:fldCharType="separate"/>
-    </w:r>
-    <w:r>
-      <w:instrText>0.1</w:instrText>
-    </w:r>
-    <w:r>
-      <w:fldChar w:fldCharType="end"/>
-    </w:r>
+    <w:fldSimple w:instr=" DOCPROPERTY &quot;Revision&quot; ">
+      <w:r>
+        <w:instrText>0.1</w:instrText>
+      </w:r>
+    </w:fldSimple>
     <w:r>
       <w:fldChar w:fldCharType="begin"/>
     </w:r>
     <w:r>
       <w:instrText xml:space="preserve"> IF </w:instrText>
     </w:r>
-    <w:r>
-      <w:fldChar w:fldCharType="begin"/>
-    </w:r>
-    <w:r>
-      <w:instrText xml:space="preserve"> DOCPROPERTY "Status" </w:instrText>
-    </w:r>
-    <w:r>
-      <w:fldChar w:fldCharType="separate"/>
-    </w:r>
-    <w:r>
-      <w:instrText>draft</w:instrText>
-    </w:r>
-    <w:r>
-      <w:fldChar w:fldCharType="end"/>
-    </w:r>
+    <w:fldSimple w:instr=" DOCPROPERTY &quot;Status&quot; ">
+      <w:r>
+        <w:instrText>draft</w:instrText>
+      </w:r>
+    </w:fldSimple>
     <w:r>
       <w:instrText xml:space="preserve"> = "draft" " (</w:instrText>
     </w:r>
@@ -12107,39 +12594,19 @@
     <w:r>
       <w:tab/>
     </w:r>
-    <w:r>
-      <w:fldChar w:fldCharType="begin"/>
-    </w:r>
-    <w:r>
-      <w:instrText xml:space="preserve"> DOCPROPERTY "Title" </w:instrText>
-    </w:r>
-    <w:r>
-      <w:fldChar w:fldCharType="separate"/>
-    </w:r>
-    <w:r>
-      <w:t>Developer's Guide</w:t>
-    </w:r>
-    <w:r>
-      <w:fldChar w:fldCharType="end"/>
-    </w:r>
+    <w:fldSimple w:instr=" DOCPROPERTY &quot;Title&quot; ">
+      <w:r>
+        <w:t>Developer's Guide</w:t>
+      </w:r>
+    </w:fldSimple>
     <w:r>
       <w:t xml:space="preserve"> (</w:t>
     </w:r>
-    <w:r>
-      <w:fldChar w:fldCharType="begin"/>
-    </w:r>
-    <w:r>
-      <w:instrText xml:space="preserve"> DOCPROPERTY "SystemAbbreviation" </w:instrText>
-    </w:r>
-    <w:r>
-      <w:fldChar w:fldCharType="separate"/>
-    </w:r>
-    <w:r>
-      <w:t>SIF3-FW-JAVA</w:t>
-    </w:r>
-    <w:r>
-      <w:fldChar w:fldCharType="end"/>
-    </w:r>
+    <w:fldSimple w:instr=" DOCPROPERTY &quot;SystemAbbreviation&quot; ">
+      <w:r>
+        <w:t>SIF3-FW-JAVA</w:t>
+      </w:r>
+    </w:fldSimple>
     <w:r>
       <w:t>)</w:t>
     </w:r>
@@ -12207,7 +12674,7 @@
       <w:rPr>
         <w:noProof/>
       </w:rPr>
-      <w:t>2</w:t>
+      <w:t>6</w:t>
     </w:r>
     <w:r>
       <w:fldChar w:fldCharType="end"/>
@@ -12215,27 +12682,14 @@
     <w:r>
       <w:t xml:space="preserve"> of </w:t>
     </w:r>
-    <w:r>
-      <w:fldChar w:fldCharType="begin"/>
-    </w:r>
-    <w:r>
-      <w:instrText xml:space="preserve"> NUMPAGES </w:instrText>
-    </w:r>
-    <w:r>
-      <w:fldChar w:fldCharType="separate"/>
-    </w:r>
-    <w:r>
-      <w:rPr>
-        <w:noProof/>
-      </w:rPr>
-      <w:t>16</w:t>
-    </w:r>
-    <w:r>
-      <w:rPr>
-        <w:noProof/>
-      </w:rPr>
-      <w:fldChar w:fldCharType="end"/>
-    </w:r>
+    <w:fldSimple w:instr=" NUMPAGES ">
+      <w:r>
+        <w:rPr>
+          <w:noProof/>
+        </w:rPr>
+        <w:t>16</w:t>
+      </w:r>
+    </w:fldSimple>
     <w:r>
       <w:rPr>
         <w:noProof/>
@@ -12322,39 +12776,19 @@
     <w:pPr>
       <w:pStyle w:val="Footer"/>
     </w:pPr>
-    <w:r>
-      <w:fldChar w:fldCharType="begin"/>
-    </w:r>
-    <w:r>
-      <w:instrText xml:space="preserve"> DOCPROPERTY "SystemAbbreviation" </w:instrText>
-    </w:r>
-    <w:r>
-      <w:fldChar w:fldCharType="separate"/>
-    </w:r>
-    <w:r>
-      <w:t>SIF3-FW-JAVA</w:t>
-    </w:r>
-    <w:r>
-      <w:fldChar w:fldCharType="end"/>
-    </w:r>
+    <w:fldSimple w:instr=" DOCPROPERTY &quot;SystemAbbreviation&quot; ">
+      <w:r>
+        <w:t>SIF3-FW-JAVA</w:t>
+      </w:r>
+    </w:fldSimple>
     <w:r>
       <w:t xml:space="preserve"> Version </w:t>
     </w:r>
-    <w:r>
-      <w:fldChar w:fldCharType="begin"/>
-    </w:r>
-    <w:r>
-      <w:instrText xml:space="preserve"> DOCPROPERTY "SystemVersion" </w:instrText>
-    </w:r>
-    <w:r>
-      <w:fldChar w:fldCharType="separate"/>
-    </w:r>
-    <w:r>
-      <w:t>0.1</w:t>
-    </w:r>
-    <w:r>
-      <w:fldChar w:fldCharType="end"/>
-    </w:r>
+    <w:fldSimple w:instr=" DOCPROPERTY &quot;SystemVersion&quot; ">
+      <w:r>
+        <w:t>0.1</w:t>
+      </w:r>
+    </w:fldSimple>
     <w:r>
       <w:tab/>
     </w:r>
@@ -12367,42 +12801,22 @@
     <w:r>
       <w:instrText xml:space="preserve"> QUOTE "Revision: " </w:instrText>
     </w:r>
-    <w:r>
-      <w:fldChar w:fldCharType="begin"/>
-    </w:r>
-    <w:r>
-      <w:instrText xml:space="preserve"> DOCPROPERTY "Revision" </w:instrText>
-    </w:r>
-    <w:r>
-      <w:fldChar w:fldCharType="separate"/>
-    </w:r>
-    <w:r>
-      <w:instrText>0.1</w:instrText>
-    </w:r>
-    <w:r>
-      <w:fldChar w:fldCharType="end"/>
-    </w:r>
+    <w:fldSimple w:instr=" DOCPROPERTY &quot;Revision&quot; ">
+      <w:r>
+        <w:instrText>0.1</w:instrText>
+      </w:r>
+    </w:fldSimple>
     <w:r>
       <w:fldChar w:fldCharType="begin"/>
     </w:r>
     <w:r>
       <w:instrText xml:space="preserve"> IF </w:instrText>
     </w:r>
-    <w:r>
-      <w:fldChar w:fldCharType="begin"/>
-    </w:r>
-    <w:r>
-      <w:instrText xml:space="preserve"> DOCPROPERTY "Status" </w:instrText>
-    </w:r>
-    <w:r>
-      <w:fldChar w:fldCharType="separate"/>
-    </w:r>
-    <w:r>
-      <w:instrText>draft</w:instrText>
-    </w:r>
-    <w:r>
-      <w:fldChar w:fldCharType="end"/>
-    </w:r>
+    <w:fldSimple w:instr=" DOCPROPERTY &quot;Status&quot; ">
+      <w:r>
+        <w:instrText>draft</w:instrText>
+      </w:r>
+    </w:fldSimple>
     <w:r>
       <w:instrText xml:space="preserve"> = "draft" " (</w:instrText>
     </w:r>
@@ -12497,21 +12911,11 @@
     <w:pPr>
       <w:pStyle w:val="Footer"/>
     </w:pPr>
-    <w:r>
-      <w:fldChar w:fldCharType="begin"/>
-    </w:r>
-    <w:r>
-      <w:instrText xml:space="preserve"> DOCPROPERTY "Title" </w:instrText>
-    </w:r>
-    <w:r>
-      <w:fldChar w:fldCharType="separate"/>
-    </w:r>
-    <w:r>
-      <w:t>Developer's Guide</w:t>
-    </w:r>
-    <w:r>
-      <w:fldChar w:fldCharType="end"/>
-    </w:r>
+    <w:fldSimple w:instr=" DOCPROPERTY &quot;Title&quot; ">
+      <w:r>
+        <w:t>Developer's Guide</w:t>
+      </w:r>
+    </w:fldSimple>
     <w:r>
       <w:tab/>
     </w:r>
@@ -12555,7 +12959,7 @@
       <w:rPr>
         <w:noProof/>
       </w:rPr>
-      <w:t>13</w:t>
+      <w:t>7</w:t>
     </w:r>
     <w:r>
       <w:fldChar w:fldCharType="end"/>
@@ -12563,27 +12967,14 @@
     <w:r>
       <w:t xml:space="preserve"> of </w:t>
     </w:r>
-    <w:r>
-      <w:fldChar w:fldCharType="begin"/>
-    </w:r>
-    <w:r>
-      <w:instrText xml:space="preserve"> NUMPAGES </w:instrText>
-    </w:r>
-    <w:r>
-      <w:fldChar w:fldCharType="separate"/>
-    </w:r>
-    <w:r>
-      <w:rPr>
-        <w:noProof/>
-      </w:rPr>
-      <w:t>16</w:t>
-    </w:r>
-    <w:r>
-      <w:rPr>
-        <w:noProof/>
-      </w:rPr>
-      <w:fldChar w:fldCharType="end"/>
-    </w:r>
+    <w:fldSimple w:instr=" NUMPAGES ">
+      <w:r>
+        <w:rPr>
+          <w:noProof/>
+        </w:rPr>
+        <w:t>16</w:t>
+      </w:r>
+    </w:fldSimple>
     <w:r>
       <w:rPr>
         <w:noProof/>
@@ -12765,21 +13156,11 @@
         </mc:Fallback>
       </mc:AlternateContent>
     </w:r>
-    <w:r>
-      <w:fldChar w:fldCharType="begin"/>
-    </w:r>
-    <w:r>
-      <w:instrText xml:space="preserve"> DOCPROPERTY "SystemTitle" </w:instrText>
-    </w:r>
-    <w:r>
-      <w:fldChar w:fldCharType="separate"/>
-    </w:r>
-    <w:r>
-      <w:t>SIF3 Framework</w:t>
-    </w:r>
-    <w:r>
-      <w:fldChar w:fldCharType="end"/>
-    </w:r>
+    <w:fldSimple w:instr=" DOCPROPERTY &quot;SystemTitle&quot; ">
+      <w:r>
+        <w:t>SIF3 Framework</w:t>
+      </w:r>
+    </w:fldSimple>
     <w:r>
       <w:tab/>
     </w:r>
@@ -12984,21 +13365,11 @@
     <w:r>
       <w:tab/>
     </w:r>
-    <w:r>
-      <w:fldChar w:fldCharType="begin"/>
-    </w:r>
-    <w:r>
-      <w:instrText xml:space="preserve"> DOCPROPERTY "SystemTitle" </w:instrText>
-    </w:r>
-    <w:r>
-      <w:fldChar w:fldCharType="separate"/>
-    </w:r>
-    <w:r>
-      <w:t>SIF3 Framework</w:t>
-    </w:r>
-    <w:r>
-      <w:fldChar w:fldCharType="end"/>
-    </w:r>
+    <w:fldSimple w:instr=" DOCPROPERTY &quot;SystemTitle&quot; ">
+      <w:r>
+        <w:t>SIF3 Framework</w:t>
+      </w:r>
+    </w:fldSimple>
   </w:p>
 </w:hdr>
 </file>

</xml_diff>

<commit_message>
Added HTTPS section (Section 5.7).
</commit_message>
<xml_diff>
--- a/SIF3InfraREST/documentation/UserGuide/SIF3Framework_DevelopersGuide_v0.1.docx
+++ b/SIF3InfraREST/documentation/UserGuide/SIF3Framework_DevelopersGuide_v0.1.docx
@@ -36,41 +36,21 @@
       <w:r>
         <w:t xml:space="preserve">ersion </w:t>
       </w:r>
-      <w:r>
-        <w:fldChar w:fldCharType="begin"/>
-      </w:r>
-      <w:r>
-        <w:instrText xml:space="preserve"> DOCPROPERTY "SystemVersion" </w:instrText>
-      </w:r>
-      <w:r>
-        <w:fldChar w:fldCharType="separate"/>
-      </w:r>
-      <w:r>
-        <w:t>0.1</w:t>
-      </w:r>
-      <w:r>
-        <w:fldChar w:fldCharType="end"/>
-      </w:r>
+      <w:fldSimple w:instr=" DOCPROPERTY &quot;SystemVersion&quot; ">
+        <w:r>
+          <w:t>0.1</w:t>
+        </w:r>
+      </w:fldSimple>
     </w:p>
     <w:p>
       <w:pPr>
         <w:pStyle w:val="DocumentTitleBlock"/>
       </w:pPr>
-      <w:r>
-        <w:fldChar w:fldCharType="begin"/>
-      </w:r>
-      <w:r>
-        <w:instrText xml:space="preserve"> DOCPROPERTY "Title" </w:instrText>
-      </w:r>
-      <w:r>
-        <w:fldChar w:fldCharType="separate"/>
-      </w:r>
-      <w:r>
-        <w:t>Developer's Guide</w:t>
-      </w:r>
-      <w:r>
-        <w:fldChar w:fldCharType="end"/>
-      </w:r>
+      <w:fldSimple w:instr=" DOCPROPERTY &quot;Title&quot; ">
+        <w:r>
+          <w:t>Developer's Guide</w:t>
+        </w:r>
+      </w:fldSimple>
     </w:p>
     <w:p>
       <w:pPr>
@@ -109,71 +89,51 @@
       <w:r>
         <w:t xml:space="preserve">, </w:t>
       </w:r>
+      <w:fldSimple w:instr=" DOCPROPERTY &quot;AuthorRole&quot; ">
+        <w:r>
+          <w:t>SIF Solution Architect</w:t>
+        </w:r>
+      </w:fldSimple>
+    </w:p>
+    <w:p>
+      <w:pPr>
+        <w:pStyle w:val="DocumentAdminBlock"/>
+      </w:pPr>
+      <w:r>
+        <w:rPr>
+          <w:rStyle w:val="Strong"/>
+        </w:rPr>
+        <w:t>Revision:</w:t>
+      </w:r>
+      <w:r>
+        <w:t xml:space="preserve"> </w:t>
+      </w:r>
       <w:r>
         <w:fldChar w:fldCharType="begin"/>
       </w:r>
       <w:r>
-        <w:instrText xml:space="preserve"> DOCPROPERTY "AuthorRole" </w:instrText>
+        <w:instrText xml:space="preserve"> DOCPROPERTY "Revision" \# "0.0" </w:instrText>
       </w:r>
       <w:r>
         <w:fldChar w:fldCharType="separate"/>
       </w:r>
       <w:r>
-        <w:t>SIF Solution Architect</w:t>
+        <w:t>0.1</w:t>
       </w:r>
       <w:r>
         <w:fldChar w:fldCharType="end"/>
       </w:r>
-    </w:p>
-    <w:p>
-      <w:pPr>
-        <w:pStyle w:val="DocumentAdminBlock"/>
-      </w:pPr>
-      <w:r>
-        <w:rPr>
-          <w:rStyle w:val="Strong"/>
-        </w:rPr>
-        <w:t>Revision:</w:t>
-      </w:r>
-      <w:r>
-        <w:t xml:space="preserve"> </w:t>
-      </w:r>
       <w:r>
         <w:fldChar w:fldCharType="begin"/>
       </w:r>
       <w:r>
-        <w:instrText xml:space="preserve"> DOCPROPERTY "Revision" \# "0.0" </w:instrText>
-      </w:r>
-      <w:r>
-        <w:fldChar w:fldCharType="separate"/>
-      </w:r>
-      <w:r>
-        <w:t>0.1</w:t>
-      </w:r>
-      <w:r>
-        <w:fldChar w:fldCharType="end"/>
-      </w:r>
-      <w:r>
-        <w:fldChar w:fldCharType="begin"/>
-      </w:r>
-      <w:r>
         <w:instrText xml:space="preserve"> IF </w:instrText>
       </w:r>
-      <w:r>
-        <w:fldChar w:fldCharType="begin"/>
-      </w:r>
-      <w:r>
-        <w:instrText xml:space="preserve"> DOCPROPERTY "Status" </w:instrText>
-      </w:r>
-      <w:r>
-        <w:fldChar w:fldCharType="separate"/>
-      </w:r>
-      <w:r>
-        <w:instrText>draft</w:instrText>
-      </w:r>
-      <w:r>
-        <w:fldChar w:fldCharType="end"/>
-      </w:r>
+      <w:fldSimple w:instr=" DOCPROPERTY &quot;Status&quot; ">
+        <w:r>
+          <w:instrText>draft</w:instrText>
+        </w:r>
+      </w:fldSimple>
       <w:r>
         <w:instrText xml:space="preserve"> = "draft" " (</w:instrText>
       </w:r>
@@ -291,21 +251,11 @@
       <w:r>
         <w:t xml:space="preserve">, </w:t>
       </w:r>
-      <w:r>
-        <w:fldChar w:fldCharType="begin"/>
-      </w:r>
-      <w:r>
-        <w:instrText xml:space="preserve"> DOCPROPERTY "Company" </w:instrText>
-      </w:r>
-      <w:r>
-        <w:fldChar w:fldCharType="separate"/>
-      </w:r>
-      <w:r>
-        <w:t>Systemic Pty Ltd</w:t>
-      </w:r>
-      <w:r>
-        <w:fldChar w:fldCharType="end"/>
-      </w:r>
+      <w:fldSimple w:instr=" DOCPROPERTY &quot;Company&quot; ">
+        <w:r>
+          <w:t>Systemic Pty Ltd</w:t>
+        </w:r>
+      </w:fldSimple>
     </w:p>
     <w:p>
       <w:pPr>
@@ -313,30 +263,33 @@
       </w:pPr>
       <w:r>
         <w:lastRenderedPageBreak/>
-        <w:t>Table of Contents</w:t>
-      </w:r>
-    </w:p>
-    <w:p>
-      <w:pPr>
-        <w:pStyle w:val="TOC1"/>
-        <w:rPr>
-          <w:rFonts w:asciiTheme="minorHAnsi" w:eastAsiaTheme="minorEastAsia" w:hAnsiTheme="minorHAnsi" w:cstheme="minorBidi"/>
-          <w:noProof/>
-          <w:szCs w:val="22"/>
-        </w:rPr>
-      </w:pPr>
-      <w:r>
-        <w:fldChar w:fldCharType="begin"/>
-      </w:r>
-      <w:r>
-        <w:instrText xml:space="preserve"> TOC \o"1-3" </w:instrText>
-      </w:r>
-      <w:r>
-        <w:fldChar w:fldCharType="separate"/>
+        <w:t>Table of C</w:t>
       </w:r>
       <w:bookmarkStart w:id="0" w:name="_GoBack"/>
       <w:bookmarkEnd w:id="0"/>
       <w:r>
+        <w:t>ontents</w:t>
+      </w:r>
+    </w:p>
+    <w:p>
+      <w:pPr>
+        <w:pStyle w:val="TOC1"/>
+        <w:rPr>
+          <w:rFonts w:asciiTheme="minorHAnsi" w:eastAsiaTheme="minorEastAsia" w:hAnsiTheme="minorHAnsi" w:cstheme="minorBidi"/>
+          <w:noProof/>
+          <w:szCs w:val="22"/>
+        </w:rPr>
+      </w:pPr>
+      <w:r>
+        <w:fldChar w:fldCharType="begin"/>
+      </w:r>
+      <w:r>
+        <w:instrText xml:space="preserve"> TOC \o"1-3" </w:instrText>
+      </w:r>
+      <w:r>
+        <w:fldChar w:fldCharType="separate"/>
+      </w:r>
+      <w:r>
         <w:rPr>
           <w:noProof/>
         </w:rPr>
@@ -364,7 +317,7 @@
         <w:rPr>
           <w:noProof/>
         </w:rPr>
-        <w:instrText xml:space="preserve"> PAGEREF _Toc373219611 \h </w:instrText>
+        <w:instrText xml:space="preserve"> PAGEREF _Toc374448669 \h </w:instrText>
       </w:r>
       <w:r>
         <w:rPr>
@@ -427,7 +380,7 @@
         <w:rPr>
           <w:noProof/>
         </w:rPr>
-        <w:instrText xml:space="preserve"> PAGEREF _Toc373219612 \h </w:instrText>
+        <w:instrText xml:space="preserve"> PAGEREF _Toc374448670 \h </w:instrText>
       </w:r>
       <w:r>
         <w:rPr>
@@ -490,7 +443,7 @@
         <w:rPr>
           <w:noProof/>
         </w:rPr>
-        <w:instrText xml:space="preserve"> PAGEREF _Toc373219613 \h </w:instrText>
+        <w:instrText xml:space="preserve"> PAGEREF _Toc374448671 \h </w:instrText>
       </w:r>
       <w:r>
         <w:rPr>
@@ -553,7 +506,7 @@
         <w:rPr>
           <w:noProof/>
         </w:rPr>
-        <w:instrText xml:space="preserve"> PAGEREF _Toc373219614 \h </w:instrText>
+        <w:instrText xml:space="preserve"> PAGEREF _Toc374448672 \h </w:instrText>
       </w:r>
       <w:r>
         <w:rPr>
@@ -616,7 +569,7 @@
         <w:rPr>
           <w:noProof/>
         </w:rPr>
-        <w:instrText xml:space="preserve"> PAGEREF _Toc373219615 \h </w:instrText>
+        <w:instrText xml:space="preserve"> PAGEREF _Toc374448673 \h </w:instrText>
       </w:r>
       <w:r>
         <w:rPr>
@@ -679,7 +632,7 @@
         <w:rPr>
           <w:noProof/>
         </w:rPr>
-        <w:instrText xml:space="preserve"> PAGEREF _Toc373219616 \h </w:instrText>
+        <w:instrText xml:space="preserve"> PAGEREF _Toc374448674 \h </w:instrText>
       </w:r>
       <w:r>
         <w:rPr>
@@ -742,7 +695,7 @@
         <w:rPr>
           <w:noProof/>
         </w:rPr>
-        <w:instrText xml:space="preserve"> PAGEREF _Toc373219617 \h </w:instrText>
+        <w:instrText xml:space="preserve"> PAGEREF _Toc374448675 \h </w:instrText>
       </w:r>
       <w:r>
         <w:rPr>
@@ -805,7 +758,7 @@
         <w:rPr>
           <w:noProof/>
         </w:rPr>
-        <w:instrText xml:space="preserve"> PAGEREF _Toc373219618 \h </w:instrText>
+        <w:instrText xml:space="preserve"> PAGEREF _Toc374448676 \h </w:instrText>
       </w:r>
       <w:r>
         <w:rPr>
@@ -868,7 +821,7 @@
         <w:rPr>
           <w:noProof/>
         </w:rPr>
-        <w:instrText xml:space="preserve"> PAGEREF _Toc373219619 \h </w:instrText>
+        <w:instrText xml:space="preserve"> PAGEREF _Toc374448677 \h </w:instrText>
       </w:r>
       <w:r>
         <w:rPr>
@@ -931,7 +884,7 @@
         <w:rPr>
           <w:noProof/>
         </w:rPr>
-        <w:instrText xml:space="preserve"> PAGEREF _Toc373219620 \h </w:instrText>
+        <w:instrText xml:space="preserve"> PAGEREF _Toc374448678 \h </w:instrText>
       </w:r>
       <w:r>
         <w:rPr>
@@ -994,7 +947,7 @@
         <w:rPr>
           <w:noProof/>
         </w:rPr>
-        <w:instrText xml:space="preserve"> PAGEREF _Toc373219621 \h </w:instrText>
+        <w:instrText xml:space="preserve"> PAGEREF _Toc374448679 \h </w:instrText>
       </w:r>
       <w:r>
         <w:rPr>
@@ -1057,7 +1010,7 @@
         <w:rPr>
           <w:noProof/>
         </w:rPr>
-        <w:instrText xml:space="preserve"> PAGEREF _Toc373219622 \h </w:instrText>
+        <w:instrText xml:space="preserve"> PAGEREF _Toc374448680 \h </w:instrText>
       </w:r>
       <w:r>
         <w:rPr>
@@ -1120,7 +1073,7 @@
         <w:rPr>
           <w:noProof/>
         </w:rPr>
-        <w:instrText xml:space="preserve"> PAGEREF _Toc373219623 \h </w:instrText>
+        <w:instrText xml:space="preserve"> PAGEREF _Toc374448681 \h </w:instrText>
       </w:r>
       <w:r>
         <w:rPr>
@@ -1183,7 +1136,7 @@
         <w:rPr>
           <w:noProof/>
         </w:rPr>
-        <w:instrText xml:space="preserve"> PAGEREF _Toc373219624 \h </w:instrText>
+        <w:instrText xml:space="preserve"> PAGEREF _Toc374448682 \h </w:instrText>
       </w:r>
       <w:r>
         <w:rPr>
@@ -1246,7 +1199,7 @@
         <w:rPr>
           <w:noProof/>
         </w:rPr>
-        <w:instrText xml:space="preserve"> PAGEREF _Toc373219625 \h </w:instrText>
+        <w:instrText xml:space="preserve"> PAGEREF _Toc374448683 \h </w:instrText>
       </w:r>
       <w:r>
         <w:rPr>
@@ -1309,7 +1262,7 @@
         <w:rPr>
           <w:noProof/>
         </w:rPr>
-        <w:instrText xml:space="preserve"> PAGEREF _Toc373219626 \h </w:instrText>
+        <w:instrText xml:space="preserve"> PAGEREF _Toc374448684 \h </w:instrText>
       </w:r>
       <w:r>
         <w:rPr>
@@ -1372,7 +1325,7 @@
         <w:rPr>
           <w:noProof/>
         </w:rPr>
-        <w:instrText xml:space="preserve"> PAGEREF _Toc373219627 \h </w:instrText>
+        <w:instrText xml:space="preserve"> PAGEREF _Toc374448685 \h </w:instrText>
       </w:r>
       <w:r>
         <w:rPr>
@@ -1435,7 +1388,7 @@
         <w:rPr>
           <w:noProof/>
         </w:rPr>
-        <w:instrText xml:space="preserve"> PAGEREF _Toc373219628 \h </w:instrText>
+        <w:instrText xml:space="preserve"> PAGEREF _Toc374448686 \h </w:instrText>
       </w:r>
       <w:r>
         <w:rPr>
@@ -1498,7 +1451,7 @@
         <w:rPr>
           <w:noProof/>
         </w:rPr>
-        <w:instrText xml:space="preserve"> PAGEREF _Toc373219629 \h </w:instrText>
+        <w:instrText xml:space="preserve"> PAGEREF _Toc374448687 \h </w:instrText>
       </w:r>
       <w:r>
         <w:rPr>
@@ -1561,7 +1514,7 @@
         <w:rPr>
           <w:noProof/>
         </w:rPr>
-        <w:instrText xml:space="preserve"> PAGEREF _Toc373219630 \h </w:instrText>
+        <w:instrText xml:space="preserve"> PAGEREF _Toc374448688 \h </w:instrText>
       </w:r>
       <w:r>
         <w:rPr>
@@ -1624,7 +1577,7 @@
         <w:rPr>
           <w:noProof/>
         </w:rPr>
-        <w:instrText xml:space="preserve"> PAGEREF _Toc373219631 \h </w:instrText>
+        <w:instrText xml:space="preserve"> PAGEREF _Toc374448689 \h </w:instrText>
       </w:r>
       <w:r>
         <w:rPr>
@@ -1687,7 +1640,7 @@
         <w:rPr>
           <w:noProof/>
         </w:rPr>
-        <w:instrText xml:space="preserve"> PAGEREF _Toc373219632 \h </w:instrText>
+        <w:instrText xml:space="preserve"> PAGEREF _Toc374448690 \h </w:instrText>
       </w:r>
       <w:r>
         <w:rPr>
@@ -1750,7 +1703,7 @@
         <w:rPr>
           <w:noProof/>
         </w:rPr>
-        <w:instrText xml:space="preserve"> PAGEREF _Toc373219633 \h </w:instrText>
+        <w:instrText xml:space="preserve"> PAGEREF _Toc374448691 \h </w:instrText>
       </w:r>
       <w:r>
         <w:rPr>
@@ -1813,7 +1766,7 @@
         <w:rPr>
           <w:noProof/>
         </w:rPr>
-        <w:instrText xml:space="preserve"> PAGEREF _Toc373219634 \h </w:instrText>
+        <w:instrText xml:space="preserve"> PAGEREF _Toc374448692 \h </w:instrText>
       </w:r>
       <w:r>
         <w:rPr>
@@ -1876,7 +1829,7 @@
         <w:rPr>
           <w:noProof/>
         </w:rPr>
-        <w:instrText xml:space="preserve"> PAGEREF _Toc373219635 \h </w:instrText>
+        <w:instrText xml:space="preserve"> PAGEREF _Toc374448693 \h </w:instrText>
       </w:r>
       <w:r>
         <w:rPr>
@@ -1939,7 +1892,7 @@
         <w:rPr>
           <w:noProof/>
         </w:rPr>
-        <w:instrText xml:space="preserve"> PAGEREF _Toc373219636 \h </w:instrText>
+        <w:instrText xml:space="preserve"> PAGEREF _Toc374448694 \h </w:instrText>
       </w:r>
       <w:r>
         <w:rPr>
@@ -1957,6 +1910,195 @@
           <w:noProof/>
         </w:rPr>
         <w:t>14</w:t>
+      </w:r>
+      <w:r>
+        <w:rPr>
+          <w:noProof/>
+        </w:rPr>
+        <w:fldChar w:fldCharType="end"/>
+      </w:r>
+    </w:p>
+    <w:p>
+      <w:pPr>
+        <w:pStyle w:val="TOC2"/>
+        <w:rPr>
+          <w:rFonts w:asciiTheme="minorHAnsi" w:eastAsiaTheme="minorEastAsia" w:hAnsiTheme="minorHAnsi" w:cstheme="minorBidi"/>
+          <w:noProof/>
+          <w:szCs w:val="22"/>
+        </w:rPr>
+      </w:pPr>
+      <w:r>
+        <w:rPr>
+          <w:noProof/>
+        </w:rPr>
+        <w:t>5.7.</w:t>
+      </w:r>
+      <w:r>
+        <w:rPr>
+          <w:noProof/>
+        </w:rPr>
+        <w:t xml:space="preserve"> Security – HTTPS Configuration</w:t>
+      </w:r>
+      <w:r>
+        <w:rPr>
+          <w:noProof/>
+        </w:rPr>
+        <w:tab/>
+      </w:r>
+      <w:r>
+        <w:rPr>
+          <w:noProof/>
+        </w:rPr>
+        <w:fldChar w:fldCharType="begin"/>
+      </w:r>
+      <w:r>
+        <w:rPr>
+          <w:noProof/>
+        </w:rPr>
+        <w:instrText xml:space="preserve"> PAGEREF _Toc374448695 \h </w:instrText>
+      </w:r>
+      <w:r>
+        <w:rPr>
+          <w:noProof/>
+        </w:rPr>
+      </w:r>
+      <w:r>
+        <w:rPr>
+          <w:noProof/>
+        </w:rPr>
+        <w:fldChar w:fldCharType="separate"/>
+      </w:r>
+      <w:r>
+        <w:rPr>
+          <w:noProof/>
+        </w:rPr>
+        <w:t>18</w:t>
+      </w:r>
+      <w:r>
+        <w:rPr>
+          <w:noProof/>
+        </w:rPr>
+        <w:fldChar w:fldCharType="end"/>
+      </w:r>
+    </w:p>
+    <w:p>
+      <w:pPr>
+        <w:pStyle w:val="TOC3"/>
+        <w:rPr>
+          <w:rFonts w:asciiTheme="minorHAnsi" w:eastAsiaTheme="minorEastAsia" w:hAnsiTheme="minorHAnsi" w:cstheme="minorBidi"/>
+          <w:noProof/>
+          <w:szCs w:val="22"/>
+        </w:rPr>
+      </w:pPr>
+      <w:r>
+        <w:rPr>
+          <w:noProof/>
+        </w:rPr>
+        <w:t>5.7.1.</w:t>
+      </w:r>
+      <w:r>
+        <w:rPr>
+          <w:noProof/>
+        </w:rPr>
+        <w:t xml:space="preserve"> Provider</w:t>
+      </w:r>
+      <w:r>
+        <w:rPr>
+          <w:noProof/>
+        </w:rPr>
+        <w:tab/>
+      </w:r>
+      <w:r>
+        <w:rPr>
+          <w:noProof/>
+        </w:rPr>
+        <w:fldChar w:fldCharType="begin"/>
+      </w:r>
+      <w:r>
+        <w:rPr>
+          <w:noProof/>
+        </w:rPr>
+        <w:instrText xml:space="preserve"> PAGEREF _Toc374448696 \h </w:instrText>
+      </w:r>
+      <w:r>
+        <w:rPr>
+          <w:noProof/>
+        </w:rPr>
+      </w:r>
+      <w:r>
+        <w:rPr>
+          <w:noProof/>
+        </w:rPr>
+        <w:fldChar w:fldCharType="separate"/>
+      </w:r>
+      <w:r>
+        <w:rPr>
+          <w:noProof/>
+        </w:rPr>
+        <w:t>18</w:t>
+      </w:r>
+      <w:r>
+        <w:rPr>
+          <w:noProof/>
+        </w:rPr>
+        <w:fldChar w:fldCharType="end"/>
+      </w:r>
+    </w:p>
+    <w:p>
+      <w:pPr>
+        <w:pStyle w:val="TOC3"/>
+        <w:rPr>
+          <w:rFonts w:asciiTheme="minorHAnsi" w:eastAsiaTheme="minorEastAsia" w:hAnsiTheme="minorHAnsi" w:cstheme="minorBidi"/>
+          <w:noProof/>
+          <w:szCs w:val="22"/>
+        </w:rPr>
+      </w:pPr>
+      <w:r>
+        <w:rPr>
+          <w:noProof/>
+        </w:rPr>
+        <w:t>5.7.2.</w:t>
+      </w:r>
+      <w:r>
+        <w:rPr>
+          <w:noProof/>
+        </w:rPr>
+        <w:t xml:space="preserve"> Consumer</w:t>
+      </w:r>
+      <w:r>
+        <w:rPr>
+          <w:noProof/>
+        </w:rPr>
+        <w:tab/>
+      </w:r>
+      <w:r>
+        <w:rPr>
+          <w:noProof/>
+        </w:rPr>
+        <w:fldChar w:fldCharType="begin"/>
+      </w:r>
+      <w:r>
+        <w:rPr>
+          <w:noProof/>
+        </w:rPr>
+        <w:instrText xml:space="preserve"> PAGEREF _Toc374448697 \h </w:instrText>
+      </w:r>
+      <w:r>
+        <w:rPr>
+          <w:noProof/>
+        </w:rPr>
+      </w:r>
+      <w:r>
+        <w:rPr>
+          <w:noProof/>
+        </w:rPr>
+        <w:fldChar w:fldCharType="separate"/>
+      </w:r>
+      <w:r>
+        <w:rPr>
+          <w:noProof/>
+        </w:rPr>
+        <w:t>18</w:t>
       </w:r>
       <w:r>
         <w:rPr>
@@ -2064,7 +2206,7 @@
       <w:bookmarkStart w:id="82" w:name="_Toc258831691"/>
       <w:bookmarkStart w:id="83" w:name="_Toc258831948"/>
       <w:bookmarkStart w:id="84" w:name="_Toc258831956"/>
-      <w:bookmarkStart w:id="85" w:name="_Toc373219611"/>
+      <w:bookmarkStart w:id="85" w:name="_Toc374448669"/>
       <w:r>
         <w:lastRenderedPageBreak/>
         <w:t>Introduction</w:t>
@@ -2171,7 +2313,7 @@
       </w:pPr>
       <w:bookmarkStart w:id="86" w:name="_Toc292265604"/>
       <w:bookmarkStart w:id="87" w:name="_Toc292632086"/>
-      <w:bookmarkStart w:id="88" w:name="_Toc373219612"/>
+      <w:bookmarkStart w:id="88" w:name="_Toc374448670"/>
       <w:r>
         <w:t>History</w:t>
       </w:r>
@@ -2290,7 +2432,7 @@
       </w:pPr>
       <w:bookmarkStart w:id="89" w:name="_Toc292265605"/>
       <w:bookmarkStart w:id="90" w:name="_Toc292632087"/>
-      <w:bookmarkStart w:id="91" w:name="_Toc373219613"/>
+      <w:bookmarkStart w:id="91" w:name="_Toc374448671"/>
       <w:r>
         <w:t>Licensing</w:t>
       </w:r>
@@ -2314,7 +2456,7 @@
       </w:pPr>
       <w:bookmarkStart w:id="92" w:name="_Toc292265606"/>
       <w:bookmarkStart w:id="93" w:name="_Toc292632088"/>
-      <w:bookmarkStart w:id="94" w:name="_Toc373219614"/>
+      <w:bookmarkStart w:id="94" w:name="_Toc374448672"/>
       <w:r>
         <w:t>SIF</w:t>
       </w:r>
@@ -2369,7 +2511,7 @@
       </w:pPr>
       <w:bookmarkStart w:id="95" w:name="_Toc292265608"/>
       <w:bookmarkStart w:id="96" w:name="_Toc292632090"/>
-      <w:bookmarkStart w:id="97" w:name="_Toc373219615"/>
+      <w:bookmarkStart w:id="97" w:name="_Toc374448673"/>
       <w:r>
         <w:t>Why SIF</w:t>
       </w:r>
@@ -2500,7 +2642,7 @@
       </w:pPr>
       <w:bookmarkStart w:id="98" w:name="_Toc292265609"/>
       <w:bookmarkStart w:id="99" w:name="_Toc292632091"/>
-      <w:bookmarkStart w:id="100" w:name="_Toc373219616"/>
+      <w:bookmarkStart w:id="100" w:name="_Toc374448674"/>
       <w:r>
         <w:t>Assumption &amp; Constraints</w:t>
       </w:r>
@@ -2618,7 +2760,7 @@
       <w:pPr>
         <w:pStyle w:val="Heading2"/>
       </w:pPr>
-      <w:bookmarkStart w:id="101" w:name="_Toc373219617"/>
+      <w:bookmarkStart w:id="101" w:name="_Toc374448675"/>
       <w:r>
         <w:t>Functionality</w:t>
       </w:r>
@@ -2777,7 +2919,7 @@
       </w:pPr>
       <w:bookmarkStart w:id="102" w:name="_Toc292265610"/>
       <w:bookmarkStart w:id="103" w:name="_Toc292632092"/>
-      <w:bookmarkStart w:id="104" w:name="_Toc373219618"/>
+      <w:bookmarkStart w:id="104" w:name="_Toc374448676"/>
       <w:r>
         <w:t>Installation</w:t>
       </w:r>
@@ -3580,7 +3722,7 @@
       </w:pPr>
       <w:bookmarkStart w:id="105" w:name="_Toc292265612"/>
       <w:bookmarkStart w:id="106" w:name="_Toc292632094"/>
-      <w:bookmarkStart w:id="107" w:name="_Toc373219619"/>
+      <w:bookmarkStart w:id="107" w:name="_Toc374448677"/>
       <w:r>
         <w:t xml:space="preserve">Building </w:t>
       </w:r>
@@ -3632,7 +3774,7 @@
       <w:pPr>
         <w:pStyle w:val="Heading3"/>
       </w:pPr>
-      <w:bookmarkStart w:id="108" w:name="_Toc373219620"/>
+      <w:bookmarkStart w:id="108" w:name="_Toc374448678"/>
       <w:r>
         <w:t>Consumer Build</w:t>
       </w:r>
@@ -3748,7 +3890,7 @@
       <w:pPr>
         <w:pStyle w:val="Heading3"/>
       </w:pPr>
-      <w:bookmarkStart w:id="109" w:name="_Toc373219621"/>
+      <w:bookmarkStart w:id="109" w:name="_Toc374448679"/>
       <w:r>
         <w:t>Provider Build</w:t>
       </w:r>
@@ -3805,7 +3947,7 @@
       <w:bookmarkStart w:id="110" w:name="_Ref233689296"/>
       <w:bookmarkStart w:id="111" w:name="_Toc292265613"/>
       <w:bookmarkStart w:id="112" w:name="_Toc292632095"/>
-      <w:bookmarkStart w:id="113" w:name="_Toc373219622"/>
+      <w:bookmarkStart w:id="113" w:name="_Toc374448680"/>
       <w:r>
         <w:lastRenderedPageBreak/>
         <w:t>Concepts &amp; Terminology</w:t>
@@ -3896,7 +4038,7 @@
       <w:bookmarkStart w:id="114" w:name="_Ref233534178"/>
       <w:bookmarkStart w:id="115" w:name="_Toc292265617"/>
       <w:bookmarkStart w:id="116" w:name="_Toc292632099"/>
-      <w:bookmarkStart w:id="117" w:name="_Toc373219623"/>
+      <w:bookmarkStart w:id="117" w:name="_Toc374448681"/>
       <w:r>
         <w:t>Framework Classes/Packages and Usage</w:t>
       </w:r>
@@ -3968,7 +4110,7 @@
       </w:pPr>
       <w:bookmarkStart w:id="118" w:name="_Toc292265618"/>
       <w:bookmarkStart w:id="119" w:name="_Toc292632100"/>
-      <w:bookmarkStart w:id="120" w:name="_Toc373219624"/>
+      <w:bookmarkStart w:id="120" w:name="_Toc374448682"/>
       <w:r>
         <w:t xml:space="preserve">General Process of Developing </w:t>
       </w:r>
@@ -4224,7 +4366,7 @@
       <w:bookmarkStart w:id="121" w:name="_Ref233690851"/>
       <w:bookmarkStart w:id="122" w:name="_Toc292265619"/>
       <w:bookmarkStart w:id="123" w:name="_Toc292632101"/>
-      <w:bookmarkStart w:id="124" w:name="_Toc373219625"/>
+      <w:bookmarkStart w:id="124" w:name="_Toc374448683"/>
       <w:r>
         <w:t>Proposed Package Structure</w:t>
       </w:r>
@@ -4645,7 +4787,7 @@
         <w:pStyle w:val="Heading2"/>
       </w:pPr>
       <w:bookmarkStart w:id="125" w:name="_Ref371750056"/>
-      <w:bookmarkStart w:id="126" w:name="_Toc373219626"/>
+      <w:bookmarkStart w:id="126" w:name="_Toc374448684"/>
       <w:r>
         <w:t>Environments</w:t>
       </w:r>
@@ -4779,7 +4921,7 @@
       <w:pPr>
         <w:pStyle w:val="Heading3"/>
       </w:pPr>
-      <w:bookmarkStart w:id="127" w:name="_Toc373219627"/>
+      <w:bookmarkStart w:id="127" w:name="_Toc374448685"/>
       <w:r>
         <w:t>Environment Store Setup</w:t>
       </w:r>
@@ -7254,7 +7396,7 @@
       <w:pPr>
         <w:pStyle w:val="Heading2"/>
       </w:pPr>
-      <w:bookmarkStart w:id="130" w:name="_Toc373219628"/>
+      <w:bookmarkStart w:id="130" w:name="_Toc374448686"/>
       <w:r>
         <w:t>Data Model</w:t>
       </w:r>
@@ -7305,7 +7447,7 @@
       <w:pPr>
         <w:pStyle w:val="Heading3"/>
       </w:pPr>
-      <w:bookmarkStart w:id="131" w:name="_Toc373219629"/>
+      <w:bookmarkStart w:id="131" w:name="_Toc374448687"/>
       <w:r>
         <w:t>Data Model POJOs</w:t>
       </w:r>
@@ -7426,7 +7568,7 @@
       <w:pPr>
         <w:pStyle w:val="Heading3"/>
       </w:pPr>
-      <w:bookmarkStart w:id="132" w:name="_Toc373219630"/>
+      <w:bookmarkStart w:id="132" w:name="_Toc374448688"/>
       <w:r>
         <w:lastRenderedPageBreak/>
         <w:t>Marshal &amp; Unmarshal Factories</w:t>
@@ -7577,7 +7719,7 @@
         <w:pStyle w:val="Heading2"/>
         <w:jc w:val="both"/>
       </w:pPr>
-      <w:bookmarkStart w:id="133" w:name="_Toc373219631"/>
+      <w:bookmarkStart w:id="133" w:name="_Toc374448689"/>
       <w:r>
         <w:t>Building a Consumer</w:t>
       </w:r>
@@ -7599,7 +7741,7 @@
         <w:pStyle w:val="Heading3"/>
         <w:jc w:val="both"/>
       </w:pPr>
-      <w:bookmarkStart w:id="134" w:name="_Toc373219632"/>
+      <w:bookmarkStart w:id="134" w:name="_Toc374448690"/>
       <w:r>
         <w:t>Constraint</w:t>
       </w:r>
@@ -7663,7 +7805,7 @@
       <w:pPr>
         <w:pStyle w:val="Heading3"/>
       </w:pPr>
-      <w:bookmarkStart w:id="135" w:name="_Toc373219633"/>
+      <w:bookmarkStart w:id="135" w:name="_Toc374448691"/>
       <w:r>
         <w:t xml:space="preserve">Components </w:t>
       </w:r>
@@ -7870,75 +8012,391 @@
       </w:r>
       <w:proofErr w:type="spellEnd"/>
       <w:r>
-        <w:t>. It only hold</w:t>
-      </w:r>
-      <w:r>
+        <w:t xml:space="preserve">. </w:t>
+      </w:r>
+      <w:r>
+        <w:t xml:space="preserve">It holds only a few values. They are mainly concerned about the physical location of the environment store and the certificate store. The certificate store(s) is used in the cases where a secured connection to the provider is required (https). </w:t>
+      </w:r>
+    </w:p>
+    <w:p>
+      <w:pPr>
+        <w:pStyle w:val="Body1"/>
+        <w:spacing w:before="0"/>
+        <w:ind w:left="0"/>
+        <w:jc w:val="both"/>
+      </w:pPr>
+    </w:p>
+    <w:p>
+      <w:pPr>
+        <w:pStyle w:val="Body1"/>
+        <w:spacing w:before="0"/>
+        <w:ind w:left="0"/>
+        <w:jc w:val="both"/>
+        <w:rPr>
+          <w:szCs w:val="22"/>
+        </w:rPr>
+      </w:pPr>
+      <w:proofErr w:type="spellStart"/>
+      <w:r>
+        <w:rPr>
+          <w:rFonts w:ascii="Courier New" w:hAnsi="Courier New" w:cs="Courier New"/>
+          <w:b/>
+          <w:szCs w:val="22"/>
+        </w:rPr>
+        <w:t>env.store.dir</w:t>
+      </w:r>
+      <w:proofErr w:type="spellEnd"/>
+    </w:p>
+    <w:p>
+      <w:pPr>
+        <w:pStyle w:val="Body1"/>
+        <w:spacing w:before="0"/>
+        <w:ind w:left="0"/>
+        <w:jc w:val="both"/>
+      </w:pPr>
+      <w:r>
+        <w:t>This property must point to a valid physical location on your file system. This is the ‘root’ directory of all your environments. All environment data will be accessed in sub-directories of this ‘root’ directory.</w:t>
+      </w:r>
+    </w:p>
+    <w:p>
+      <w:pPr>
+        <w:pStyle w:val="Body1"/>
+        <w:spacing w:before="0"/>
+        <w:ind w:left="0"/>
+        <w:jc w:val="both"/>
+        <w:rPr>
+          <w:rFonts w:asciiTheme="minorHAnsi" w:hAnsiTheme="minorHAnsi" w:cs="Courier New"/>
+        </w:rPr>
+      </w:pPr>
+      <w:r>
+        <w:lastRenderedPageBreak/>
+        <w:t xml:space="preserve">The next four values are all </w:t>
+      </w:r>
+      <w:r>
+        <w:t>required</w:t>
+      </w:r>
+      <w:r>
+        <w:t xml:space="preserve"> </w:t>
+      </w:r>
+      <w:r>
+        <w:rPr>
+          <w:rFonts w:asciiTheme="minorHAnsi" w:hAnsiTheme="minorHAnsi" w:cs="Courier New"/>
+        </w:rPr>
+        <w:t>if you configure your consumer to use HTTPS (secured &amp; encrypted connection</w:t>
+      </w:r>
+      <w:r>
+        <w:rPr>
+          <w:rFonts w:asciiTheme="minorHAnsi" w:hAnsiTheme="minorHAnsi" w:cs="Courier New"/>
+        </w:rPr>
         <w:t>s</w:t>
       </w:r>
       <w:r>
-        <w:t xml:space="preserve"> one value which is the physical location where you want your consumer to store environments. The current implementation of the framework uses a file base environment store. The </w:t>
-      </w:r>
+        <w:rPr>
+          <w:rFonts w:asciiTheme="minorHAnsi" w:hAnsiTheme="minorHAnsi" w:cs="Courier New"/>
+        </w:rPr>
+        <w:t>) instead of HTTP (unsecured &amp; unencrypted connection</w:t>
+      </w:r>
+      <w:r>
+        <w:rPr>
+          <w:rFonts w:asciiTheme="minorHAnsi" w:hAnsiTheme="minorHAnsi" w:cs="Courier New"/>
+        </w:rPr>
+        <w:t>s</w:t>
+      </w:r>
+      <w:r>
+        <w:rPr>
+          <w:rFonts w:asciiTheme="minorHAnsi" w:hAnsiTheme="minorHAnsi" w:cs="Courier New"/>
+        </w:rPr>
+        <w:t xml:space="preserve">). Please refer to section </w:t>
+      </w:r>
+      <w:r>
+        <w:rPr>
+          <w:rFonts w:asciiTheme="minorHAnsi" w:hAnsiTheme="minorHAnsi" w:cs="Courier New"/>
+        </w:rPr>
+        <w:fldChar w:fldCharType="begin"/>
+      </w:r>
+      <w:r>
+        <w:rPr>
+          <w:rFonts w:asciiTheme="minorHAnsi" w:hAnsiTheme="minorHAnsi" w:cs="Courier New"/>
+        </w:rPr>
+        <w:instrText xml:space="preserve"> REF _Ref374448067 \r \h </w:instrText>
+      </w:r>
+      <w:r>
+        <w:rPr>
+          <w:rFonts w:asciiTheme="minorHAnsi" w:hAnsiTheme="minorHAnsi" w:cs="Courier New"/>
+        </w:rPr>
+      </w:r>
+      <w:r>
+        <w:rPr>
+          <w:rFonts w:asciiTheme="minorHAnsi" w:hAnsiTheme="minorHAnsi" w:cs="Courier New"/>
+        </w:rPr>
+        <w:fldChar w:fldCharType="separate"/>
+      </w:r>
+      <w:r>
+        <w:rPr>
+          <w:rFonts w:asciiTheme="minorHAnsi" w:hAnsiTheme="minorHAnsi" w:cs="Courier New"/>
+        </w:rPr>
+        <w:t>5.7.2</w:t>
+      </w:r>
+      <w:r>
+        <w:rPr>
+          <w:rFonts w:asciiTheme="minorHAnsi" w:hAnsiTheme="minorHAnsi" w:cs="Courier New"/>
+        </w:rPr>
+        <w:fldChar w:fldCharType="end"/>
+      </w:r>
+      <w:r>
+        <w:rPr>
+          <w:rFonts w:asciiTheme="minorHAnsi" w:hAnsiTheme="minorHAnsi" w:cs="Courier New"/>
+        </w:rPr>
+        <w:t xml:space="preserve"> for details on how to configure </w:t>
+      </w:r>
+      <w:r>
+        <w:rPr>
+          <w:rFonts w:asciiTheme="minorHAnsi" w:hAnsiTheme="minorHAnsi" w:cs="Courier New"/>
+        </w:rPr>
+        <w:t>HTTPS in a consumer</w:t>
+      </w:r>
+      <w:r>
+        <w:rPr>
+          <w:rFonts w:asciiTheme="minorHAnsi" w:hAnsiTheme="minorHAnsi" w:cs="Courier New"/>
+        </w:rPr>
+        <w:t>.</w:t>
+      </w:r>
+    </w:p>
+    <w:p>
+      <w:pPr>
+        <w:pStyle w:val="Body1"/>
+        <w:spacing w:before="0"/>
+        <w:ind w:left="0"/>
+        <w:jc w:val="both"/>
+      </w:pPr>
+    </w:p>
+    <w:p>
+      <w:pPr>
+        <w:pStyle w:val="Body1"/>
+        <w:spacing w:before="0"/>
+        <w:ind w:left="0"/>
+        <w:rPr>
+          <w:rFonts w:ascii="Courier New" w:hAnsi="Courier New" w:cs="Courier New"/>
+          <w:b/>
+        </w:rPr>
+      </w:pPr>
       <w:proofErr w:type="spellStart"/>
       <w:r>
         <w:rPr>
           <w:rFonts w:ascii="Courier New" w:hAnsi="Courier New" w:cs="Courier New"/>
           <w:b/>
-          <w:sz w:val="20"/>
-          <w:szCs w:val="20"/>
-        </w:rPr>
-        <w:t>environment.properties</w:t>
+        </w:rPr>
+        <w:t>key.store</w:t>
       </w:r>
       <w:proofErr w:type="spellEnd"/>
-      <w:r>
-        <w:t xml:space="preserve"> file states where the root of your physical path of your environment store is.</w:t>
-      </w:r>
-    </w:p>
-    <w:p>
-      <w:pPr>
-        <w:pStyle w:val="Body1"/>
+    </w:p>
+    <w:p>
+      <w:pPr>
+        <w:pStyle w:val="Body1"/>
+        <w:spacing w:before="0"/>
         <w:ind w:left="0"/>
         <w:jc w:val="both"/>
-      </w:pPr>
-      <w:r>
-        <w:t xml:space="preserve">Ensure the </w:t>
-      </w:r>
+        <w:rPr>
+          <w:rFonts w:cs="Courier New"/>
+        </w:rPr>
+      </w:pPr>
+      <w:r>
+        <w:rPr>
+          <w:rFonts w:cs="Courier New"/>
+        </w:rPr>
+        <w:t>This is the physical location where your Java keystore is located.</w:t>
+      </w:r>
+    </w:p>
+    <w:p>
+      <w:pPr>
+        <w:pStyle w:val="Body1"/>
+        <w:spacing w:before="0"/>
+        <w:ind w:left="0"/>
+        <w:rPr>
+          <w:rFonts w:asciiTheme="minorHAnsi" w:hAnsiTheme="minorHAnsi" w:cs="Courier New"/>
+          <w:sz w:val="16"/>
+          <w:szCs w:val="16"/>
+        </w:rPr>
+      </w:pPr>
+    </w:p>
+    <w:p>
+      <w:pPr>
+        <w:pStyle w:val="Body1"/>
+        <w:spacing w:before="0"/>
+        <w:ind w:left="0"/>
+        <w:rPr>
+          <w:rFonts w:ascii="Courier New" w:hAnsi="Courier New" w:cs="Courier New"/>
+          <w:b/>
+        </w:rPr>
+      </w:pPr>
       <w:proofErr w:type="spellStart"/>
       <w:r>
         <w:rPr>
           <w:rFonts w:ascii="Courier New" w:hAnsi="Courier New" w:cs="Courier New"/>
           <w:b/>
-          <w:sz w:val="20"/>
-          <w:szCs w:val="20"/>
-        </w:rPr>
-        <w:t>env.store.dir</w:t>
+        </w:rPr>
+        <w:t>key.store.password</w:t>
       </w:r>
       <w:proofErr w:type="spellEnd"/>
-      <w:r>
-        <w:t xml:space="preserve"> property in the </w:t>
-      </w:r>
+    </w:p>
+    <w:p>
+      <w:pPr>
+        <w:pStyle w:val="Body1"/>
+        <w:spacing w:before="0"/>
+        <w:ind w:left="0"/>
+        <w:jc w:val="both"/>
+        <w:rPr>
+          <w:rFonts w:cs="Courier New"/>
+        </w:rPr>
+      </w:pPr>
+      <w:r>
+        <w:rPr>
+          <w:rFonts w:cs="Courier New"/>
+        </w:rPr>
+        <w:t xml:space="preserve">This is the </w:t>
+      </w:r>
+      <w:r>
+        <w:rPr>
+          <w:rFonts w:cs="Courier New"/>
+        </w:rPr>
+        <w:t xml:space="preserve">password to use to access the </w:t>
+      </w:r>
+      <w:r>
+        <w:rPr>
+          <w:rFonts w:cs="Courier New"/>
+        </w:rPr>
+        <w:t xml:space="preserve">Java keystore. </w:t>
+      </w:r>
+    </w:p>
+    <w:p>
+      <w:pPr>
+        <w:pStyle w:val="Body1"/>
+        <w:spacing w:before="0"/>
+        <w:ind w:left="0"/>
+        <w:rPr>
+          <w:rFonts w:asciiTheme="minorHAnsi" w:hAnsiTheme="minorHAnsi" w:cs="Courier New"/>
+          <w:sz w:val="16"/>
+          <w:szCs w:val="16"/>
+        </w:rPr>
+      </w:pPr>
+    </w:p>
+    <w:p>
+      <w:pPr>
+        <w:pStyle w:val="Body1"/>
+        <w:spacing w:before="0"/>
+        <w:ind w:left="0"/>
+        <w:rPr>
+          <w:rFonts w:ascii="Courier New" w:hAnsi="Courier New" w:cs="Courier New"/>
+          <w:b/>
+        </w:rPr>
+      </w:pPr>
       <w:proofErr w:type="spellStart"/>
       <w:r>
         <w:rPr>
           <w:rFonts w:ascii="Courier New" w:hAnsi="Courier New" w:cs="Courier New"/>
           <w:b/>
-          <w:sz w:val="20"/>
-          <w:szCs w:val="20"/>
-        </w:rPr>
-        <w:t>environment.properties</w:t>
+        </w:rPr>
+        <w:t>trust.store</w:t>
       </w:r>
       <w:proofErr w:type="spellEnd"/>
-      <w:r>
-        <w:t xml:space="preserve"> points to a valid location on your machine.</w:t>
-      </w:r>
-    </w:p>
-    <w:p>
-      <w:pPr>
-        <w:pStyle w:val="Body1"/>
+    </w:p>
+    <w:p>
+      <w:pPr>
+        <w:pStyle w:val="Body1"/>
+        <w:spacing w:before="0"/>
         <w:ind w:left="0"/>
         <w:jc w:val="both"/>
-      </w:pPr>
-      <w:r>
-        <w:lastRenderedPageBreak/>
+        <w:rPr>
+          <w:rFonts w:cs="Courier New"/>
+        </w:rPr>
+      </w:pPr>
+      <w:r>
+        <w:rPr>
+          <w:rFonts w:cs="Courier New"/>
+        </w:rPr>
+        <w:t xml:space="preserve">This is the physical location where your Java </w:t>
+      </w:r>
+      <w:r>
+        <w:rPr>
+          <w:rFonts w:cs="Courier New"/>
+        </w:rPr>
+        <w:t>Trusted Certificate Authority store</w:t>
+      </w:r>
+      <w:r>
+        <w:rPr>
+          <w:rFonts w:cs="Courier New"/>
+        </w:rPr>
+        <w:t xml:space="preserve"> is located.</w:t>
+      </w:r>
+    </w:p>
+    <w:p>
+      <w:pPr>
+        <w:pStyle w:val="Body1"/>
+        <w:spacing w:before="0"/>
+        <w:ind w:left="0"/>
+        <w:rPr>
+          <w:rFonts w:asciiTheme="minorHAnsi" w:hAnsiTheme="minorHAnsi" w:cs="Courier New"/>
+          <w:sz w:val="16"/>
+          <w:szCs w:val="16"/>
+        </w:rPr>
+      </w:pPr>
+    </w:p>
+    <w:p>
+      <w:pPr>
+        <w:pStyle w:val="Body1"/>
+        <w:spacing w:before="0"/>
+        <w:ind w:left="0"/>
+        <w:rPr>
+          <w:rFonts w:ascii="Courier New" w:hAnsi="Courier New" w:cs="Courier New"/>
+          <w:b/>
+        </w:rPr>
+      </w:pPr>
+      <w:proofErr w:type="spellStart"/>
+      <w:r>
+        <w:rPr>
+          <w:rFonts w:ascii="Courier New" w:hAnsi="Courier New" w:cs="Courier New"/>
+          <w:b/>
+        </w:rPr>
+        <w:t>trust.store.password</w:t>
+      </w:r>
+      <w:proofErr w:type="spellEnd"/>
+    </w:p>
+    <w:p>
+      <w:pPr>
+        <w:pStyle w:val="Body1"/>
+        <w:spacing w:before="0"/>
+        <w:ind w:left="0"/>
+        <w:jc w:val="both"/>
+        <w:rPr>
+          <w:rFonts w:cs="Courier New"/>
+        </w:rPr>
+      </w:pPr>
+      <w:r>
+        <w:rPr>
+          <w:rFonts w:cs="Courier New"/>
+        </w:rPr>
+        <w:t xml:space="preserve">This is the password to use to access the Java </w:t>
+      </w:r>
+      <w:r>
+        <w:rPr>
+          <w:rFonts w:cs="Courier New"/>
+        </w:rPr>
+        <w:t>Trusted Certificate Authority store</w:t>
+      </w:r>
+      <w:r>
+        <w:rPr>
+          <w:rFonts w:cs="Courier New"/>
+        </w:rPr>
+        <w:t xml:space="preserve">. </w:t>
+      </w:r>
+    </w:p>
+    <w:p>
+      <w:pPr>
+        <w:pStyle w:val="Body1"/>
+        <w:ind w:left="0"/>
+        <w:jc w:val="both"/>
+      </w:pPr>
+      <w:r>
         <w:t xml:space="preserve">More details on how to setup and configure your environment store, please refer to section </w:t>
       </w:r>
       <w:r>
@@ -8906,6 +9364,7 @@
           <w:b/>
           <w:szCs w:val="22"/>
         </w:rPr>
+        <w:lastRenderedPageBreak/>
         <w:t>env.baseURI</w:t>
       </w:r>
       <w:proofErr w:type="spellEnd"/>
@@ -8958,6 +9417,253 @@
         <w:t>The base URL to connect to the environment provider.</w:t>
       </w:r>
       <w:proofErr w:type="gramEnd"/>
+    </w:p>
+    <w:p>
+      <w:pPr>
+        <w:pStyle w:val="Body1"/>
+        <w:spacing w:before="0"/>
+        <w:ind w:left="0"/>
+        <w:jc w:val="both"/>
+        <w:rPr>
+          <w:rFonts w:asciiTheme="minorHAnsi" w:hAnsiTheme="minorHAnsi" w:cstheme="minorHAnsi"/>
+          <w:szCs w:val="22"/>
+        </w:rPr>
+      </w:pPr>
+    </w:p>
+    <w:p>
+      <w:pPr>
+        <w:pStyle w:val="Body1"/>
+        <w:spacing w:before="0"/>
+        <w:ind w:left="0"/>
+        <w:jc w:val="both"/>
+        <w:rPr>
+          <w:rFonts w:ascii="Courier New" w:hAnsi="Courier New" w:cs="Courier New"/>
+          <w:b/>
+          <w:szCs w:val="22"/>
+        </w:rPr>
+      </w:pPr>
+      <w:proofErr w:type="spellStart"/>
+      <w:proofErr w:type="gramStart"/>
+      <w:r>
+        <w:rPr>
+          <w:rFonts w:ascii="Courier New" w:hAnsi="Courier New" w:cs="Courier New"/>
+          <w:b/>
+          <w:szCs w:val="22"/>
+        </w:rPr>
+        <w:t>env.use.https</w:t>
+      </w:r>
+      <w:proofErr w:type="spellEnd"/>
+      <w:r>
+        <w:rPr>
+          <w:rFonts w:ascii="Courier New" w:hAnsi="Courier New" w:cs="Courier New"/>
+          <w:b/>
+          <w:szCs w:val="22"/>
+        </w:rPr>
+        <w:t>[</w:t>
+      </w:r>
+      <w:proofErr w:type="gramEnd"/>
+      <w:r>
+        <w:rPr>
+          <w:rFonts w:ascii="Courier New" w:hAnsi="Courier New" w:cs="Courier New"/>
+          <w:b/>
+          <w:szCs w:val="22"/>
+        </w:rPr>
+        <w:t>.&lt;</w:t>
+      </w:r>
+      <w:proofErr w:type="spellStart"/>
+      <w:r>
+        <w:rPr>
+          <w:rFonts w:ascii="Courier New" w:hAnsi="Courier New" w:cs="Courier New"/>
+          <w:b/>
+          <w:szCs w:val="22"/>
+        </w:rPr>
+        <w:t>env_name</w:t>
+      </w:r>
+      <w:proofErr w:type="spellEnd"/>
+      <w:r>
+        <w:rPr>
+          <w:rFonts w:ascii="Courier New" w:hAnsi="Courier New" w:cs="Courier New"/>
+          <w:b/>
+          <w:szCs w:val="22"/>
+        </w:rPr>
+        <w:t>&gt;</w:t>
+      </w:r>
+      <w:r>
+        <w:rPr>
+          <w:rFonts w:ascii="Courier New" w:hAnsi="Courier New" w:cs="Courier New"/>
+          <w:b/>
+          <w:szCs w:val="22"/>
+        </w:rPr>
+        <w:t>]</w:t>
+      </w:r>
+    </w:p>
+    <w:p>
+      <w:pPr>
+        <w:pStyle w:val="Body1"/>
+        <w:spacing w:before="0"/>
+        <w:ind w:left="0"/>
+        <w:jc w:val="both"/>
+        <w:rPr>
+          <w:rFonts w:cstheme="minorHAnsi"/>
+          <w:szCs w:val="22"/>
+        </w:rPr>
+      </w:pPr>
+      <w:r>
+        <w:rPr>
+          <w:rFonts w:asciiTheme="minorHAnsi" w:hAnsiTheme="minorHAnsi" w:cstheme="minorHAnsi"/>
+          <w:szCs w:val="22"/>
+        </w:rPr>
+        <w:t xml:space="preserve">This </w:t>
+      </w:r>
+      <w:r>
+        <w:rPr>
+          <w:rFonts w:cstheme="minorHAnsi"/>
+          <w:szCs w:val="22"/>
+        </w:rPr>
+        <w:t xml:space="preserve">property has the value ‘true’ or ‘false’. </w:t>
+      </w:r>
+      <w:proofErr w:type="gramStart"/>
+      <w:r>
+        <w:rPr>
+          <w:rFonts w:cstheme="minorHAnsi"/>
+          <w:szCs w:val="22"/>
+        </w:rPr>
+        <w:t>If it is set to ‘true’ then the consumer will attempt to establish a secured (HTTPS) connection to the provider.</w:t>
+      </w:r>
+      <w:proofErr w:type="gramEnd"/>
+      <w:r>
+        <w:rPr>
+          <w:rFonts w:cstheme="minorHAnsi"/>
+          <w:szCs w:val="22"/>
+        </w:rPr>
+        <w:t xml:space="preserve"> </w:t>
+      </w:r>
+      <w:proofErr w:type="gramStart"/>
+      <w:r>
+        <w:rPr>
+          <w:rFonts w:cstheme="minorHAnsi"/>
+          <w:szCs w:val="22"/>
+        </w:rPr>
+        <w:t>If it is set to ‘false’ then an unsecured connection will be established.</w:t>
+      </w:r>
+      <w:proofErr w:type="gramEnd"/>
+      <w:r>
+        <w:rPr>
+          <w:rFonts w:cstheme="minorHAnsi"/>
+          <w:szCs w:val="22"/>
+        </w:rPr>
+        <w:t xml:space="preserve"> Please ensure if you ‘true’ (HTTPS) that your </w:t>
+      </w:r>
+      <w:proofErr w:type="spellStart"/>
+      <w:r>
+        <w:rPr>
+          <w:rFonts w:ascii="Courier New" w:hAnsi="Courier New" w:cs="Courier New"/>
+          <w:sz w:val="20"/>
+          <w:szCs w:val="20"/>
+        </w:rPr>
+        <w:t>env.baseURI</w:t>
+      </w:r>
+      <w:proofErr w:type="spellEnd"/>
+      <w:proofErr w:type="gramStart"/>
+      <w:r>
+        <w:rPr>
+          <w:rFonts w:ascii="Courier New" w:hAnsi="Courier New" w:cs="Courier New"/>
+          <w:sz w:val="20"/>
+          <w:szCs w:val="20"/>
+        </w:rPr>
+        <w:t>.&lt;</w:t>
+      </w:r>
+      <w:proofErr w:type="spellStart"/>
+      <w:proofErr w:type="gramEnd"/>
+      <w:r>
+        <w:rPr>
+          <w:rFonts w:ascii="Courier New" w:hAnsi="Courier New" w:cs="Courier New"/>
+          <w:sz w:val="20"/>
+          <w:szCs w:val="20"/>
+        </w:rPr>
+        <w:t>env_name</w:t>
+      </w:r>
+      <w:proofErr w:type="spellEnd"/>
+      <w:r>
+        <w:rPr>
+          <w:rFonts w:ascii="Courier New" w:hAnsi="Courier New" w:cs="Courier New"/>
+          <w:sz w:val="20"/>
+          <w:szCs w:val="20"/>
+        </w:rPr>
+        <w:t>&gt;</w:t>
+      </w:r>
+      <w:r>
+        <w:rPr>
+          <w:rFonts w:cstheme="minorHAnsi"/>
+          <w:szCs w:val="22"/>
+        </w:rPr>
+        <w:t xml:space="preserve"> property has an URI of the form http</w:t>
+      </w:r>
+      <w:r>
+        <w:rPr>
+          <w:rFonts w:cstheme="minorHAnsi"/>
+          <w:b/>
+          <w:szCs w:val="22"/>
+        </w:rPr>
+        <w:t>s</w:t>
+      </w:r>
+      <w:r>
+        <w:rPr>
+          <w:rFonts w:cstheme="minorHAnsi"/>
+          <w:szCs w:val="22"/>
+        </w:rPr>
+        <w:t xml:space="preserve">://... instead of http://... </w:t>
+      </w:r>
+    </w:p>
+    <w:p>
+      <w:pPr>
+        <w:pStyle w:val="Body1"/>
+        <w:spacing w:before="0"/>
+        <w:ind w:left="0"/>
+        <w:jc w:val="both"/>
+        <w:rPr>
+          <w:rFonts w:asciiTheme="minorHAnsi" w:hAnsiTheme="minorHAnsi" w:cstheme="minorHAnsi"/>
+          <w:szCs w:val="22"/>
+        </w:rPr>
+      </w:pPr>
+    </w:p>
+    <w:p>
+      <w:pPr>
+        <w:pStyle w:val="Body1"/>
+        <w:spacing w:before="0"/>
+        <w:ind w:left="0"/>
+        <w:jc w:val="both"/>
+        <w:rPr>
+          <w:rFonts w:asciiTheme="minorHAnsi" w:hAnsiTheme="minorHAnsi" w:cstheme="minorHAnsi"/>
+          <w:szCs w:val="22"/>
+        </w:rPr>
+      </w:pPr>
+      <w:r>
+        <w:rPr>
+          <w:rFonts w:asciiTheme="minorHAnsi" w:hAnsiTheme="minorHAnsi" w:cstheme="minorHAnsi"/>
+          <w:szCs w:val="22"/>
+        </w:rPr>
+        <w:t xml:space="preserve">Note: </w:t>
+      </w:r>
+    </w:p>
+    <w:p>
+      <w:pPr>
+        <w:pStyle w:val="Body1"/>
+        <w:spacing w:before="0"/>
+        <w:ind w:left="0"/>
+        <w:jc w:val="both"/>
+        <w:rPr>
+          <w:rFonts w:asciiTheme="minorHAnsi" w:hAnsiTheme="minorHAnsi" w:cstheme="minorHAnsi"/>
+          <w:szCs w:val="22"/>
+        </w:rPr>
+      </w:pPr>
+      <w:r>
+        <w:rPr>
+          <w:rFonts w:asciiTheme="minorHAnsi" w:hAnsiTheme="minorHAnsi" w:cstheme="minorHAnsi"/>
+          <w:szCs w:val="22"/>
+        </w:rPr>
+        <w:t>It is optional that you provide the environment name with that property. You can set this property globally for all environments and then override it for a specific environment. If this property is not provided then the default of ‘false’ (unsecured HTTP) is assumed.</w:t>
+      </w:r>
     </w:p>
     <w:p>
       <w:pPr>
@@ -9098,7 +9804,6 @@
         <w:jc w:val="both"/>
       </w:pPr>
       <w:r>
-        <w:lastRenderedPageBreak/>
         <w:t xml:space="preserve">In the </w:t>
       </w:r>
       <w:r>
@@ -9571,6 +10276,7 @@
         <w:jc w:val="both"/>
       </w:pPr>
       <w:r>
+        <w:lastRenderedPageBreak/>
         <w:t xml:space="preserve">You cannot connect to that </w:t>
       </w:r>
       <w:r>
@@ -9791,7 +10497,6 @@
         <w:jc w:val="both"/>
       </w:pPr>
       <w:r>
-        <w:lastRenderedPageBreak/>
         <w:t xml:space="preserve">Further note the constant </w:t>
       </w:r>
       <w:r>
@@ -9861,7 +10566,7 @@
         <w:pStyle w:val="Heading2"/>
         <w:jc w:val="both"/>
       </w:pPr>
-      <w:bookmarkStart w:id="139" w:name="_Toc373219634"/>
+      <w:bookmarkStart w:id="139" w:name="_Toc374448692"/>
       <w:r>
         <w:t>Building a Provider</w:t>
       </w:r>
@@ -9883,7 +10588,7 @@
         <w:pStyle w:val="Heading3"/>
         <w:jc w:val="both"/>
       </w:pPr>
-      <w:bookmarkStart w:id="140" w:name="_Toc373219635"/>
+      <w:bookmarkStart w:id="140" w:name="_Toc374448693"/>
       <w:r>
         <w:t>Constraint</w:t>
       </w:r>
@@ -9913,7 +10618,7 @@
       <w:pPr>
         <w:pStyle w:val="Heading3"/>
       </w:pPr>
-      <w:bookmarkStart w:id="141" w:name="_Toc373219636"/>
+      <w:bookmarkStart w:id="141" w:name="_Toc374448694"/>
       <w:r>
         <w:t>Components of a Provider</w:t>
       </w:r>
@@ -9966,6 +10671,7 @@
         <w:jc w:val="both"/>
       </w:pPr>
       <w:r>
+        <w:lastRenderedPageBreak/>
         <w:t>There are a few components that are required to get your provider working and configured. These components are:</w:t>
       </w:r>
     </w:p>
@@ -10276,7 +10982,6 @@
           <w:rFonts w:asciiTheme="minorHAnsi" w:hAnsiTheme="minorHAnsi" w:cstheme="minorHAnsi"/>
           <w:szCs w:val="22"/>
         </w:rPr>
-        <w:lastRenderedPageBreak/>
         <w:t xml:space="preserve">Valid values for this property are </w:t>
       </w:r>
       <w:r>
@@ -10903,6 +11608,7 @@
     <w:p>
       <w:proofErr w:type="gramStart"/>
       <w:r>
+        <w:lastRenderedPageBreak/>
         <w:t>The password to be used by the consumers if the environment allows anyone to connect.</w:t>
       </w:r>
       <w:proofErr w:type="gramEnd"/>
@@ -11408,24 +12114,194 @@
         <w:jc w:val="both"/>
       </w:pPr>
       <w:r>
-        <w:t xml:space="preserve">This is the base URL of all connections to this provider for the given </w:t>
-      </w:r>
+        <w:t>This is the</w:t>
+      </w:r>
+      <w:r>
+        <w:t xml:space="preserve"> </w:t>
+      </w:r>
+      <w:r>
+        <w:rPr>
+          <w:b/>
+          <w:i/>
+        </w:rPr>
+        <w:t>unsecured</w:t>
+      </w:r>
+      <w:r>
+        <w:t xml:space="preserve"> base URL of all connections </w:t>
+      </w:r>
+      <w:r>
+        <w:t>(</w:t>
+      </w:r>
+      <w:r>
+        <w:rPr>
+          <w:b/>
+          <w:i/>
+        </w:rPr>
+        <w:t>HTTP</w:t>
+      </w:r>
+      <w:r>
+        <w:t xml:space="preserve">) </w:t>
+      </w:r>
+      <w:r>
+        <w:t xml:space="preserve">to this provider for the given </w:t>
+      </w:r>
+      <w:r>
+        <w:t xml:space="preserve">environment </w:t>
+      </w:r>
+      <w:r>
+        <w:t xml:space="preserve">and should be of the form </w:t>
+      </w:r>
+      <w:r>
+        <w:rPr>
+          <w:b/>
+          <w:i/>
+        </w:rPr>
+        <w:t>http</w:t>
+      </w:r>
+      <w:r>
+        <w:t>://....</w:t>
+      </w:r>
+      <w:r>
+        <w:t xml:space="preserve">. This is made up of several bits. For details refer to section </w:t>
+      </w:r>
+      <w:r>
+        <w:fldChar w:fldCharType="begin"/>
+      </w:r>
+      <w:r>
+        <w:instrText xml:space="preserve"> REF _Ref373217983 \r \h  \* MERGEFORMAT </w:instrText>
+      </w:r>
+      <w:r>
+        <w:fldChar w:fldCharType="separate"/>
+      </w:r>
+      <w:r>
+        <w:t>5.6.2.3</w:t>
+      </w:r>
+      <w:r>
+        <w:fldChar w:fldCharType="end"/>
+      </w:r>
+      <w:r>
+        <w:t>.</w:t>
+      </w:r>
+      <w:r>
+        <w:t xml:space="preserve"> </w:t>
+      </w:r>
+    </w:p>
+    <w:p>
+      <w:pPr>
+        <w:pStyle w:val="Body1"/>
+        <w:ind w:left="0"/>
+        <w:jc w:val="both"/>
+        <w:rPr>
+          <w:rFonts w:ascii="Courier New" w:hAnsi="Courier New" w:cs="Courier New"/>
+          <w:b/>
+          <w:szCs w:val="22"/>
+        </w:rPr>
+      </w:pPr>
       <w:proofErr w:type="spellStart"/>
       <w:r>
-        <w:t>enviornment</w:t>
+        <w:rPr>
+          <w:rFonts w:ascii="Courier New" w:hAnsi="Courier New" w:cs="Courier New"/>
+          <w:b/>
+        </w:rPr>
+        <w:t>env.connector.url.secure</w:t>
       </w:r>
       <w:proofErr w:type="spellEnd"/>
-      <w:r>
-        <w:t xml:space="preserve">. This is made up of several bits. For details refer to section </w:t>
+      <w:proofErr w:type="gramStart"/>
+      <w:r>
+        <w:rPr>
+          <w:rFonts w:ascii="Courier New" w:hAnsi="Courier New" w:cs="Courier New"/>
+          <w:b/>
+          <w:szCs w:val="22"/>
+        </w:rPr>
+        <w:t>.&lt;</w:t>
+      </w:r>
+      <w:proofErr w:type="spellStart"/>
+      <w:proofErr w:type="gramEnd"/>
+      <w:r>
+        <w:rPr>
+          <w:rFonts w:ascii="Courier New" w:hAnsi="Courier New" w:cs="Courier New"/>
+          <w:b/>
+          <w:szCs w:val="22"/>
+        </w:rPr>
+        <w:t>env_name</w:t>
+      </w:r>
+      <w:proofErr w:type="spellEnd"/>
+      <w:r>
+        <w:rPr>
+          <w:rFonts w:ascii="Courier New" w:hAnsi="Courier New" w:cs="Courier New"/>
+          <w:b/>
+          <w:szCs w:val="22"/>
+        </w:rPr>
+        <w:t>&gt;</w:t>
+      </w:r>
+    </w:p>
+    <w:p>
+      <w:pPr>
+        <w:jc w:val="both"/>
+      </w:pPr>
+      <w:r>
+        <w:t xml:space="preserve">This is the </w:t>
+      </w:r>
+      <w:r>
+        <w:rPr>
+          <w:b/>
+          <w:i/>
+        </w:rPr>
+        <w:t>secure</w:t>
+      </w:r>
+      <w:r>
+        <w:rPr>
+          <w:b/>
+          <w:i/>
+        </w:rPr>
+        <w:t>d</w:t>
+      </w:r>
+      <w:r>
+        <w:t xml:space="preserve"> </w:t>
+      </w:r>
+      <w:r>
+        <w:t xml:space="preserve">base URL of all </w:t>
+      </w:r>
+      <w:r>
+        <w:t xml:space="preserve">secured </w:t>
+      </w:r>
+      <w:r>
+        <w:t xml:space="preserve">connections </w:t>
+      </w:r>
+      <w:r>
+        <w:t>(</w:t>
+      </w:r>
+      <w:r>
+        <w:rPr>
+          <w:b/>
+          <w:i/>
+        </w:rPr>
+        <w:t>HTTPS</w:t>
+      </w:r>
+      <w:r>
+        <w:t xml:space="preserve">) </w:t>
+      </w:r>
+      <w:r>
+        <w:t>to this provider for the given environment</w:t>
+      </w:r>
+      <w:r>
+        <w:t xml:space="preserve"> and should be of the form </w:t>
+      </w:r>
+      <w:r>
+        <w:rPr>
+          <w:b/>
+          <w:i/>
+        </w:rPr>
+        <w:t>https</w:t>
+      </w:r>
+      <w:r>
+        <w:t xml:space="preserve">://.... This is made up of several bits. For details refer to section </w:t>
       </w:r>
       <w:r>
         <w:fldChar w:fldCharType="begin"/>
       </w:r>
       <w:r>
-        <w:instrText xml:space="preserve"> REF _Ref373217983 \r \h </w:instrText>
-      </w:r>
-      <w:r>
-        <w:instrText xml:space="preserve"> \* MERGEFORMAT </w:instrText>
+        <w:instrText xml:space="preserve"> REF _Ref373217983 \r \h  \* MERGEFORMAT </w:instrText>
       </w:r>
       <w:r>
         <w:fldChar w:fldCharType="separate"/>
@@ -11437,7 +12313,7 @@
         <w:fldChar w:fldCharType="end"/>
       </w:r>
       <w:r>
-        <w:t>.</w:t>
+        <w:t xml:space="preserve">. </w:t>
       </w:r>
     </w:p>
     <w:p>
@@ -11506,7 +12382,6 @@
           <w:rFonts w:asciiTheme="minorHAnsi" w:hAnsiTheme="minorHAnsi" w:cs="Courier New"/>
           <w:szCs w:val="22"/>
         </w:rPr>
-        <w:lastRenderedPageBreak/>
         <w:t xml:space="preserve">A comma </w:t>
       </w:r>
       <w:r>
@@ -12119,6 +12994,7 @@
         <w:jc w:val="both"/>
       </w:pPr>
       <w:r>
+        <w:lastRenderedPageBreak/>
         <w:t xml:space="preserve">This property is a comma separated list of class names of all provider classes that make up the final provider. </w:t>
       </w:r>
       <w:r>
@@ -12689,7 +13565,6 @@
       </w:pPr>
       <w:bookmarkStart w:id="143" w:name="_Ref371765566"/>
       <w:r>
-        <w:lastRenderedPageBreak/>
         <w:t xml:space="preserve">The </w:t>
       </w:r>
       <w:proofErr w:type="spellStart"/>
@@ -12842,6 +13717,7 @@
       </w:pPr>
       <w:bookmarkStart w:id="144" w:name="_Ref373217983"/>
       <w:r>
+        <w:lastRenderedPageBreak/>
         <w:t>Deployment</w:t>
       </w:r>
       <w:bookmarkEnd w:id="144"/>
@@ -12892,7 +13768,7 @@
           <w:sz w:val="20"/>
           <w:szCs w:val="20"/>
         </w:rPr>
-        <w:t>http://&lt;your</w:t>
+        <w:t>http</w:t>
       </w:r>
       <w:r>
         <w:rPr>
@@ -12901,7 +13777,7 @@
           <w:sz w:val="20"/>
           <w:szCs w:val="20"/>
         </w:rPr>
-        <w:t xml:space="preserve"> hostname</w:t>
+        <w:t>(s</w:t>
       </w:r>
       <w:proofErr w:type="gramStart"/>
       <w:r>
@@ -12911,9 +13787,8 @@
           <w:sz w:val="20"/>
           <w:szCs w:val="20"/>
         </w:rPr>
-        <w:t>&gt;:</w:t>
-      </w:r>
-      <w:proofErr w:type="gramEnd"/>
+        <w:t>)</w:t>
+      </w:r>
       <w:r>
         <w:rPr>
           <w:rFonts w:ascii="Courier New" w:hAnsi="Courier New" w:cs="Courier New"/>
@@ -12921,7 +13796,26 @@
           <w:sz w:val="20"/>
           <w:szCs w:val="20"/>
         </w:rPr>
-        <w:t>&lt;port&gt;</w:t>
+        <w:t>:</w:t>
+      </w:r>
+      <w:proofErr w:type="gramEnd"/>
+      <w:r>
+        <w:rPr>
+          <w:rFonts w:ascii="Courier New" w:hAnsi="Courier New" w:cs="Courier New"/>
+          <w:b/>
+          <w:sz w:val="20"/>
+          <w:szCs w:val="20"/>
+        </w:rPr>
+        <w:t>//&lt;your</w:t>
+      </w:r>
+      <w:r>
+        <w:rPr>
+          <w:rFonts w:ascii="Courier New" w:hAnsi="Courier New" w:cs="Courier New"/>
+          <w:b/>
+          <w:sz w:val="20"/>
+          <w:szCs w:val="20"/>
+        </w:rPr>
+        <w:t xml:space="preserve"> hostname&gt;:&lt;port&gt;</w:t>
       </w:r>
       <w:r>
         <w:rPr>
@@ -13092,13 +13986,69 @@
           <w:rFonts w:asciiTheme="minorHAnsi" w:hAnsiTheme="minorHAnsi" w:cs="Courier New"/>
           <w:szCs w:val="22"/>
         </w:rPr>
-        <w:t xml:space="preserve"> property</w:t>
+        <w:t xml:space="preserve"> and </w:t>
+      </w:r>
+      <w:proofErr w:type="spellStart"/>
+      <w:r>
+        <w:rPr>
+          <w:rFonts w:ascii="Courier New" w:hAnsi="Courier New" w:cs="Courier New"/>
+          <w:b/>
+        </w:rPr>
+        <w:t>env.connector.url</w:t>
+      </w:r>
+      <w:r>
+        <w:rPr>
+          <w:rFonts w:ascii="Courier New" w:hAnsi="Courier New" w:cs="Courier New"/>
+          <w:b/>
+        </w:rPr>
+        <w:t>.secure</w:t>
+      </w:r>
+      <w:proofErr w:type="spellEnd"/>
+      <w:r>
+        <w:rPr>
+          <w:rFonts w:ascii="Courier New" w:hAnsi="Courier New" w:cs="Courier New"/>
+          <w:b/>
+          <w:szCs w:val="22"/>
+        </w:rPr>
+        <w:t>.&lt;</w:t>
+      </w:r>
+      <w:proofErr w:type="spellStart"/>
+      <w:r>
+        <w:rPr>
+          <w:rFonts w:ascii="Courier New" w:hAnsi="Courier New" w:cs="Courier New"/>
+          <w:b/>
+          <w:szCs w:val="22"/>
+        </w:rPr>
+        <w:t>env_name</w:t>
+      </w:r>
+      <w:proofErr w:type="spellEnd"/>
+      <w:r>
+        <w:rPr>
+          <w:rFonts w:ascii="Courier New" w:hAnsi="Courier New" w:cs="Courier New"/>
+          <w:b/>
+          <w:szCs w:val="22"/>
+        </w:rPr>
+        <w:t>&gt;</w:t>
       </w:r>
       <w:r>
         <w:rPr>
           <w:rFonts w:asciiTheme="minorHAnsi" w:hAnsiTheme="minorHAnsi" w:cs="Courier New"/>
           <w:szCs w:val="22"/>
         </w:rPr>
+        <w:t xml:space="preserve"> </w:t>
+      </w:r>
+      <w:r>
+        <w:rPr>
+          <w:rFonts w:asciiTheme="minorHAnsi" w:hAnsiTheme="minorHAnsi" w:cs="Courier New"/>
+          <w:szCs w:val="22"/>
+        </w:rPr>
+        <w:t>property</w:t>
+      </w:r>
+      <w:r>
+        <w:rPr>
+          <w:rFonts w:asciiTheme="minorHAnsi" w:hAnsiTheme="minorHAnsi" w:cs="Courier New"/>
+          <w:szCs w:val="22"/>
+        </w:rPr>
         <w:t xml:space="preserve"> of the provider’s property file (see also section </w:t>
       </w:r>
       <w:r>
@@ -13113,7 +14063,7 @@
           <w:rFonts w:asciiTheme="minorHAnsi" w:hAnsiTheme="minorHAnsi" w:cs="Courier New"/>
           <w:szCs w:val="22"/>
         </w:rPr>
-        <w:instrText xml:space="preserve"> REF _Ref371768805 \r \h </w:instrText>
+        <w:instrText xml:space="preserve"> REF _Ref371768805 \r \h  \* MERGEFORMAT </w:instrText>
       </w:r>
       <w:r>
         <w:rPr>
@@ -13126,41 +14076,76 @@
           <w:rFonts w:asciiTheme="minorHAnsi" w:hAnsiTheme="minorHAnsi" w:cs="Courier New"/>
           <w:szCs w:val="22"/>
         </w:rPr>
-        <w:instrText xml:space="preserve"> \* MERGEFORMAT </w:instrText>
+        <w:fldChar w:fldCharType="separate"/>
       </w:r>
       <w:r>
         <w:rPr>
           <w:rFonts w:asciiTheme="minorHAnsi" w:hAnsiTheme="minorHAnsi" w:cs="Courier New"/>
           <w:szCs w:val="22"/>
         </w:rPr>
-        <w:fldChar w:fldCharType="separate"/>
+        <w:t>5.6.2.1.2</w:t>
       </w:r>
       <w:r>
         <w:rPr>
           <w:rFonts w:asciiTheme="minorHAnsi" w:hAnsiTheme="minorHAnsi" w:cs="Courier New"/>
           <w:szCs w:val="22"/>
         </w:rPr>
-        <w:t>5.6.2.1.2</w:t>
+        <w:fldChar w:fldCharType="end"/>
       </w:r>
       <w:r>
         <w:rPr>
           <w:rFonts w:asciiTheme="minorHAnsi" w:hAnsiTheme="minorHAnsi" w:cs="Courier New"/>
           <w:szCs w:val="22"/>
         </w:rPr>
-        <w:fldChar w:fldCharType="end"/>
+        <w:t>). Th</w:t>
       </w:r>
       <w:r>
         <w:rPr>
           <w:rFonts w:asciiTheme="minorHAnsi" w:hAnsiTheme="minorHAnsi" w:cs="Courier New"/>
           <w:szCs w:val="22"/>
         </w:rPr>
-        <w:t xml:space="preserve">). This URL is then used in the </w:t>
+        <w:t>ese</w:t>
       </w:r>
       <w:r>
         <w:rPr>
           <w:rFonts w:asciiTheme="minorHAnsi" w:hAnsiTheme="minorHAnsi" w:cs="Courier New"/>
           <w:szCs w:val="22"/>
         </w:rPr>
+        <w:t xml:space="preserve"> URL</w:t>
+      </w:r>
+      <w:r>
+        <w:rPr>
+          <w:rFonts w:asciiTheme="minorHAnsi" w:hAnsiTheme="minorHAnsi" w:cs="Courier New"/>
+          <w:szCs w:val="22"/>
+        </w:rPr>
+        <w:t>s</w:t>
+      </w:r>
+      <w:r>
+        <w:rPr>
+          <w:rFonts w:asciiTheme="minorHAnsi" w:hAnsiTheme="minorHAnsi" w:cs="Courier New"/>
+          <w:szCs w:val="22"/>
+        </w:rPr>
+        <w:t xml:space="preserve"> </w:t>
+      </w:r>
+      <w:r>
+        <w:rPr>
+          <w:rFonts w:asciiTheme="minorHAnsi" w:hAnsiTheme="minorHAnsi" w:cs="Courier New"/>
+          <w:szCs w:val="22"/>
+        </w:rPr>
+        <w:t>are</w:t>
+      </w:r>
+      <w:r>
+        <w:rPr>
+          <w:rFonts w:asciiTheme="minorHAnsi" w:hAnsiTheme="minorHAnsi" w:cs="Courier New"/>
+          <w:szCs w:val="22"/>
+        </w:rPr>
+        <w:t xml:space="preserve"> then used in the </w:t>
+      </w:r>
+      <w:r>
+        <w:rPr>
+          <w:rFonts w:asciiTheme="minorHAnsi" w:hAnsiTheme="minorHAnsi" w:cs="Courier New"/>
+          <w:szCs w:val="22"/>
+        </w:rPr>
         <w:t>environment template XML files in the provider’s ‘template’ directory of the environment store</w:t>
       </w:r>
       <w:r>
@@ -13168,7 +14153,35 @@
           <w:rFonts w:asciiTheme="minorHAnsi" w:hAnsiTheme="minorHAnsi" w:cs="Courier New"/>
           <w:szCs w:val="22"/>
         </w:rPr>
-        <w:t>. It will add that URL to the “connector” URIs in the template files.</w:t>
+        <w:t xml:space="preserve">. It will add </w:t>
+      </w:r>
+      <w:r>
+        <w:rPr>
+          <w:rFonts w:asciiTheme="minorHAnsi" w:hAnsiTheme="minorHAnsi" w:cs="Courier New"/>
+          <w:szCs w:val="22"/>
+        </w:rPr>
+        <w:t>the appropriate</w:t>
+      </w:r>
+      <w:r>
+        <w:rPr>
+          <w:rFonts w:asciiTheme="minorHAnsi" w:hAnsiTheme="minorHAnsi" w:cs="Courier New"/>
+          <w:szCs w:val="22"/>
+        </w:rPr>
+        <w:t xml:space="preserve"> URL</w:t>
+      </w:r>
+      <w:r>
+        <w:rPr>
+          <w:rFonts w:asciiTheme="minorHAnsi" w:hAnsiTheme="minorHAnsi" w:cs="Courier New"/>
+          <w:szCs w:val="22"/>
+        </w:rPr>
+        <w:t xml:space="preserve"> (secured or unsecured)</w:t>
+      </w:r>
+      <w:r>
+        <w:rPr>
+          <w:rFonts w:asciiTheme="minorHAnsi" w:hAnsiTheme="minorHAnsi" w:cs="Courier New"/>
+          <w:szCs w:val="22"/>
+        </w:rPr>
+        <w:t xml:space="preserve"> to the “connector” URIs in the template files.</w:t>
       </w:r>
       <w:r>
         <w:rPr>
@@ -13184,6 +14197,10 @@
         <w:spacing w:before="120"/>
         <w:ind w:left="0"/>
         <w:jc w:val="both"/>
+        <w:rPr>
+          <w:rFonts w:asciiTheme="minorHAnsi" w:hAnsiTheme="minorHAnsi" w:cs="Courier New"/>
+          <w:szCs w:val="22"/>
+        </w:rPr>
       </w:pPr>
       <w:r>
         <w:rPr>
@@ -13236,16 +14253,697 @@
     </w:p>
     <w:p>
       <w:pPr>
+        <w:pStyle w:val="Heading2"/>
+      </w:pPr>
+      <w:bookmarkStart w:id="145" w:name="_Toc374448695"/>
+      <w:r>
+        <w:t>Security – HTTPS Configuration</w:t>
+      </w:r>
+      <w:bookmarkEnd w:id="145"/>
+    </w:p>
+    <w:p>
+      <w:pPr>
+        <w:pStyle w:val="Body1"/>
+        <w:spacing w:before="0"/>
+        <w:ind w:left="0"/>
+        <w:jc w:val="both"/>
+      </w:pPr>
+      <w:r>
+        <w:t xml:space="preserve">There are a few configuration steps required </w:t>
+      </w:r>
+      <w:r>
+        <w:t>to set-up your consumer and provider to use HTTPS (</w:t>
+      </w:r>
+      <w:r>
+        <w:t>secured connections</w:t>
+      </w:r>
+      <w:r>
+        <w:t>)</w:t>
+      </w:r>
+      <w:r>
+        <w:t>. The main configuration is on the consumer rather than on the provider.</w:t>
+      </w:r>
+    </w:p>
+    <w:p>
+      <w:pPr>
+        <w:pStyle w:val="Heading3"/>
+      </w:pPr>
+      <w:bookmarkStart w:id="146" w:name="_Toc374448696"/>
+      <w:r>
+        <w:t>Provider</w:t>
+      </w:r>
+      <w:bookmarkEnd w:id="146"/>
+    </w:p>
+    <w:p>
+      <w:pPr>
+        <w:pStyle w:val="Body1"/>
+        <w:spacing w:before="0"/>
+        <w:ind w:left="0"/>
+        <w:jc w:val="both"/>
+      </w:pPr>
+      <w:r>
+        <w:t xml:space="preserve">This framework assumes that your provider is running in a web- or application container. To configure HTTPS you must configure your web- or application container to use https. </w:t>
+      </w:r>
+      <w:proofErr w:type="gramStart"/>
+      <w:r>
+        <w:t>This is generally done in terms of generating a private certificate and import</w:t>
+      </w:r>
+      <w:proofErr w:type="gramEnd"/>
+      <w:r>
+        <w:t xml:space="preserve"> it into an appropriate keystore and/or trusted certificate store. Also if you have a proxy in place, certificates might be managed </w:t>
+      </w:r>
+      <w:r>
+        <w:t>in</w:t>
+      </w:r>
+      <w:r>
+        <w:t xml:space="preserve"> that </w:t>
+      </w:r>
+      <w:r>
+        <w:t>component</w:t>
+      </w:r>
+      <w:r>
+        <w:t xml:space="preserve">. In either </w:t>
+      </w:r>
+      <w:r>
+        <w:t xml:space="preserve">case </w:t>
+      </w:r>
+      <w:r>
+        <w:t>the configuration of HTTPS is not in your actual provider but in other components. It is outside the scope of this document to describe how your web-, app-</w:t>
+      </w:r>
+      <w:r>
+        <w:t>container</w:t>
+      </w:r>
+      <w:r>
+        <w:t xml:space="preserve"> or your proxy is configured to use/accepts HTTPS.</w:t>
+      </w:r>
+    </w:p>
+    <w:p>
+      <w:pPr>
+        <w:pStyle w:val="Body1"/>
+        <w:spacing w:before="0"/>
+        <w:ind w:left="0"/>
+        <w:jc w:val="both"/>
+      </w:pPr>
+      <w:r>
+        <w:t xml:space="preserve">The provider must only set the two properties called </w:t>
+      </w:r>
+      <w:r>
+        <w:rPr>
+          <w:rFonts w:ascii="Courier New" w:hAnsi="Courier New" w:cs="Courier New"/>
+          <w:sz w:val="20"/>
+          <w:szCs w:val="20"/>
+        </w:rPr>
+        <w:t>env.connector.url</w:t>
+      </w:r>
+      <w:proofErr w:type="gramStart"/>
+      <w:r>
+        <w:rPr>
+          <w:rFonts w:ascii="Courier New" w:hAnsi="Courier New" w:cs="Courier New"/>
+          <w:sz w:val="20"/>
+          <w:szCs w:val="20"/>
+        </w:rPr>
+        <w:t>.&lt;</w:t>
+      </w:r>
+      <w:proofErr w:type="spellStart"/>
+      <w:proofErr w:type="gramEnd"/>
+      <w:r>
+        <w:rPr>
+          <w:rFonts w:ascii="Courier New" w:hAnsi="Courier New" w:cs="Courier New"/>
+          <w:sz w:val="20"/>
+          <w:szCs w:val="20"/>
+        </w:rPr>
+        <w:t>env_name</w:t>
+      </w:r>
+      <w:proofErr w:type="spellEnd"/>
+      <w:r>
+        <w:rPr>
+          <w:rFonts w:ascii="Courier New" w:hAnsi="Courier New" w:cs="Courier New"/>
+          <w:sz w:val="20"/>
+          <w:szCs w:val="20"/>
+        </w:rPr>
+        <w:t>&gt;</w:t>
+      </w:r>
+      <w:r>
+        <w:t xml:space="preserve"> (http) and </w:t>
+      </w:r>
+      <w:proofErr w:type="spellStart"/>
+      <w:r>
+        <w:rPr>
+          <w:rFonts w:ascii="Courier New" w:hAnsi="Courier New" w:cs="Courier New"/>
+          <w:sz w:val="20"/>
+          <w:szCs w:val="20"/>
+        </w:rPr>
+        <w:t>env.connector.url.secure</w:t>
+      </w:r>
+      <w:proofErr w:type="spellEnd"/>
+      <w:r>
+        <w:rPr>
+          <w:rFonts w:ascii="Courier New" w:hAnsi="Courier New" w:cs="Courier New"/>
+          <w:sz w:val="20"/>
+          <w:szCs w:val="20"/>
+        </w:rPr>
+        <w:t>.&lt;</w:t>
+      </w:r>
+      <w:proofErr w:type="spellStart"/>
+      <w:r>
+        <w:rPr>
+          <w:rFonts w:ascii="Courier New" w:hAnsi="Courier New" w:cs="Courier New"/>
+          <w:sz w:val="20"/>
+          <w:szCs w:val="20"/>
+        </w:rPr>
+        <w:t>env_name</w:t>
+      </w:r>
+      <w:proofErr w:type="spellEnd"/>
+      <w:r>
+        <w:rPr>
+          <w:rFonts w:ascii="Courier New" w:hAnsi="Courier New" w:cs="Courier New"/>
+          <w:sz w:val="20"/>
+          <w:szCs w:val="20"/>
+        </w:rPr>
+        <w:t>&gt;</w:t>
+      </w:r>
+      <w:r>
+        <w:t xml:space="preserve"> (https) to appropriate values in the provider’s properties file (see section </w:t>
+      </w:r>
+      <w:r>
+        <w:fldChar w:fldCharType="begin"/>
+      </w:r>
+      <w:r>
+        <w:instrText xml:space="preserve"> REF _Ref371768805 \r \h </w:instrText>
+      </w:r>
+      <w:r>
+        <w:fldChar w:fldCharType="separate"/>
+      </w:r>
+      <w:r>
+        <w:t>5.6.2.1.2</w:t>
+      </w:r>
+      <w:r>
+        <w:fldChar w:fldCharType="end"/>
+      </w:r>
+      <w:r>
+        <w:t xml:space="preserve"> for details).</w:t>
+      </w:r>
+    </w:p>
+    <w:p>
+      <w:pPr>
+        <w:pStyle w:val="Heading3"/>
+      </w:pPr>
+      <w:bookmarkStart w:id="147" w:name="_Ref374448067"/>
+      <w:bookmarkStart w:id="148" w:name="_Toc374448697"/>
+      <w:r>
+        <w:t>Consumer</w:t>
+      </w:r>
+      <w:bookmarkEnd w:id="147"/>
+      <w:bookmarkEnd w:id="148"/>
+    </w:p>
+    <w:p>
+      <w:pPr>
+        <w:pStyle w:val="Body1"/>
+        <w:spacing w:before="0"/>
+        <w:ind w:left="0"/>
+        <w:jc w:val="both"/>
+      </w:pPr>
+      <w:r>
+        <w:t xml:space="preserve">There are a number of steps required to configure your consumer to use HTTPS. </w:t>
+      </w:r>
+      <w:r>
+        <w:t>Before you do anything you must have</w:t>
+      </w:r>
+      <w:r>
+        <w:t xml:space="preserve"> the public component of the provider’s certificate</w:t>
+      </w:r>
+      <w:r>
+        <w:t xml:space="preserve"> available to you</w:t>
+      </w:r>
+      <w:r>
+        <w:t xml:space="preserve">. </w:t>
+      </w:r>
+    </w:p>
+    <w:p>
+      <w:pPr>
+        <w:pStyle w:val="Body1"/>
+        <w:spacing w:before="0"/>
+        <w:ind w:left="0"/>
+        <w:jc w:val="both"/>
+      </w:pPr>
+      <w:r>
+        <w:t>All the steps in this section assume you have such a certificate.</w:t>
+      </w:r>
+      <w:r>
+        <w:t xml:space="preserve"> Java has a tool called ‘</w:t>
+      </w:r>
+      <w:proofErr w:type="spellStart"/>
+      <w:r>
+        <w:t>keytool</w:t>
+      </w:r>
+      <w:proofErr w:type="spellEnd"/>
+      <w:r>
+        <w:t xml:space="preserve">’ with which you can perform all necessary operations to import, view, remove, generate, list </w:t>
+      </w:r>
+      <w:proofErr w:type="spellStart"/>
+      <w:r>
+        <w:t>etc</w:t>
+      </w:r>
+      <w:proofErr w:type="spellEnd"/>
+      <w:r>
+        <w:t xml:space="preserve"> certificates in your keystore. A good web-site on all of these commands can be found at </w:t>
+      </w:r>
+      <w:hyperlink r:id="rId18" w:history="1">
+        <w:r>
+          <w:rPr>
+            <w:rStyle w:val="Hyperlink"/>
+          </w:rPr>
+          <w:t>http://www.sslshopper.com/article-most-common-java-keytool-keystore-commands.html</w:t>
+        </w:r>
+      </w:hyperlink>
+      <w:r>
+        <w:t xml:space="preserve">. There is </w:t>
+      </w:r>
+      <w:r>
+        <w:t xml:space="preserve">also </w:t>
+      </w:r>
+      <w:r>
+        <w:t xml:space="preserve">a number of GUI driven tools that help you to perform all of the command with a GUI rather than a command line tool. One of these tools is </w:t>
+      </w:r>
+      <w:proofErr w:type="spellStart"/>
+      <w:r>
+        <w:t>Portecle</w:t>
+      </w:r>
+      <w:proofErr w:type="spellEnd"/>
+      <w:r>
+        <w:t xml:space="preserve"> (</w:t>
+      </w:r>
+      <w:hyperlink r:id="rId19" w:history="1">
+        <w:r>
+          <w:rPr>
+            <w:rStyle w:val="Hyperlink"/>
+          </w:rPr>
+          <w:t>http://portecle.sourceforge.net/</w:t>
+        </w:r>
+      </w:hyperlink>
+      <w:r>
+        <w:t xml:space="preserve">). Use </w:t>
+      </w:r>
+      <w:r>
+        <w:t>either the Java command line too</w:t>
+      </w:r>
+      <w:r>
+        <w:t>l ‘</w:t>
+      </w:r>
+      <w:proofErr w:type="spellStart"/>
+      <w:r>
+        <w:t>keytool</w:t>
+      </w:r>
+      <w:proofErr w:type="spellEnd"/>
+      <w:r>
+        <w:t>’ or one of the GUI driven tools to perform the following steps to configure your certificate keystore and trusted certificate authority store:</w:t>
+      </w:r>
+    </w:p>
+    <w:p>
+      <w:pPr>
+        <w:pStyle w:val="Body1"/>
+        <w:spacing w:before="0"/>
+        <w:ind w:left="0"/>
+        <w:jc w:val="both"/>
+        <w:rPr>
+          <w:sz w:val="16"/>
+          <w:szCs w:val="16"/>
+        </w:rPr>
+      </w:pPr>
+    </w:p>
+    <w:p>
+      <w:pPr>
+        <w:pStyle w:val="Body1"/>
+        <w:numPr>
+          <w:ilvl w:val="0"/>
+          <w:numId w:val="35"/>
+        </w:numPr>
+        <w:spacing w:before="0"/>
+        <w:jc w:val="both"/>
+      </w:pPr>
+      <w:r>
+        <w:t>Import the public component of the provider’s certificate into your keystore. Note you may have to create the keystore first</w:t>
+      </w:r>
+      <w:r>
+        <w:t xml:space="preserve"> (</w:t>
+      </w:r>
+      <w:proofErr w:type="spellStart"/>
+      <w:r>
+        <w:t>keystore.jks</w:t>
+      </w:r>
+      <w:proofErr w:type="spellEnd"/>
+      <w:r>
+        <w:t>)</w:t>
+      </w:r>
+      <w:r>
+        <w:t>. Use one of the tools mentioned in the previous section to import the certificate and/or create the keystore.</w:t>
+      </w:r>
+    </w:p>
+    <w:p>
+      <w:pPr>
+        <w:pStyle w:val="Body1"/>
+        <w:numPr>
+          <w:ilvl w:val="0"/>
+          <w:numId w:val="35"/>
+        </w:numPr>
+        <w:spacing w:before="0"/>
+        <w:jc w:val="both"/>
+      </w:pPr>
+      <w:r>
+        <w:lastRenderedPageBreak/>
+        <w:t xml:space="preserve">If you are importing a certificate that has been issued with a known certificate authority such as VeriSign, </w:t>
+      </w:r>
+      <w:proofErr w:type="spellStart"/>
+      <w:r>
+        <w:t>Semantec</w:t>
+      </w:r>
+      <w:proofErr w:type="spellEnd"/>
+      <w:r>
+        <w:t xml:space="preserve">, </w:t>
+      </w:r>
+      <w:proofErr w:type="spellStart"/>
+      <w:r>
+        <w:t>Th</w:t>
+      </w:r>
+      <w:r>
+        <w:t>aw</w:t>
+      </w:r>
+      <w:r>
+        <w:t>te</w:t>
+      </w:r>
+      <w:proofErr w:type="spellEnd"/>
+      <w:r>
+        <w:t xml:space="preserve"> </w:t>
+      </w:r>
+      <w:proofErr w:type="spellStart"/>
+      <w:r>
+        <w:t>etc</w:t>
+      </w:r>
+      <w:proofErr w:type="spellEnd"/>
+      <w:r>
+        <w:t xml:space="preserve"> then you are just about done. If you use a certificate from a lesser known issuer or a self-signed certificate then you must also import your certificate into the ‘trusted true store’ (</w:t>
+      </w:r>
+      <w:proofErr w:type="spellStart"/>
+      <w:r>
+        <w:t>cacerts</w:t>
+      </w:r>
+      <w:proofErr w:type="spellEnd"/>
+      <w:r>
+        <w:t xml:space="preserve"> or </w:t>
+      </w:r>
+      <w:proofErr w:type="spellStart"/>
+      <w:r>
+        <w:t>cacerts.jks</w:t>
+      </w:r>
+      <w:proofErr w:type="spellEnd"/>
+      <w:r>
+        <w:t>). In that case you may also need/want to create the trusted certificate authority store with one of the above tools.</w:t>
+      </w:r>
+    </w:p>
+    <w:p>
+      <w:pPr>
+        <w:pStyle w:val="Body1"/>
+        <w:numPr>
+          <w:ilvl w:val="0"/>
+          <w:numId w:val="35"/>
+        </w:numPr>
+        <w:spacing w:before="0"/>
+        <w:jc w:val="both"/>
+      </w:pPr>
+      <w:r>
+        <w:t xml:space="preserve">Once you have imported your certificate in applicable certificate stores you must tell your consumer where these stores are located and what the password of these stores is. Open the </w:t>
+      </w:r>
+      <w:proofErr w:type="spellStart"/>
+      <w:r>
+        <w:t>environment.properties</w:t>
+      </w:r>
+      <w:proofErr w:type="spellEnd"/>
+      <w:r>
+        <w:t xml:space="preserve"> file and set the full path to the keystore (</w:t>
+      </w:r>
+      <w:proofErr w:type="spellStart"/>
+      <w:r>
+        <w:rPr>
+          <w:rFonts w:ascii="Courier New" w:hAnsi="Courier New" w:cs="Courier New"/>
+          <w:sz w:val="20"/>
+          <w:szCs w:val="20"/>
+        </w:rPr>
+        <w:t>key.store</w:t>
+      </w:r>
+      <w:proofErr w:type="spellEnd"/>
+      <w:r>
+        <w:t xml:space="preserve"> property) and trusted keystore (</w:t>
+      </w:r>
+      <w:proofErr w:type="spellStart"/>
+      <w:r>
+        <w:rPr>
+          <w:rFonts w:ascii="Courier New" w:hAnsi="Courier New" w:cs="Courier New"/>
+          <w:sz w:val="20"/>
+          <w:szCs w:val="20"/>
+        </w:rPr>
+        <w:t>trust.store</w:t>
+      </w:r>
+      <w:proofErr w:type="spellEnd"/>
+      <w:r>
+        <w:t xml:space="preserve"> property), as well as the password (</w:t>
+      </w:r>
+      <w:proofErr w:type="spellStart"/>
+      <w:r>
+        <w:rPr>
+          <w:rFonts w:ascii="Courier New" w:hAnsi="Courier New" w:cs="Courier New"/>
+          <w:sz w:val="20"/>
+          <w:szCs w:val="20"/>
+        </w:rPr>
+        <w:t>key.store.password</w:t>
+      </w:r>
+      <w:proofErr w:type="spellEnd"/>
+      <w:r>
+        <w:t xml:space="preserve"> and </w:t>
+      </w:r>
+      <w:proofErr w:type="spellStart"/>
+      <w:r>
+        <w:rPr>
+          <w:rFonts w:ascii="Courier New" w:hAnsi="Courier New" w:cs="Courier New"/>
+          <w:sz w:val="20"/>
+          <w:szCs w:val="20"/>
+        </w:rPr>
+        <w:t>trust.store.password</w:t>
+      </w:r>
+      <w:proofErr w:type="spellEnd"/>
+      <w:r>
+        <w:t xml:space="preserve"> property) for each store and save the </w:t>
+      </w:r>
+      <w:proofErr w:type="spellStart"/>
+      <w:r>
+        <w:t>environment.properties</w:t>
+      </w:r>
+      <w:proofErr w:type="spellEnd"/>
+      <w:r>
+        <w:t xml:space="preserve"> file. Note if you have used a certificate from a known certificate authority and have not imported it to you</w:t>
+      </w:r>
+      <w:r>
+        <w:t>r</w:t>
+      </w:r>
+      <w:r>
+        <w:t xml:space="preserve"> trust store then you can just point </w:t>
+      </w:r>
+      <w:r>
+        <w:t xml:space="preserve">the </w:t>
+      </w:r>
+      <w:proofErr w:type="spellStart"/>
+      <w:r>
+        <w:rPr>
+          <w:rFonts w:ascii="Courier New" w:hAnsi="Courier New" w:cs="Courier New"/>
+          <w:sz w:val="20"/>
+          <w:szCs w:val="20"/>
+        </w:rPr>
+        <w:t>trust.store</w:t>
+      </w:r>
+      <w:proofErr w:type="spellEnd"/>
+      <w:r>
+        <w:t xml:space="preserve"> property</w:t>
+      </w:r>
+      <w:r>
+        <w:t xml:space="preserve"> </w:t>
+      </w:r>
+      <w:r>
+        <w:t>to the existing Java trust store located in the JRE’s install directory under &lt;</w:t>
+      </w:r>
+      <w:proofErr w:type="spellStart"/>
+      <w:r>
+        <w:t>jre</w:t>
+      </w:r>
+      <w:proofErr w:type="spellEnd"/>
+      <w:r>
+        <w:t>&gt;/lib/security/</w:t>
+      </w:r>
+      <w:proofErr w:type="spellStart"/>
+      <w:r>
+        <w:t>cacerts</w:t>
+      </w:r>
+      <w:proofErr w:type="spellEnd"/>
+      <w:r>
+        <w:t>.</w:t>
+      </w:r>
+    </w:p>
+    <w:p>
+      <w:pPr>
+        <w:pStyle w:val="Body1"/>
+        <w:numPr>
+          <w:ilvl w:val="0"/>
+          <w:numId w:val="35"/>
+        </w:numPr>
+        <w:spacing w:before="0"/>
+        <w:jc w:val="both"/>
+      </w:pPr>
+      <w:r>
+        <w:t xml:space="preserve">Finally ensure that your consumer’s property file sets the </w:t>
+      </w:r>
+      <w:proofErr w:type="spellStart"/>
+      <w:r>
+        <w:rPr>
+          <w:b/>
+        </w:rPr>
+        <w:t>env.use.https</w:t>
+      </w:r>
+      <w:proofErr w:type="spellEnd"/>
+      <w:proofErr w:type="gramStart"/>
+      <w:r>
+        <w:rPr>
+          <w:b/>
+        </w:rPr>
+        <w:t>.&lt;</w:t>
+      </w:r>
+      <w:proofErr w:type="spellStart"/>
+      <w:proofErr w:type="gramEnd"/>
+      <w:r>
+        <w:rPr>
+          <w:b/>
+        </w:rPr>
+        <w:t>env_name</w:t>
+      </w:r>
+      <w:proofErr w:type="spellEnd"/>
+      <w:r>
+        <w:rPr>
+          <w:b/>
+        </w:rPr>
+        <w:t>&gt;</w:t>
+      </w:r>
+      <w:r>
+        <w:t xml:space="preserve"> property to </w:t>
+      </w:r>
+      <w:r>
+        <w:rPr>
+          <w:rFonts w:ascii="Courier New" w:hAnsi="Courier New" w:cs="Courier New"/>
+          <w:b/>
+        </w:rPr>
+        <w:t>true</w:t>
+      </w:r>
+      <w:r>
+        <w:t xml:space="preserve"> and that the </w:t>
+      </w:r>
+      <w:proofErr w:type="spellStart"/>
+      <w:r>
+        <w:rPr>
+          <w:b/>
+        </w:rPr>
+        <w:t>env.baseURI</w:t>
+      </w:r>
+      <w:proofErr w:type="spellEnd"/>
+      <w:r>
+        <w:rPr>
+          <w:b/>
+        </w:rPr>
+        <w:t>.&lt;</w:t>
+      </w:r>
+      <w:proofErr w:type="spellStart"/>
+      <w:r>
+        <w:rPr>
+          <w:b/>
+        </w:rPr>
+        <w:t>env_name</w:t>
+      </w:r>
+      <w:proofErr w:type="spellEnd"/>
+      <w:r>
+        <w:rPr>
+          <w:b/>
+        </w:rPr>
+        <w:t>&gt;</w:t>
+      </w:r>
+      <w:r>
+        <w:t xml:space="preserve"> points to the secure endpoint locations such as </w:t>
+      </w:r>
+      <w:r>
+        <w:rPr>
+          <w:b/>
+          <w:i/>
+        </w:rPr>
+        <w:t>https</w:t>
+      </w:r>
+      <w:r>
+        <w:t>://&lt;host&gt;[:port]/</w:t>
+      </w:r>
+      <w:r>
+        <w:t xml:space="preserve">.... Note that not only the http changes to https but potentially the port number of the URI as well (see section </w:t>
+      </w:r>
+      <w:r>
+        <w:fldChar w:fldCharType="begin"/>
+      </w:r>
+      <w:r>
+        <w:instrText xml:space="preserve"> REF _Ref371768795 \r \h </w:instrText>
+      </w:r>
+      <w:r>
+        <w:fldChar w:fldCharType="separate"/>
+      </w:r>
+      <w:r>
+        <w:t>5.5.2.1.2</w:t>
+      </w:r>
+      <w:r>
+        <w:fldChar w:fldCharType="end"/>
+      </w:r>
+      <w:r>
+        <w:t xml:space="preserve"> for details about this property file).</w:t>
+      </w:r>
+    </w:p>
+    <w:p>
+      <w:pPr>
+        <w:pStyle w:val="Body1"/>
+        <w:spacing w:before="0"/>
+        <w:ind w:left="0"/>
+        <w:jc w:val="both"/>
+      </w:pPr>
+    </w:p>
+    <w:p>
+      <w:pPr>
+        <w:pStyle w:val="Body1"/>
+        <w:spacing w:before="0"/>
+        <w:ind w:left="0"/>
+        <w:jc w:val="both"/>
+      </w:pPr>
+      <w:r>
+        <w:t>Now restart your consumer/provider and all should start working and using HTTPS instead of HTTP. If your consumer has connected to an environment using HTTP before and now connects to it using HTTPS the environment store and its environment XML will automatically be updated with the new URL endpoints. There is no need to manually change anything in your environment store.</w:t>
+      </w:r>
+    </w:p>
+    <w:p>
+      <w:pPr>
+        <w:pStyle w:val="Body1"/>
+        <w:spacing w:before="0"/>
+        <w:ind w:left="0"/>
+        <w:jc w:val="both"/>
+      </w:pPr>
+    </w:p>
+    <w:p>
+      <w:pPr>
         <w:jc w:val="both"/>
       </w:pPr>
     </w:p>
     <w:p/>
     <w:sectPr>
-      <w:headerReference w:type="even" r:id="rId18"/>
-      <w:headerReference w:type="default" r:id="rId19"/>
-      <w:footerReference w:type="even" r:id="rId20"/>
-      <w:footerReference w:type="default" r:id="rId21"/>
-      <w:headerReference w:type="first" r:id="rId22"/>
+      <w:headerReference w:type="even" r:id="rId20"/>
+      <w:headerReference w:type="default" r:id="rId21"/>
+      <w:footerReference w:type="even" r:id="rId22"/>
+      <w:footerReference w:type="default" r:id="rId23"/>
+      <w:headerReference w:type="first" r:id="rId24"/>
       <w:pgSz w:w="11906" w:h="16838" w:code="9"/>
       <w:pgMar w:top="1701" w:right="1134" w:bottom="1304" w:left="1134" w:header="454" w:footer="340" w:gutter="284"/>
       <w:cols w:space="708"/>
@@ -13429,42 +15127,22 @@
     <w:r>
       <w:instrText xml:space="preserve"> QUOTE "Revision: " </w:instrText>
     </w:r>
-    <w:r>
-      <w:fldChar w:fldCharType="begin"/>
-    </w:r>
-    <w:r>
-      <w:instrText xml:space="preserve"> DOCPROPERTY "Revision" </w:instrText>
-    </w:r>
-    <w:r>
-      <w:fldChar w:fldCharType="separate"/>
-    </w:r>
-    <w:r>
-      <w:instrText>0.1</w:instrText>
-    </w:r>
-    <w:r>
-      <w:fldChar w:fldCharType="end"/>
-    </w:r>
+    <w:fldSimple w:instr=" DOCPROPERTY &quot;Revision&quot; ">
+      <w:r>
+        <w:instrText>0.1</w:instrText>
+      </w:r>
+    </w:fldSimple>
     <w:r>
       <w:fldChar w:fldCharType="begin"/>
     </w:r>
     <w:r>
       <w:instrText xml:space="preserve"> IF </w:instrText>
     </w:r>
-    <w:r>
-      <w:fldChar w:fldCharType="begin"/>
-    </w:r>
-    <w:r>
-      <w:instrText xml:space="preserve"> DOCPROPERTY "Status" </w:instrText>
-    </w:r>
-    <w:r>
-      <w:fldChar w:fldCharType="separate"/>
-    </w:r>
-    <w:r>
-      <w:instrText>draft</w:instrText>
-    </w:r>
-    <w:r>
-      <w:fldChar w:fldCharType="end"/>
-    </w:r>
+    <w:fldSimple w:instr=" DOCPROPERTY &quot;Status&quot; ">
+      <w:r>
+        <w:instrText>draft</w:instrText>
+      </w:r>
+    </w:fldSimple>
     <w:r>
       <w:instrText xml:space="preserve"> = "draft" " (</w:instrText>
     </w:r>
@@ -13560,39 +15238,19 @@
     <w:r>
       <w:tab/>
     </w:r>
-    <w:r>
-      <w:fldChar w:fldCharType="begin"/>
-    </w:r>
-    <w:r>
-      <w:instrText xml:space="preserve"> DOCPROPERTY "Title" </w:instrText>
-    </w:r>
-    <w:r>
-      <w:fldChar w:fldCharType="separate"/>
-    </w:r>
-    <w:r>
-      <w:t>Developer's Guide</w:t>
-    </w:r>
-    <w:r>
-      <w:fldChar w:fldCharType="end"/>
-    </w:r>
+    <w:fldSimple w:instr=" DOCPROPERTY &quot;Title&quot; ">
+      <w:r>
+        <w:t>Developer's Guide</w:t>
+      </w:r>
+    </w:fldSimple>
     <w:r>
       <w:t xml:space="preserve"> (</w:t>
     </w:r>
-    <w:r>
-      <w:fldChar w:fldCharType="begin"/>
-    </w:r>
-    <w:r>
-      <w:instrText xml:space="preserve"> DOCPROPERTY "SystemAbbreviation" </w:instrText>
-    </w:r>
-    <w:r>
-      <w:fldChar w:fldCharType="separate"/>
-    </w:r>
-    <w:r>
-      <w:t>SIF3-FW-JAVA</w:t>
-    </w:r>
-    <w:r>
-      <w:fldChar w:fldCharType="end"/>
-    </w:r>
+    <w:fldSimple w:instr=" DOCPROPERTY &quot;SystemAbbreviation&quot; ">
+      <w:r>
+        <w:t>SIF3-FW-JAVA</w:t>
+      </w:r>
+    </w:fldSimple>
     <w:r>
       <w:t>)</w:t>
     </w:r>
@@ -13660,7 +15318,7 @@
       <w:rPr>
         <w:noProof/>
       </w:rPr>
-      <w:t>8</w:t>
+      <w:t>2</w:t>
     </w:r>
     <w:r>
       <w:fldChar w:fldCharType="end"/>
@@ -13668,27 +15326,14 @@
     <w:r>
       <w:t xml:space="preserve"> of </w:t>
     </w:r>
-    <w:r>
-      <w:fldChar w:fldCharType="begin"/>
-    </w:r>
-    <w:r>
-      <w:instrText xml:space="preserve"> NUMPAGES </w:instrText>
-    </w:r>
-    <w:r>
-      <w:fldChar w:fldCharType="separate"/>
-    </w:r>
-    <w:r>
-      <w:rPr>
-        <w:noProof/>
-      </w:rPr>
-      <w:t>17</w:t>
-    </w:r>
-    <w:r>
-      <w:rPr>
-        <w:noProof/>
-      </w:rPr>
-      <w:fldChar w:fldCharType="end"/>
-    </w:r>
+    <w:fldSimple w:instr=" NUMPAGES ">
+      <w:r>
+        <w:rPr>
+          <w:noProof/>
+        </w:rPr>
+        <w:t>19</w:t>
+      </w:r>
+    </w:fldSimple>
     <w:r>
       <w:rPr>
         <w:noProof/>
@@ -13696,7 +15341,7 @@
       <mc:AlternateContent>
         <mc:Choice Requires="wps">
           <w:drawing>
-            <wp:anchor distT="0" distB="0" distL="114300" distR="114300" simplePos="0" relativeHeight="251657216" behindDoc="0" locked="1" layoutInCell="0" allowOverlap="0" wp14:anchorId="32404421" wp14:editId="668267B3">
+            <wp:anchor distT="0" distB="0" distL="114300" distR="114300" simplePos="0" relativeHeight="251657216" behindDoc="0" locked="1" layoutInCell="0" allowOverlap="0" wp14:anchorId="30F53997" wp14:editId="4AAF2A99">
               <wp:simplePos x="0" y="0"/>
               <wp:positionH relativeFrom="page">
                 <wp:posOffset>720090</wp:posOffset>
@@ -13775,39 +15420,19 @@
     <w:pPr>
       <w:pStyle w:val="Footer"/>
     </w:pPr>
-    <w:r>
-      <w:fldChar w:fldCharType="begin"/>
-    </w:r>
-    <w:r>
-      <w:instrText xml:space="preserve"> DOCPROPERTY "SystemAbbreviation" </w:instrText>
-    </w:r>
-    <w:r>
-      <w:fldChar w:fldCharType="separate"/>
-    </w:r>
-    <w:r>
-      <w:t>SIF3-FW-JAVA</w:t>
-    </w:r>
-    <w:r>
-      <w:fldChar w:fldCharType="end"/>
-    </w:r>
+    <w:fldSimple w:instr=" DOCPROPERTY &quot;SystemAbbreviation&quot; ">
+      <w:r>
+        <w:t>SIF3-FW-JAVA</w:t>
+      </w:r>
+    </w:fldSimple>
     <w:r>
       <w:t xml:space="preserve"> Version </w:t>
     </w:r>
-    <w:r>
-      <w:fldChar w:fldCharType="begin"/>
-    </w:r>
-    <w:r>
-      <w:instrText xml:space="preserve"> DOCPROPERTY "SystemVersion" </w:instrText>
-    </w:r>
-    <w:r>
-      <w:fldChar w:fldCharType="separate"/>
-    </w:r>
-    <w:r>
-      <w:t>0.1</w:t>
-    </w:r>
-    <w:r>
-      <w:fldChar w:fldCharType="end"/>
-    </w:r>
+    <w:fldSimple w:instr=" DOCPROPERTY &quot;SystemVersion&quot; ">
+      <w:r>
+        <w:t>0.1</w:t>
+      </w:r>
+    </w:fldSimple>
     <w:r>
       <w:tab/>
     </w:r>
@@ -13820,42 +15445,22 @@
     <w:r>
       <w:instrText xml:space="preserve"> QUOTE "Revision: " </w:instrText>
     </w:r>
-    <w:r>
-      <w:fldChar w:fldCharType="begin"/>
-    </w:r>
-    <w:r>
-      <w:instrText xml:space="preserve"> DOCPROPERTY "Revision" </w:instrText>
-    </w:r>
-    <w:r>
-      <w:fldChar w:fldCharType="separate"/>
-    </w:r>
-    <w:r>
-      <w:instrText>0.1</w:instrText>
-    </w:r>
-    <w:r>
-      <w:fldChar w:fldCharType="end"/>
-    </w:r>
+    <w:fldSimple w:instr=" DOCPROPERTY &quot;Revision&quot; ">
+      <w:r>
+        <w:instrText>0.1</w:instrText>
+      </w:r>
+    </w:fldSimple>
     <w:r>
       <w:fldChar w:fldCharType="begin"/>
     </w:r>
     <w:r>
       <w:instrText xml:space="preserve"> IF </w:instrText>
     </w:r>
-    <w:r>
-      <w:fldChar w:fldCharType="begin"/>
-    </w:r>
-    <w:r>
-      <w:instrText xml:space="preserve"> DOCPROPERTY "Status" </w:instrText>
-    </w:r>
-    <w:r>
-      <w:fldChar w:fldCharType="separate"/>
-    </w:r>
-    <w:r>
-      <w:instrText>draft</w:instrText>
-    </w:r>
-    <w:r>
-      <w:fldChar w:fldCharType="end"/>
-    </w:r>
+    <w:fldSimple w:instr=" DOCPROPERTY &quot;Status&quot; ">
+      <w:r>
+        <w:instrText>draft</w:instrText>
+      </w:r>
+    </w:fldSimple>
     <w:r>
       <w:instrText xml:space="preserve"> = "draft" " (</w:instrText>
     </w:r>
@@ -13950,21 +15555,11 @@
     <w:pPr>
       <w:pStyle w:val="Footer"/>
     </w:pPr>
-    <w:r>
-      <w:fldChar w:fldCharType="begin"/>
-    </w:r>
-    <w:r>
-      <w:instrText xml:space="preserve"> DOCPROPERTY "Title" </w:instrText>
-    </w:r>
-    <w:r>
-      <w:fldChar w:fldCharType="separate"/>
-    </w:r>
-    <w:r>
-      <w:t>Developer's Guide</w:t>
-    </w:r>
-    <w:r>
-      <w:fldChar w:fldCharType="end"/>
-    </w:r>
+    <w:fldSimple w:instr=" DOCPROPERTY &quot;Title&quot; ">
+      <w:r>
+        <w:t>Developer's Guide</w:t>
+      </w:r>
+    </w:fldSimple>
     <w:r>
       <w:tab/>
     </w:r>
@@ -14008,7 +15603,7 @@
       <w:rPr>
         <w:noProof/>
       </w:rPr>
-      <w:t>9</w:t>
+      <w:t>11</w:t>
     </w:r>
     <w:r>
       <w:fldChar w:fldCharType="end"/>
@@ -14016,27 +15611,14 @@
     <w:r>
       <w:t xml:space="preserve"> of </w:t>
     </w:r>
-    <w:r>
-      <w:fldChar w:fldCharType="begin"/>
-    </w:r>
-    <w:r>
-      <w:instrText xml:space="preserve"> NUMPAGES </w:instrText>
-    </w:r>
-    <w:r>
-      <w:fldChar w:fldCharType="separate"/>
-    </w:r>
-    <w:r>
-      <w:rPr>
-        <w:noProof/>
-      </w:rPr>
-      <w:t>17</w:t>
-    </w:r>
-    <w:r>
-      <w:rPr>
-        <w:noProof/>
-      </w:rPr>
-      <w:fldChar w:fldCharType="end"/>
-    </w:r>
+    <w:fldSimple w:instr=" NUMPAGES ">
+      <w:r>
+        <w:rPr>
+          <w:noProof/>
+        </w:rPr>
+        <w:t>19</w:t>
+      </w:r>
+    </w:fldSimple>
     <w:r>
       <w:rPr>
         <w:noProof/>
@@ -14044,7 +15626,7 @@
       <mc:AlternateContent>
         <mc:Choice Requires="wps">
           <w:drawing>
-            <wp:anchor distT="0" distB="0" distL="114300" distR="114300" simplePos="0" relativeHeight="251656192" behindDoc="0" locked="1" layoutInCell="0" allowOverlap="0" wp14:anchorId="42B69553" wp14:editId="718B6871">
+            <wp:anchor distT="0" distB="0" distL="114300" distR="114300" simplePos="0" relativeHeight="251656192" behindDoc="0" locked="1" layoutInCell="0" allowOverlap="0" wp14:anchorId="3D021A21" wp14:editId="14B14912">
               <wp:simplePos x="0" y="0"/>
               <wp:positionH relativeFrom="page">
                 <wp:posOffset>900430</wp:posOffset>
@@ -14149,7 +15731,7 @@
       <mc:AlternateContent>
         <mc:Choice Requires="wps">
           <w:drawing>
-            <wp:anchor distT="0" distB="0" distL="114300" distR="114300" simplePos="0" relativeHeight="251658240" behindDoc="0" locked="1" layoutInCell="0" allowOverlap="0">
+            <wp:anchor distT="0" distB="0" distL="114300" distR="114300" simplePos="0" relativeHeight="251658240" behindDoc="0" locked="1" layoutInCell="0" allowOverlap="0" wp14:anchorId="0803076A" wp14:editId="77403057">
               <wp:simplePos x="0" y="0"/>
               <wp:positionH relativeFrom="page">
                 <wp:posOffset>720090</wp:posOffset>
@@ -14218,21 +15800,11 @@
         </mc:Fallback>
       </mc:AlternateContent>
     </w:r>
-    <w:r>
-      <w:fldChar w:fldCharType="begin"/>
-    </w:r>
-    <w:r>
-      <w:instrText xml:space="preserve"> DOCPROPERTY "SystemTitle" </w:instrText>
-    </w:r>
-    <w:r>
-      <w:fldChar w:fldCharType="separate"/>
-    </w:r>
-    <w:r>
-      <w:t>SIF3 Framework</w:t>
-    </w:r>
-    <w:r>
-      <w:fldChar w:fldCharType="end"/>
-    </w:r>
+    <w:fldSimple w:instr=" DOCPROPERTY &quot;SystemTitle&quot; ">
+      <w:r>
+        <w:t>SIF3 Framework</w:t>
+      </w:r>
+    </w:fldSimple>
     <w:r>
       <w:tab/>
     </w:r>
@@ -14244,7 +15816,7 @@
         <w:noProof/>
       </w:rPr>
       <w:drawing>
-        <wp:inline distT="0" distB="0" distL="0" distR="0">
+        <wp:inline distT="0" distB="0" distL="0" distR="0" wp14:anchorId="748B7AB4" wp14:editId="25EF4A65">
           <wp:extent cx="2011680" cy="357505"/>
           <wp:effectExtent l="0" t="0" r="7620" b="4445"/>
           <wp:docPr id="1" name="Picture 1" descr="systemic-logo-md"/>
@@ -14307,7 +15879,7 @@
         <w:noProof/>
       </w:rPr>
       <w:drawing>
-        <wp:inline distT="0" distB="0" distL="0" distR="0">
+        <wp:inline distT="0" distB="0" distL="0" distR="0" wp14:anchorId="6805DA08" wp14:editId="438A60D6">
           <wp:extent cx="2011680" cy="357505"/>
           <wp:effectExtent l="0" t="0" r="7620" b="4445"/>
           <wp:docPr id="2" name="Picture 2" descr="systemic-logo-md"/>
@@ -14362,7 +15934,7 @@
       <mc:AlternateContent>
         <mc:Choice Requires="wps">
           <w:drawing>
-            <wp:anchor distT="0" distB="0" distL="114300" distR="114300" simplePos="0" relativeHeight="251659264" behindDoc="0" locked="1" layoutInCell="0" allowOverlap="0">
+            <wp:anchor distT="0" distB="0" distL="114300" distR="114300" simplePos="0" relativeHeight="251659264" behindDoc="0" locked="1" layoutInCell="0" allowOverlap="0" wp14:anchorId="2EB1DC37" wp14:editId="785A0816">
               <wp:simplePos x="0" y="0"/>
               <wp:positionH relativeFrom="page">
                 <wp:posOffset>900430</wp:posOffset>
@@ -14437,21 +16009,11 @@
     <w:r>
       <w:tab/>
     </w:r>
-    <w:r>
-      <w:fldChar w:fldCharType="begin"/>
-    </w:r>
-    <w:r>
-      <w:instrText xml:space="preserve"> DOCPROPERTY "SystemTitle" </w:instrText>
-    </w:r>
-    <w:r>
-      <w:fldChar w:fldCharType="separate"/>
-    </w:r>
-    <w:r>
-      <w:t>SIF3 Framework</w:t>
-    </w:r>
-    <w:r>
-      <w:fldChar w:fldCharType="end"/>
-    </w:r>
+    <w:fldSimple w:instr=" DOCPROPERTY &quot;SystemTitle&quot; ">
+      <w:r>
+        <w:t>SIF3 Framework</w:t>
+      </w:r>
+    </w:fldSimple>
   </w:p>
 </w:hdr>
 </file>
@@ -14472,7 +16034,7 @@
         <w:noProof/>
       </w:rPr>
       <w:drawing>
-        <wp:inline distT="0" distB="0" distL="0" distR="0">
+        <wp:inline distT="0" distB="0" distL="0" distR="0" wp14:anchorId="704CEC49" wp14:editId="5211A7ED">
           <wp:extent cx="2878455" cy="516890"/>
           <wp:effectExtent l="0" t="0" r="0" b="0"/>
           <wp:docPr id="3" name="Picture 3" descr="systemic-logo-lg"/>
@@ -14940,6 +16502,92 @@
     </w:lvl>
   </w:abstractNum>
   <w:abstractNum w:abstractNumId="4">
+    <w:nsid w:val="145839BC"/>
+    <w:multiLevelType w:val="hybridMultilevel"/>
+    <w:tmpl w:val="36F6E148"/>
+    <w:lvl w:ilvl="0" w:tplc="0C09000F">
+      <w:start w:val="1"/>
+      <w:numFmt w:val="decimal"/>
+      <w:lvlText w:val="%1."/>
+      <w:lvlJc w:val="left"/>
+      <w:pPr>
+        <w:ind w:left="720" w:hanging="360"/>
+      </w:pPr>
+    </w:lvl>
+    <w:lvl w:ilvl="1" w:tplc="0C090019" w:tentative="1">
+      <w:start w:val="1"/>
+      <w:numFmt w:val="lowerLetter"/>
+      <w:lvlText w:val="%2."/>
+      <w:lvlJc w:val="left"/>
+      <w:pPr>
+        <w:ind w:left="1440" w:hanging="360"/>
+      </w:pPr>
+    </w:lvl>
+    <w:lvl w:ilvl="2" w:tplc="0C09001B" w:tentative="1">
+      <w:start w:val="1"/>
+      <w:numFmt w:val="lowerRoman"/>
+      <w:lvlText w:val="%3."/>
+      <w:lvlJc w:val="right"/>
+      <w:pPr>
+        <w:ind w:left="2160" w:hanging="180"/>
+      </w:pPr>
+    </w:lvl>
+    <w:lvl w:ilvl="3" w:tplc="0C09000F" w:tentative="1">
+      <w:start w:val="1"/>
+      <w:numFmt w:val="decimal"/>
+      <w:lvlText w:val="%4."/>
+      <w:lvlJc w:val="left"/>
+      <w:pPr>
+        <w:ind w:left="2880" w:hanging="360"/>
+      </w:pPr>
+    </w:lvl>
+    <w:lvl w:ilvl="4" w:tplc="0C090019" w:tentative="1">
+      <w:start w:val="1"/>
+      <w:numFmt w:val="lowerLetter"/>
+      <w:lvlText w:val="%5."/>
+      <w:lvlJc w:val="left"/>
+      <w:pPr>
+        <w:ind w:left="3600" w:hanging="360"/>
+      </w:pPr>
+    </w:lvl>
+    <w:lvl w:ilvl="5" w:tplc="0C09001B" w:tentative="1">
+      <w:start w:val="1"/>
+      <w:numFmt w:val="lowerRoman"/>
+      <w:lvlText w:val="%6."/>
+      <w:lvlJc w:val="right"/>
+      <w:pPr>
+        <w:ind w:left="4320" w:hanging="180"/>
+      </w:pPr>
+    </w:lvl>
+    <w:lvl w:ilvl="6" w:tplc="0C09000F" w:tentative="1">
+      <w:start w:val="1"/>
+      <w:numFmt w:val="decimal"/>
+      <w:lvlText w:val="%7."/>
+      <w:lvlJc w:val="left"/>
+      <w:pPr>
+        <w:ind w:left="5040" w:hanging="360"/>
+      </w:pPr>
+    </w:lvl>
+    <w:lvl w:ilvl="7" w:tplc="0C090019" w:tentative="1">
+      <w:start w:val="1"/>
+      <w:numFmt w:val="lowerLetter"/>
+      <w:lvlText w:val="%8."/>
+      <w:lvlJc w:val="left"/>
+      <w:pPr>
+        <w:ind w:left="5760" w:hanging="360"/>
+      </w:pPr>
+    </w:lvl>
+    <w:lvl w:ilvl="8" w:tplc="0C09001B" w:tentative="1">
+      <w:start w:val="1"/>
+      <w:numFmt w:val="lowerRoman"/>
+      <w:lvlText w:val="%9."/>
+      <w:lvlJc w:val="right"/>
+      <w:pPr>
+        <w:ind w:left="6480" w:hanging="180"/>
+      </w:pPr>
+    </w:lvl>
+  </w:abstractNum>
+  <w:abstractNum w:abstractNumId="5">
     <w:nsid w:val="25B3072C"/>
     <w:multiLevelType w:val="hybridMultilevel"/>
     <w:tmpl w:val="B010FB52"/>
@@ -15058,7 +16706,7 @@
       </w:pPr>
     </w:lvl>
   </w:abstractNum>
-  <w:abstractNum w:abstractNumId="5">
+  <w:abstractNum w:abstractNumId="6">
     <w:nsid w:val="25FC6269"/>
     <w:multiLevelType w:val="multilevel"/>
     <w:tmpl w:val="E076A588"/>
@@ -15184,7 +16832,7 @@
       </w:rPr>
     </w:lvl>
   </w:abstractNum>
-  <w:abstractNum w:abstractNumId="6">
+  <w:abstractNum w:abstractNumId="7">
     <w:nsid w:val="27720D08"/>
     <w:multiLevelType w:val="multilevel"/>
     <w:tmpl w:val="41BC5DF0"/>
@@ -15323,7 +16971,7 @@
       </w:rPr>
     </w:lvl>
   </w:abstractNum>
-  <w:abstractNum w:abstractNumId="7">
+  <w:abstractNum w:abstractNumId="8">
     <w:nsid w:val="29637B75"/>
     <w:multiLevelType w:val="hybridMultilevel"/>
     <w:tmpl w:val="1F242742"/>
@@ -15436,7 +17084,7 @@
       </w:rPr>
     </w:lvl>
   </w:abstractNum>
-  <w:abstractNum w:abstractNumId="8">
+  <w:abstractNum w:abstractNumId="9">
     <w:nsid w:val="2A7E6EFF"/>
     <w:multiLevelType w:val="hybridMultilevel"/>
     <w:tmpl w:val="FC608996"/>
@@ -15549,7 +17197,7 @@
       </w:rPr>
     </w:lvl>
   </w:abstractNum>
-  <w:abstractNum w:abstractNumId="9">
+  <w:abstractNum w:abstractNumId="10">
     <w:nsid w:val="30D63AF2"/>
     <w:multiLevelType w:val="hybridMultilevel"/>
     <w:tmpl w:val="3F8AF15C"/>
@@ -15662,7 +17310,7 @@
       </w:rPr>
     </w:lvl>
   </w:abstractNum>
-  <w:abstractNum w:abstractNumId="10">
+  <w:abstractNum w:abstractNumId="11">
     <w:nsid w:val="30DA4CFA"/>
     <w:multiLevelType w:val="hybridMultilevel"/>
     <w:tmpl w:val="C304178C"/>
@@ -15775,7 +17423,7 @@
       </w:rPr>
     </w:lvl>
   </w:abstractNum>
-  <w:abstractNum w:abstractNumId="11">
+  <w:abstractNum w:abstractNumId="12">
     <w:nsid w:val="3630149A"/>
     <w:multiLevelType w:val="singleLevel"/>
     <w:tmpl w:val="0C090001"/>
@@ -15795,7 +17443,7 @@
       </w:rPr>
     </w:lvl>
   </w:abstractNum>
-  <w:abstractNum w:abstractNumId="12">
+  <w:abstractNum w:abstractNumId="13">
     <w:nsid w:val="3CDF7162"/>
     <w:multiLevelType w:val="hybridMultilevel"/>
     <w:tmpl w:val="3A9A91A8"/>
@@ -15935,7 +17583,7 @@
       </w:rPr>
     </w:lvl>
   </w:abstractNum>
-  <w:abstractNum w:abstractNumId="13">
+  <w:abstractNum w:abstractNumId="14">
     <w:nsid w:val="4328106D"/>
     <w:multiLevelType w:val="hybridMultilevel"/>
     <w:tmpl w:val="C1543512"/>
@@ -16075,7 +17723,7 @@
       </w:rPr>
     </w:lvl>
   </w:abstractNum>
-  <w:abstractNum w:abstractNumId="14">
+  <w:abstractNum w:abstractNumId="15">
     <w:nsid w:val="440E11A3"/>
     <w:multiLevelType w:val="multilevel"/>
     <w:tmpl w:val="3358FF80"/>
@@ -16250,7 +17898,7 @@
       </w:rPr>
     </w:lvl>
   </w:abstractNum>
-  <w:abstractNum w:abstractNumId="15">
+  <w:abstractNum w:abstractNumId="16">
     <w:nsid w:val="444435B6"/>
     <w:multiLevelType w:val="hybridMultilevel"/>
     <w:tmpl w:val="89E0FF8E"/>
@@ -16363,7 +18011,7 @@
       </w:rPr>
     </w:lvl>
   </w:abstractNum>
-  <w:abstractNum w:abstractNumId="16">
+  <w:abstractNum w:abstractNumId="17">
     <w:nsid w:val="480C3C34"/>
     <w:multiLevelType w:val="hybridMultilevel"/>
     <w:tmpl w:val="BEBE2E62"/>
@@ -16503,7 +18151,7 @@
       </w:rPr>
     </w:lvl>
   </w:abstractNum>
-  <w:abstractNum w:abstractNumId="17">
+  <w:abstractNum w:abstractNumId="18">
     <w:nsid w:val="487A36DC"/>
     <w:multiLevelType w:val="hybridMultilevel"/>
     <w:tmpl w:val="9724A8D4"/>
@@ -16643,7 +18291,7 @@
       </w:rPr>
     </w:lvl>
   </w:abstractNum>
-  <w:abstractNum w:abstractNumId="18">
+  <w:abstractNum w:abstractNumId="19">
     <w:nsid w:val="4C5D3E93"/>
     <w:multiLevelType w:val="hybridMultilevel"/>
     <w:tmpl w:val="9202E508"/>
@@ -16756,7 +18404,7 @@
       </w:rPr>
     </w:lvl>
   </w:abstractNum>
-  <w:abstractNum w:abstractNumId="19">
+  <w:abstractNum w:abstractNumId="20">
     <w:nsid w:val="4D7700E3"/>
     <w:multiLevelType w:val="hybridMultilevel"/>
     <w:tmpl w:val="76669ABA"/>
@@ -16896,7 +18544,7 @@
       </w:rPr>
     </w:lvl>
   </w:abstractNum>
-  <w:abstractNum w:abstractNumId="20">
+  <w:abstractNum w:abstractNumId="21">
     <w:nsid w:val="52B5408A"/>
     <w:multiLevelType w:val="hybridMultilevel"/>
     <w:tmpl w:val="788AE72C"/>
@@ -17036,7 +18684,7 @@
       </w:rPr>
     </w:lvl>
   </w:abstractNum>
-  <w:abstractNum w:abstractNumId="21">
+  <w:abstractNum w:abstractNumId="22">
     <w:nsid w:val="56F66AD1"/>
     <w:multiLevelType w:val="hybridMultilevel"/>
     <w:tmpl w:val="436CF258"/>
@@ -17149,7 +18797,7 @@
       </w:rPr>
     </w:lvl>
   </w:abstractNum>
-  <w:abstractNum w:abstractNumId="22">
+  <w:abstractNum w:abstractNumId="23">
     <w:nsid w:val="5A8905DF"/>
     <w:multiLevelType w:val="multilevel"/>
     <w:tmpl w:val="86443F36"/>
@@ -17294,7 +18942,7 @@
       </w:rPr>
     </w:lvl>
   </w:abstractNum>
-  <w:abstractNum w:abstractNumId="23">
+  <w:abstractNum w:abstractNumId="24">
     <w:nsid w:val="6683005D"/>
     <w:multiLevelType w:val="hybridMultilevel"/>
     <w:tmpl w:val="5608D14E"/>
@@ -17434,7 +19082,7 @@
       </w:rPr>
     </w:lvl>
   </w:abstractNum>
-  <w:abstractNum w:abstractNumId="24">
+  <w:abstractNum w:abstractNumId="25">
     <w:nsid w:val="69E676CF"/>
     <w:multiLevelType w:val="hybridMultilevel"/>
     <w:tmpl w:val="55504E86"/>
@@ -17547,7 +19195,7 @@
       </w:rPr>
     </w:lvl>
   </w:abstractNum>
-  <w:abstractNum w:abstractNumId="25">
+  <w:abstractNum w:abstractNumId="26">
     <w:nsid w:val="6A7D13E9"/>
     <w:multiLevelType w:val="hybridMultilevel"/>
     <w:tmpl w:val="0B32DEF8"/>
@@ -17660,7 +19308,7 @@
       </w:rPr>
     </w:lvl>
   </w:abstractNum>
-  <w:abstractNum w:abstractNumId="26">
+  <w:abstractNum w:abstractNumId="27">
     <w:nsid w:val="6DA107FB"/>
     <w:multiLevelType w:val="hybridMultilevel"/>
     <w:tmpl w:val="B46C252A"/>
@@ -17773,7 +19421,7 @@
       </w:rPr>
     </w:lvl>
   </w:abstractNum>
-  <w:abstractNum w:abstractNumId="27">
+  <w:abstractNum w:abstractNumId="28">
     <w:nsid w:val="72C23F1E"/>
     <w:multiLevelType w:val="hybridMultilevel"/>
     <w:tmpl w:val="4AA64B92"/>
@@ -17913,7 +19561,7 @@
       </w:rPr>
     </w:lvl>
   </w:abstractNum>
-  <w:abstractNum w:abstractNumId="28">
+  <w:abstractNum w:abstractNumId="29">
     <w:nsid w:val="74164BA4"/>
     <w:multiLevelType w:val="multilevel"/>
     <w:tmpl w:val="0D40B8F8"/>
@@ -18064,7 +19712,7 @@
       </w:rPr>
     </w:lvl>
   </w:abstractNum>
-  <w:abstractNum w:abstractNumId="29">
+  <w:abstractNum w:abstractNumId="30">
     <w:nsid w:val="78BE65D3"/>
     <w:multiLevelType w:val="hybridMultilevel"/>
     <w:tmpl w:val="15D02336"/>
@@ -18177,7 +19825,7 @@
       </w:rPr>
     </w:lvl>
   </w:abstractNum>
-  <w:abstractNum w:abstractNumId="30">
+  <w:abstractNum w:abstractNumId="31">
     <w:nsid w:val="7A25318A"/>
     <w:multiLevelType w:val="singleLevel"/>
     <w:tmpl w:val="0C090001"/>
@@ -18198,106 +19846,109 @@
     </w:lvl>
   </w:abstractNum>
   <w:num w:numId="1">
+    <w:abstractNumId w:val="7"/>
+  </w:num>
+  <w:num w:numId="2">
+    <w:abstractNumId w:val="15"/>
+  </w:num>
+  <w:num w:numId="3">
     <w:abstractNumId w:val="6"/>
   </w:num>
-  <w:num w:numId="2">
+  <w:num w:numId="4">
+    <w:abstractNumId w:val="29"/>
+  </w:num>
+  <w:num w:numId="5">
+    <w:abstractNumId w:val="23"/>
+  </w:num>
+  <w:num w:numId="6">
+    <w:abstractNumId w:val="7"/>
+  </w:num>
+  <w:num w:numId="7">
+    <w:abstractNumId w:val="23"/>
+  </w:num>
+  <w:num w:numId="8">
+    <w:abstractNumId w:val="15"/>
+  </w:num>
+  <w:num w:numId="9">
+    <w:abstractNumId w:val="5"/>
+  </w:num>
+  <w:num w:numId="10">
     <w:abstractNumId w:val="14"/>
   </w:num>
-  <w:num w:numId="3">
-    <w:abstractNumId w:val="5"/>
-  </w:num>
-  <w:num w:numId="4">
-    <w:abstractNumId w:val="28"/>
-  </w:num>
-  <w:num w:numId="5">
-    <w:abstractNumId w:val="22"/>
-  </w:num>
-  <w:num w:numId="6">
-    <w:abstractNumId w:val="6"/>
-  </w:num>
-  <w:num w:numId="7">
-    <w:abstractNumId w:val="22"/>
-  </w:num>
-  <w:num w:numId="8">
-    <w:abstractNumId w:val="14"/>
-  </w:num>
-  <w:num w:numId="9">
-    <w:abstractNumId w:val="4"/>
-  </w:num>
-  <w:num w:numId="10">
-    <w:abstractNumId w:val="13"/>
-  </w:num>
   <w:num w:numId="11">
-    <w:abstractNumId w:val="17"/>
+    <w:abstractNumId w:val="18"/>
   </w:num>
   <w:num w:numId="12">
-    <w:abstractNumId w:val="12"/>
+    <w:abstractNumId w:val="13"/>
   </w:num>
   <w:num w:numId="13">
     <w:abstractNumId w:val="1"/>
   </w:num>
   <w:num w:numId="14">
-    <w:abstractNumId w:val="20"/>
+    <w:abstractNumId w:val="21"/>
   </w:num>
   <w:num w:numId="15">
     <w:abstractNumId w:val="2"/>
   </w:num>
   <w:num w:numId="16">
-    <w:abstractNumId w:val="23"/>
+    <w:abstractNumId w:val="24"/>
   </w:num>
   <w:num w:numId="17">
-    <w:abstractNumId w:val="16"/>
+    <w:abstractNumId w:val="17"/>
   </w:num>
   <w:num w:numId="18">
-    <w:abstractNumId w:val="19"/>
+    <w:abstractNumId w:val="20"/>
   </w:num>
   <w:num w:numId="19">
-    <w:abstractNumId w:val="27"/>
+    <w:abstractNumId w:val="28"/>
   </w:num>
   <w:num w:numId="20">
-    <w:abstractNumId w:val="11"/>
+    <w:abstractNumId w:val="12"/>
   </w:num>
   <w:num w:numId="21">
     <w:abstractNumId w:val="0"/>
   </w:num>
   <w:num w:numId="22">
+    <w:abstractNumId w:val="31"/>
+  </w:num>
+  <w:num w:numId="23">
+    <w:abstractNumId w:val="11"/>
+  </w:num>
+  <w:num w:numId="24">
+    <w:abstractNumId w:val="16"/>
+  </w:num>
+  <w:num w:numId="25">
+    <w:abstractNumId w:val="25"/>
+  </w:num>
+  <w:num w:numId="26">
     <w:abstractNumId w:val="30"/>
   </w:num>
-  <w:num w:numId="23">
-    <w:abstractNumId w:val="10"/>
-  </w:num>
-  <w:num w:numId="24">
-    <w:abstractNumId w:val="15"/>
-  </w:num>
-  <w:num w:numId="25">
-    <w:abstractNumId w:val="24"/>
-  </w:num>
-  <w:num w:numId="26">
-    <w:abstractNumId w:val="29"/>
-  </w:num>
   <w:num w:numId="27">
-    <w:abstractNumId w:val="21"/>
+    <w:abstractNumId w:val="22"/>
   </w:num>
   <w:num w:numId="28">
-    <w:abstractNumId w:val="25"/>
+    <w:abstractNumId w:val="26"/>
   </w:num>
   <w:num w:numId="29">
-    <w:abstractNumId w:val="18"/>
+    <w:abstractNumId w:val="19"/>
   </w:num>
   <w:num w:numId="30">
     <w:abstractNumId w:val="3"/>
   </w:num>
   <w:num w:numId="31">
-    <w:abstractNumId w:val="26"/>
+    <w:abstractNumId w:val="27"/>
   </w:num>
   <w:num w:numId="32">
-    <w:abstractNumId w:val="7"/>
+    <w:abstractNumId w:val="8"/>
   </w:num>
   <w:num w:numId="33">
+    <w:abstractNumId w:val="10"/>
+  </w:num>
+  <w:num w:numId="34">
     <w:abstractNumId w:val="9"/>
   </w:num>
-  <w:num w:numId="34">
-    <w:abstractNumId w:val="8"/>
+  <w:num w:numId="35">
+    <w:abstractNumId w:val="4"/>
   </w:num>
 </w:numbering>
 </file>
@@ -21190,7 +22841,7 @@
 </file>
 
 <file path=customXml/itemProps1.xml><?xml version="1.0" encoding="utf-8"?>
-<ds:datastoreItem xmlns:ds="http://schemas.openxmlformats.org/officeDocument/2006/customXml" ds:itemID="{B1FFE052-B7E0-4F92-8CC4-5AAF61459D0C}">
+<ds:datastoreItem xmlns:ds="http://schemas.openxmlformats.org/officeDocument/2006/customXml" ds:itemID="{26090BB4-04B0-4CE0-84E7-7FEAB051CC06}">
   <ds:schemaRefs>
     <ds:schemaRef ds:uri="http://schemas.openxmlformats.org/officeDocument/2006/bibliography"/>
   </ds:schemaRefs>

</xml_diff>